<commit_message>
Commit 2019-05-15 kl. 11:02
</commit_message>
<xml_diff>
--- a/Work/Fixzone/Tasks/Task1/Task21_Day26_Date190509_Call new web service for button 'Book Courier Collection'/Fixzone Shipmate webservice User Manual.docx
+++ b/Work/Fixzone/Tasks/Task1/Task21_Day26_Date190509_Call new web service for button 'Book Courier Collection'/Fixzone Shipmate webservice User Manual.docx
@@ -1,30 +1,20 @@
 
 <file path=word/document.xml><?xml version="1.0" encoding="utf-8"?>
-<w:document xmlns:wpc="http://schemas.microsoft.com/office/word/2010/wordprocessingCanvas" xmlns:cx="http://schemas.microsoft.com/office/drawing/2014/chartex" xmlns:cx1="http://schemas.microsoft.com/office/drawing/2015/9/8/chartex" xmlns:cx2="http://schemas.microsoft.com/office/drawing/2015/10/21/chartex" xmlns:cx3="http://schemas.microsoft.com/office/drawing/2016/5/9/chartex" xmlns:cx4="http://schemas.microsoft.com/office/drawing/2016/5/10/chartex" xmlns:cx5="http://schemas.microsoft.com/office/drawing/2016/5/11/chartex" xmlns:cx6="http://schemas.microsoft.com/office/drawing/2016/5/12/chartex" xmlns:cx7="http://schemas.microsoft.com/office/drawing/2016/5/13/chartex" xmlns:cx8="http://schemas.microsoft.com/office/drawing/2016/5/14/chartex" xmlns:mc="http://schemas.openxmlformats.org/markup-compatibility/2006" xmlns:aink="http://schemas.microsoft.com/office/drawing/2016/ink" xmlns:am3d="http://schemas.microsoft.com/office/drawing/2017/model3d" xmlns:o="urn:schemas-microsoft-com:office:office" xmlns:r="http://schemas.openxmlformats.org/officeDocument/2006/relationships" xmlns:m="http://schemas.openxmlformats.org/officeDocument/2006/math" xmlns:v="urn:schemas-microsoft-com:vml" xmlns:wp14="http://schemas.microsoft.com/office/word/2010/wordprocessingDrawing" xmlns:wp="http://schemas.openxmlformats.org/drawingml/2006/wordprocessingDrawing" xmlns:w10="urn:schemas-microsoft-com:office:word" xmlns:w="http://schemas.openxmlformats.org/wordprocessingml/2006/main" xmlns:w14="http://schemas.microsoft.com/office/word/2010/wordml" xmlns:w15="http://schemas.microsoft.com/office/word/2012/wordml" xmlns:w16cid="http://schemas.microsoft.com/office/word/2016/wordml/cid" xmlns:w16se="http://schemas.microsoft.com/office/word/2015/wordml/symex" xmlns:wpg="http://schemas.microsoft.com/office/word/2010/wordprocessingGroup" xmlns:wpi="http://schemas.microsoft.com/office/word/2010/wordprocessingInk" xmlns:wne="http://schemas.microsoft.com/office/word/2006/wordml" xmlns:wps="http://schemas.microsoft.com/office/word/2010/wordprocessingShape" mc:Ignorable="w14 w15 w16se w16cid wp14">
+<w:document xmlns:wpc="http://schemas.microsoft.com/office/word/2010/wordprocessingCanvas" xmlns:mc="http://schemas.openxmlformats.org/markup-compatibility/2006" xmlns:o="urn:schemas-microsoft-com:office:office" xmlns:r="http://schemas.openxmlformats.org/officeDocument/2006/relationships" xmlns:m="http://schemas.openxmlformats.org/officeDocument/2006/math" xmlns:v="urn:schemas-microsoft-com:vml" xmlns:wp14="http://schemas.microsoft.com/office/word/2010/wordprocessingDrawing" xmlns:wp="http://schemas.openxmlformats.org/drawingml/2006/wordprocessingDrawing" xmlns:w10="urn:schemas-microsoft-com:office:word" xmlns:w="http://schemas.openxmlformats.org/wordprocessingml/2006/main" xmlns:w14="http://schemas.microsoft.com/office/word/2010/wordml" xmlns:wpg="http://schemas.microsoft.com/office/word/2010/wordprocessingGroup" xmlns:wpi="http://schemas.microsoft.com/office/word/2010/wordprocessingInk" xmlns:wne="http://schemas.microsoft.com/office/word/2006/wordml" xmlns:wps="http://schemas.microsoft.com/office/word/2010/wordprocessingShape" mc:Ignorable="w14 wp14">
   <w:body>
     <w:p>
       <w:pPr>
         <w:pStyle w:val="Heading1"/>
         <w:rPr>
-          <w:rFonts w:hint="eastAsia"/>
           <w:color w:val="4F81BD" w:themeColor="accent1"/>
         </w:rPr>
       </w:pPr>
-      <w:proofErr w:type="spellStart"/>
       <w:r>
         <w:rPr>
           <w:rFonts w:hint="eastAsia"/>
           <w:color w:val="4F81BD" w:themeColor="accent1"/>
         </w:rPr>
-        <w:t>Fixzone</w:t>
-      </w:r>
-      <w:proofErr w:type="spellEnd"/>
-      <w:r>
-        <w:rPr>
-          <w:rFonts w:hint="eastAsia"/>
-          <w:color w:val="4F81BD" w:themeColor="accent1"/>
-        </w:rPr>
-        <w:t xml:space="preserve"> Shipmate webservice User Manual</w:t>
+        <w:t>Fixzone Shipmate webservice User Manual</w:t>
       </w:r>
     </w:p>
     <w:p>
@@ -679,15 +669,7 @@
         <w:rPr>
           <w:rFonts w:hint="eastAsia"/>
         </w:rPr>
-        <w:t>og</w:t>
-      </w:r>
-      <w:bookmarkStart w:id="1" w:name="_GoBack"/>
-      <w:bookmarkEnd w:id="1"/>
-      <w:r>
-        <w:rPr>
-          <w:rFonts w:hint="eastAsia"/>
-        </w:rPr>
-        <w:t>in</w:t>
+        <w:t>ogin</w:t>
       </w:r>
       <w:bookmarkEnd w:id="0"/>
     </w:p>
@@ -720,7 +702,7 @@
         </w:rPr>
         <w:t xml:space="preserve"> </w:t>
       </w:r>
-      <w:hyperlink r:id="rId8" w:history="1">
+      <w:hyperlink r:id="rId9" w:history="1">
         <w:r>
           <w:rPr>
             <w:rStyle w:val="Hyperlink"/>
@@ -761,6 +743,7 @@
       <w:r>
         <w:rPr>
           <w:noProof/>
+          <w:lang w:val="en-GB" w:eastAsia="en-GB"/>
         </w:rPr>
         <w:drawing>
           <wp:inline distT="0" distB="0" distL="0" distR="0">
@@ -780,7 +763,7 @@
                     </pic:cNvPicPr>
                   </pic:nvPicPr>
                   <pic:blipFill>
-                    <a:blip r:embed="rId9"/>
+                    <a:blip r:embed="rId10"/>
                     <a:srcRect/>
                     <a:stretch>
                       <a:fillRect/>
@@ -834,15 +817,7 @@
       </w:r>
       <w:proofErr w:type="gramEnd"/>
       <w:r>
-        <w:t xml:space="preserve"> "</w:t>
-      </w:r>
-      <w:proofErr w:type="spellStart"/>
-      <w:r>
-        <w:t>paul@fixzone.com","password</w:t>
-      </w:r>
-      <w:proofErr w:type="spellEnd"/>
-      <w:r>
-        <w:t>" : "Rjd2rjd2"}</w:t>
+        <w:t xml:space="preserve"> "paul@fixzone.com","password" : "Rjd2rjd2"}</w:t>
       </w:r>
     </w:p>
     <w:p/>
@@ -872,13 +847,16 @@
     </w:p>
     <w:p>
       <w:r>
-        <w:t xml:space="preserve">   "data": </w:t>
+        <w:t xml:space="preserve">   "</w:t>
       </w:r>
       <w:proofErr w:type="gramStart"/>
       <w:r>
-        <w:t xml:space="preserve">   {</w:t>
+        <w:t>data</w:t>
       </w:r>
       <w:proofErr w:type="gramEnd"/>
+      <w:r>
+        <w:t>":    {</w:t>
+      </w:r>
     </w:p>
     <w:p>
       <w:r>
@@ -887,13 +865,16 @@
     </w:p>
     <w:p>
       <w:r>
-        <w:t xml:space="preserve">      "user":    </w:t>
+        <w:t xml:space="preserve">      "</w:t>
       </w:r>
       <w:proofErr w:type="gramStart"/>
       <w:r>
-        <w:t xml:space="preserve">   {</w:t>
+        <w:t>user</w:t>
       </w:r>
       <w:proofErr w:type="gramEnd"/>
+      <w:r>
+        <w:t>":       {</w:t>
+      </w:r>
     </w:p>
     <w:p>
       <w:r>
@@ -902,41 +883,17 @@
     </w:p>
     <w:p>
       <w:r>
-        <w:t xml:space="preserve">         "</w:t>
-      </w:r>
-      <w:proofErr w:type="spellStart"/>
-      <w:r>
-        <w:t>user_type</w:t>
-      </w:r>
-      <w:proofErr w:type="spellEnd"/>
-      <w:r>
-        <w:t>": "C",</w:t>
-      </w:r>
-    </w:p>
-    <w:p>
-      <w:r>
-        <w:t xml:space="preserve">         "</w:t>
-      </w:r>
-      <w:proofErr w:type="spellStart"/>
-      <w:r>
-        <w:t>first_name</w:t>
-      </w:r>
-      <w:proofErr w:type="spellEnd"/>
-      <w:r>
-        <w:t>": "Paul",</w:t>
-      </w:r>
-    </w:p>
-    <w:p>
-      <w:r>
-        <w:t xml:space="preserve">         "</w:t>
-      </w:r>
-      <w:proofErr w:type="spellStart"/>
-      <w:r>
-        <w:t>last_name</w:t>
-      </w:r>
-      <w:proofErr w:type="spellEnd"/>
-      <w:r>
-        <w:t>": "Ralphs",</w:t>
+        <w:t xml:space="preserve">         "user_type": "C",</w:t>
+      </w:r>
+    </w:p>
+    <w:p>
+      <w:r>
+        <w:t xml:space="preserve">         "first_name": "Paul",</w:t>
+      </w:r>
+    </w:p>
+    <w:p>
+      <w:r>
+        <w:t xml:space="preserve">         "last_name": "Ralphs",</w:t>
       </w:r>
     </w:p>
     <w:p>
@@ -946,28 +903,12 @@
     </w:p>
     <w:p>
       <w:r>
-        <w:t xml:space="preserve">         "</w:t>
-      </w:r>
-      <w:proofErr w:type="spellStart"/>
-      <w:r>
-        <w:t>account_name</w:t>
-      </w:r>
-      <w:proofErr w:type="spellEnd"/>
-      <w:r>
-        <w:t>": "Fix Zone",</w:t>
-      </w:r>
-    </w:p>
-    <w:p>
-      <w:r>
-        <w:t xml:space="preserve">         "</w:t>
-      </w:r>
-      <w:proofErr w:type="spellStart"/>
-      <w:r>
-        <w:t>sender_id</w:t>
-      </w:r>
-      <w:proofErr w:type="spellEnd"/>
-      <w:r>
-        <w:t>": "96"</w:t>
+        <w:t xml:space="preserve">         "account_name": "Fix Zone",</w:t>
+      </w:r>
+    </w:p>
+    <w:p>
+      <w:r>
+        <w:t xml:space="preserve">         "sender_id": "96"</w:t>
       </w:r>
     </w:p>
     <w:p>
@@ -1001,7 +942,7 @@
       <w:pPr>
         <w:pStyle w:val="Heading1"/>
       </w:pPr>
-      <w:bookmarkStart w:id="2" w:name="_Toc7537288"/>
+      <w:bookmarkStart w:id="1" w:name="_Toc7537288"/>
       <w:r>
         <w:rPr>
           <w:rFonts w:hint="eastAsia"/>
@@ -1020,7 +961,7 @@
         </w:rPr>
         <w:t>Services</w:t>
       </w:r>
-      <w:bookmarkEnd w:id="2"/>
+      <w:bookmarkEnd w:id="1"/>
     </w:p>
     <w:p>
       <w:r>
@@ -1036,15 +977,7 @@
         <w:t xml:space="preserve">: </w:t>
       </w:r>
       <w:r>
-        <w:t>fzshipmate.dll/</w:t>
-      </w:r>
-      <w:proofErr w:type="spellStart"/>
-      <w:r>
-        <w:t>services?token</w:t>
-      </w:r>
-      <w:proofErr w:type="spellEnd"/>
-      <w:r>
-        <w:t>=c107fb733d9573b610e2f93589d848df</w:t>
+        <w:t>fzshipmate.dll/services?token=c107fb733d9573b610e2f93589d848df</w:t>
       </w:r>
     </w:p>
     <w:p>
@@ -1067,6 +1000,7 @@
       <w:r>
         <w:rPr>
           <w:noProof/>
+          <w:lang w:val="en-GB" w:eastAsia="en-GB"/>
         </w:rPr>
         <w:drawing>
           <wp:inline distT="0" distB="0" distL="0" distR="0">
@@ -1086,7 +1020,7 @@
                     </pic:cNvPicPr>
                   </pic:nvPicPr>
                   <pic:blipFill>
-                    <a:blip r:embed="rId10"/>
+                    <a:blip r:embed="rId11"/>
                     <a:srcRect/>
                     <a:stretch>
                       <a:fillRect/>
@@ -1136,13 +1070,16 @@
     </w:p>
     <w:p>
       <w:r>
-        <w:t xml:space="preserve">   "data": </w:t>
+        <w:t xml:space="preserve">   "</w:t>
       </w:r>
       <w:proofErr w:type="gramStart"/>
       <w:r>
-        <w:t xml:space="preserve">   [</w:t>
+        <w:t>data</w:t>
       </w:r>
       <w:proofErr w:type="gramEnd"/>
+      <w:r>
+        <w:t>":    [</w:t>
+      </w:r>
     </w:p>
     <w:p>
       <w:r>
@@ -1400,22 +1337,14 @@
       <w:pPr>
         <w:pStyle w:val="Heading1"/>
       </w:pPr>
-      <w:bookmarkStart w:id="3" w:name="_Toc7537289"/>
-      <w:r>
-        <w:rPr>
-          <w:rFonts w:hint="eastAsia"/>
-        </w:rPr>
-        <w:t xml:space="preserve">3. </w:t>
-      </w:r>
-      <w:proofErr w:type="spellStart"/>
-      <w:r>
-        <w:rPr>
-          <w:rFonts w:hint="eastAsia"/>
-        </w:rPr>
-        <w:t>CreateConsignment</w:t>
-      </w:r>
-      <w:bookmarkEnd w:id="3"/>
-      <w:proofErr w:type="spellEnd"/>
+      <w:bookmarkStart w:id="2" w:name="_Toc7537289"/>
+      <w:r>
+        <w:rPr>
+          <w:rFonts w:hint="eastAsia"/>
+        </w:rPr>
+        <w:t>3. CreateConsignment</w:t>
+      </w:r>
+      <w:bookmarkEnd w:id="2"/>
     </w:p>
     <w:p>
       <w:r>
@@ -1429,13 +1358,18 @@
       </w:r>
     </w:p>
     <w:p>
-      <w:proofErr w:type="spellStart"/>
+      <w:r>
+        <w:rPr>
+          <w:rFonts w:hint="eastAsia"/>
+        </w:rPr>
+        <w:t>Method</w:t>
+      </w:r>
       <w:proofErr w:type="gramStart"/>
       <w:r>
         <w:rPr>
           <w:rFonts w:hint="eastAsia"/>
         </w:rPr>
-        <w:t>Method:</w:t>
+        <w:t>:</w:t>
       </w:r>
       <w:r>
         <w:rPr>
@@ -1443,13 +1377,13 @@
         </w:rPr>
         <w:t>POST</w:t>
       </w:r>
-      <w:proofErr w:type="spellEnd"/>
       <w:proofErr w:type="gramEnd"/>
     </w:p>
     <w:p>
       <w:r>
         <w:rPr>
           <w:noProof/>
+          <w:lang w:val="en-GB" w:eastAsia="en-GB"/>
         </w:rPr>
         <w:drawing>
           <wp:inline distT="0" distB="0" distL="0" distR="0">
@@ -1469,7 +1403,7 @@
                     </pic:cNvPicPr>
                   </pic:nvPicPr>
                   <pic:blipFill>
-                    <a:blip r:embed="rId11"/>
+                    <a:blip r:embed="rId12"/>
                     <a:srcRect/>
                     <a:stretch>
                       <a:fillRect/>
@@ -1520,15 +1454,7 @@
     </w:p>
     <w:p>
       <w:r>
-        <w:t xml:space="preserve">       "</w:t>
-      </w:r>
-      <w:proofErr w:type="spellStart"/>
-      <w:r>
-        <w:t>consignment_reference</w:t>
-      </w:r>
-      <w:proofErr w:type="spellEnd"/>
-      <w:r>
-        <w:t>": "80000883",</w:t>
+        <w:t xml:space="preserve">       "consignment_reference": "80000883",</w:t>
       </w:r>
     </w:p>
     <w:p>
@@ -1538,28 +1464,12 @@
     </w:p>
     <w:p>
       <w:r>
-        <w:t xml:space="preserve">       "</w:t>
-      </w:r>
-      <w:proofErr w:type="spellStart"/>
-      <w:r>
-        <w:t>service_key</w:t>
-      </w:r>
-      <w:proofErr w:type="spellEnd"/>
-      <w:r>
-        <w:t>": "DPDNEXT",</w:t>
-      </w:r>
-    </w:p>
-    <w:p>
-      <w:r>
-        <w:t xml:space="preserve">       "</w:t>
-      </w:r>
-      <w:proofErr w:type="spellStart"/>
-      <w:r>
-        <w:t>to_address</w:t>
-      </w:r>
-      <w:proofErr w:type="spellEnd"/>
-      <w:r>
-        <w:t>": {</w:t>
+        <w:t xml:space="preserve">       "service_key": "DPDNEXT",</w:t>
+      </w:r>
+    </w:p>
+    <w:p>
+      <w:r>
+        <w:t xml:space="preserve">       "to_address": {</w:t>
       </w:r>
     </w:p>
     <w:p>
@@ -1714,139 +1624,128 @@
     </w:p>
     <w:p>
       <w:r>
-        <w:t xml:space="preserve">   "data": [</w:t>
+        <w:t xml:space="preserve">   "</w:t>
       </w:r>
       <w:proofErr w:type="gramStart"/>
       <w:r>
-        <w:t xml:space="preserve">   {</w:t>
+        <w:t>data</w:t>
       </w:r>
       <w:proofErr w:type="gramEnd"/>
+      <w:r>
+        <w:t>": [   {</w:t>
+      </w:r>
+    </w:p>
+    <w:p>
+      <w:r>
+        <w:t xml:space="preserve">      "consignment_reference": "80000883",</w:t>
+      </w:r>
+      <w:r>
+        <w:t xml:space="preserve"> (</w:t>
+      </w:r>
+      <w:r>
+        <w:rPr>
+          <w:b/>
+        </w:rPr>
+        <w:t>RMI ID</w:t>
+      </w:r>
+      <w:r>
+        <w:t>, J</w:t>
+      </w:r>
+      <w:r>
+        <w:t>onas wrote</w:t>
+      </w:r>
+      <w:r>
+        <w:rPr>
+          <w:b/>
+        </w:rPr>
+        <w:t>)</w:t>
+      </w:r>
+    </w:p>
+    <w:p>
+      <w:pPr>
+        <w:rPr>
+          <w:b/>
+        </w:rPr>
+      </w:pPr>
+      <w:r>
+        <w:t xml:space="preserve">      "parcel_reference": "80000883-1",</w:t>
+      </w:r>
+      <w:r>
+        <w:t xml:space="preserve"> (</w:t>
+      </w:r>
+      <w:r>
+        <w:rPr>
+          <w:b/>
+        </w:rPr>
+        <w:t>RMI ID</w:t>
+      </w:r>
+      <w:r>
+        <w:rPr>
+          <w:b/>
+        </w:rPr>
+        <w:t xml:space="preserve">, </w:t>
+      </w:r>
+      <w:r>
+        <w:t>J</w:t>
+      </w:r>
+      <w:bookmarkStart w:id="3" w:name="_GoBack"/>
+      <w:bookmarkEnd w:id="3"/>
+      <w:r>
+        <w:t>onas wrote</w:t>
+      </w:r>
+      <w:r>
+        <w:rPr>
+          <w:b/>
+        </w:rPr>
+        <w:t>)</w:t>
+      </w:r>
     </w:p>
     <w:p>
       <w:r>
         <w:t xml:space="preserve">      "</w:t>
       </w:r>
-      <w:proofErr w:type="spellStart"/>
-      <w:r>
-        <w:t>consignment_reference</w:t>
-      </w:r>
-      <w:proofErr w:type="spellEnd"/>
-      <w:r>
-        <w:t>": "80000883",</w:t>
-      </w:r>
-    </w:p>
-    <w:p>
-      <w:r>
-        <w:t xml:space="preserve">      "</w:t>
-      </w:r>
-      <w:proofErr w:type="spellStart"/>
-      <w:r>
-        <w:t>parcel_reference</w:t>
-      </w:r>
-      <w:proofErr w:type="spellEnd"/>
-      <w:r>
-        <w:t>": "80000883-1",</w:t>
-      </w:r>
-    </w:p>
-    <w:p>
-      <w:r>
-        <w:t xml:space="preserve">      "carrier": "DPD",</w:t>
-      </w:r>
-    </w:p>
-    <w:p>
-      <w:r>
-        <w:t xml:space="preserve">      "</w:t>
-      </w:r>
-      <w:proofErr w:type="spellStart"/>
-      <w:r>
-        <w:t>service_name</w:t>
-      </w:r>
-      <w:proofErr w:type="spellEnd"/>
-      <w:r>
-        <w:t>": "Parcel - Next Day",</w:t>
-      </w:r>
-    </w:p>
-    <w:p>
-      <w:r>
-        <w:t xml:space="preserve">      "</w:t>
-      </w:r>
-      <w:proofErr w:type="spellStart"/>
-      <w:r>
-        <w:t>tracking_reference</w:t>
-      </w:r>
-      <w:proofErr w:type="spellEnd"/>
-      <w:r>
-        <w:t>": "15553245200011",</w:t>
-      </w:r>
-    </w:p>
-    <w:p>
-      <w:r>
-        <w:t xml:space="preserve">      "</w:t>
-      </w:r>
-      <w:proofErr w:type="spellStart"/>
-      <w:r>
-        <w:t>created_by</w:t>
-      </w:r>
-      <w:proofErr w:type="spellEnd"/>
-      <w:r>
-        <w:t>": "Paul Ralphs",</w:t>
-      </w:r>
-    </w:p>
-    <w:p>
-      <w:r>
-        <w:t xml:space="preserve">      "</w:t>
-      </w:r>
-      <w:proofErr w:type="spellStart"/>
-      <w:r>
-        <w:t>created_with</w:t>
-      </w:r>
-      <w:proofErr w:type="spellEnd"/>
-      <w:r>
-        <w:t>": "Shipmate Web App",</w:t>
-      </w:r>
-    </w:p>
-    <w:p>
-      <w:r>
-        <w:t xml:space="preserve">      "</w:t>
-      </w:r>
-      <w:proofErr w:type="spellStart"/>
-      <w:r>
-        <w:t>created_at</w:t>
-      </w:r>
-      <w:proofErr w:type="spellEnd"/>
-      <w:r>
-        <w:t>": "2019-04-30 07:20:29",</w:t>
-      </w:r>
-    </w:p>
-    <w:p>
-      <w:r>
-        <w:t xml:space="preserve">      "</w:t>
-      </w:r>
-      <w:proofErr w:type="spellStart"/>
-      <w:r>
-        <w:t>to_address</w:t>
-      </w:r>
-      <w:proofErr w:type="spellEnd"/>
-      <w:r>
-        <w:t xml:space="preserve">":    </w:t>
-      </w:r>
       <w:proofErr w:type="gramStart"/>
       <w:r>
-        <w:t xml:space="preserve">   {</w:t>
+        <w:t>carrier</w:t>
       </w:r>
       <w:proofErr w:type="gramEnd"/>
-    </w:p>
-    <w:p>
-      <w:r>
-        <w:t xml:space="preserve">         "</w:t>
-      </w:r>
-      <w:proofErr w:type="spellStart"/>
-      <w:r>
-        <w:t>delivery_name</w:t>
-      </w:r>
-      <w:proofErr w:type="spellEnd"/>
-      <w:r>
-        <w:t>": "David Xu",</w:t>
+      <w:r>
+        <w:t>": "DPD",</w:t>
+      </w:r>
+    </w:p>
+    <w:p>
+      <w:r>
+        <w:t xml:space="preserve">      "service_name": "Parcel - Next Day",</w:t>
+      </w:r>
+    </w:p>
+    <w:p>
+      <w:r>
+        <w:t xml:space="preserve">      "tracking_reference": "15553245200011",</w:t>
+      </w:r>
+    </w:p>
+    <w:p>
+      <w:r>
+        <w:t xml:space="preserve">      "created_by": "Paul Ralphs",</w:t>
+      </w:r>
+    </w:p>
+    <w:p>
+      <w:r>
+        <w:t xml:space="preserve">      "created_with": "Shipmate Web App",</w:t>
+      </w:r>
+    </w:p>
+    <w:p>
+      <w:r>
+        <w:t xml:space="preserve">      "created_at": "2019-04-30 07:20:29",</w:t>
+      </w:r>
+    </w:p>
+    <w:p>
+      <w:r>
+        <w:t xml:space="preserve">      "to_address":       {</w:t>
+      </w:r>
+    </w:p>
+    <w:p>
+      <w:r>
+        <w:t xml:space="preserve">         "delivery_name": "David Xu",</w:t>
       </w:r>
     </w:p>
     <w:p>
@@ -1896,64 +1795,16 @@
     </w:p>
     <w:p>
       <w:r>
-        <w:t xml:space="preserve">      "</w:t>
-      </w:r>
-      <w:proofErr w:type="spellStart"/>
-      <w:r>
-        <w:t>zpl</w:t>
-      </w:r>
-      <w:proofErr w:type="spellEnd"/>
-      <w:r>
-        <w:t>": "d~~CD,~CC^~CT~\n\n^XA\n~TA000~JSN^MNW^MTD^PON^PMN^JMA^PR5,5~SD15^JUS^LRN^CI0^XZ\n\n^XA\n\n^FO692,5^GFA,700,700,14,,K0E,J03F8,J0FFE,I03IF8,I07IFC,001KF,007KFC,01MF,07MFC,1OF,3OF8L0FN01E0NFEM0F8M01E03MF8M0FN01E01MFN0FN01E407KFC04L0FN01E601KF00CL0FN01E7807IFE03CL0FN01E7E03IF80FCL0FN01E7F00FFE01FCJ07FF03FEI0FFE7FC03FE07FCI01IF1IF803FFE7FF01FF1FFCI03IF1IFC07FFE7FF807FBFFCI07IF1IFE0IFE7FFE01JFCI0FE1F1F07F1F83E7IF81JFCI0F80F1F03F1F01E7IFE1JFCI0F80F1F01F3E01E7JF1JFC001F00F1F00F3E01E:::7JF1JFCI0F00F1F01F3E01E7JF1JFCI0F80F1F01F1F01E7JF1JFCI0FC0F1F07F1F81E7JF1JFCI07IF1F1FE0IFE7JF1JFCI03IF1F1FC0IFE7JF1JFCI01IF9F1F803FFE7JF1JFCJ07FF1F1E001FFE7JF1JFCM01F,1JF1JFN01F,0JF1IFCN01F,03IF1IF8N01F,00IF1FFEO01F,003FF1FF8O01F,001FFBFFP01F,I07IFC,I01IF,J0FFE,J03F8,K0E,,^FS\n\n^FO0,60^GB812,0,2^FS\n^FO712,60^GB0,330,3^FS\n^FO500,60^GB0,330,3^FS\n^FO0,390^GB812,0,8^FS\n^FO0,218^GB500,0,3^FS\n^FO370,218^GB0,180,3^FS\n\n\n\n^FO0,24^</w:t>
+        <w:t xml:space="preserve">      "zpl": "d~~CD,~CC^~CT~\n\n^XA\n~TA000~JSN^MNW^MTD^PON^PMN^JMA^PR5,5~SD15^JUS^LRN^CI0^XZ\n\n^XA\n\n^FO692,5^GFA,700,700,14,,K0E,J03F8,J0FFE,I03IF8,I07IFC,001KF,007KFC,01MF,07MFC,1OF,3OF8L0FN01E0NFEM0F8M01E03MF8M0FN01E01MFN0FN01E407KFC04L0FN01E601KF00CL0FN01E7807IFE03CL0FN01E7E03IF80FCL0FN01E7F00FFE01FCJ07FF03FEI0FFE7FC03FE07FCI01IF1IF803FFE7FF01FF1FFCI03IF1IFC07FFE7FF807FBFFCI07IF1IFE0IFE7FFE01JFCI0FE1F1F07F1F83E7IF81JFCI0F80F1F03F1F01E7IFE1JFCI0F80F1F01F3E01E7JF1JFC001F00F1F00F3E01E:::7JF1JFCI0F00F1F01F3E01E7JF1JFCI0F80F1F01F1F01E7JF1JFCI0FC0F1F07F1F81E7JF1JFCI07IF1F1FE0IFE7JF1JFCI03IF1F1FC0IFE7JF1JFCI01IF9F1F803FFE7JF1JFCJ07FF1F1E001FFE7JF1JFCM01F,1JF1JFN01F,0JF1IFCN01F,03IF1IF8N01F,00IF1FFEO01F,003FF1FF8O01F,001FFBFFP01F,I07IFC,I01IF,J0FFE,J03F8,K0E,,^FS\n\n^FO0,60^GB812,0,2^FS\n^FO712,60^GB0,330,3^FS\n^FO500,60^GB0,330,3^FS\n^FO0,390^GB812,0,8^FS\n^FO0,218^GB500,0,3^FS\n^FO370,218^GB0,180,3^FS\n\n\n\n^FO0,24^</w:t>
       </w:r>
       <w:r>
         <w:lastRenderedPageBreak/>
-        <w:t xml:space="preserve">A0N,26,26^FB812,1,,C^FH\\^FD^FS\n\n^FO475,70^A0R,21,19^FB200,1,,L^FH\\^FDDelivery </w:t>
-      </w:r>
-      <w:proofErr w:type="spellStart"/>
-      <w:r>
-        <w:t>Address^FS</w:t>
-      </w:r>
-      <w:proofErr w:type="spellEnd"/>
-      <w:r>
-        <w:t xml:space="preserve">\n\n\n^FO16,70^A0N,26,26^FB484,1,,L^FH\\^FD35 Ford Street^FS\n\n^FO16,94^A0N,26,26^FB484,1,,L^FH\\^FDDerby^FS\n\n^FO16,118^A0N,26,26^FB484,1,,L^FH\\^FDDE1 1EE^FS\n^FO16,142^A0N,26,26^FB484,1,,L^FH\\^FDGB - United Kingdom^FS\n\n\n\n^FO765,60^A0R,40,40^FB330,1,,C^FH\\^FDDPD^FS\n^FO725,60^A0R,40,40^FB330,1,,C^FH\\^FDwww.dpd.co.uk^FS\n\n^FO686,70^A0R,21,19^FB200,1,,L^FH\\^FDSender^FS\n\n^FO658,70^A0R,21,19^FB300,1,,L^FH\\^FDFix </w:t>
-      </w:r>
-      <w:proofErr w:type="spellStart"/>
-      <w:r>
-        <w:t>Zone^FS</w:t>
-      </w:r>
-      <w:proofErr w:type="spellEnd"/>
-      <w:r>
-        <w:t>\n^FO638,70^A0R,21,19^FB300,1,,L^FH\\^FD420-424 Ewell Road^FS\n^FO618,70^A0R,21,19^FB300,1,,L^FH\\^FDSurbiton^FS\n^FO598,70^A0R,21,19^FB300,1,,L^FH\\^FDSurrey^FS\n^FO578,70^A0R,21,19^FB300,1,,L^FH\\^FDKT6 7EH^FS\n\n\n^FO507,70^A0R,21,19^FB400,1,,L^FH\\^</w:t>
-      </w:r>
-      <w:proofErr w:type="spellStart"/>
-      <w:r>
-        <w:t>FDTelephone</w:t>
-      </w:r>
-      <w:proofErr w:type="spellEnd"/>
-      <w:r>
-        <w:t>: 020 3856 7290^FS\n\n^FO686,220^A0R,21,19^FB200,1,,L^FH\\^FDAccount^FS\n^FO684,300^A0R,24,24^FB80,1,,C^FH\\^FD191190^FS\n\n^FO16,229^A0N,21,19^FB100,1,,L^FH\\^FDContact^FS\n^FO80,229^A0N,26,22^FB300,1,,L^FH\\^FDDAVID XU^FS\n\n^FO16,259^A0N,21,19^FB100,1,,L^FH\\^FDPhone^FS\n^FO80,259^A0N,26,22^FB300,1,,L^FH\\^FD^FS\n\n^FO16,289^A0N,21,19^FB100,1,,L^FH\\^FDInfo^FS\n^FO80,289^A0N,26,22^FB300,1,,L^FH\\^FD^FS\n^FO80,315^A0N,26,22^FB300,1,,L^FH\\^FD^FS\n\n^FO16,366^A0N,21,19^FB100,1,,L^FH\\^FDReference^FS\n^FO104,366^A0N,26,22^FB300,1,,L^FH\\^FD80000883^FS\n\n\n^FO378,229^A0N,21,19^FB100,1,,L^FH\\^FDParcels^FS\n^FO370,255^A0N,32,30^FB122,1,,R^FH\\^FD1 of 1^FS\n\n^FO378,315^A0N,21,19^FB100,1,,L^FH\\^FDWeight^FS\n^FO370,341^A0N,32,30^FB122,1,,R^FH\\^FD3 Kg^FS\n\n\n^FO16,408^A0N,62,64^FB220,1,,L^FH\\^FD1555^FS\n^FO150,408^A0N,50,50^FB500,1,,L^FH\\^FD3245 2000 11 M^FS\n\n\n^FO406,408^A0N,50,50^FB390,1,,R^FH\\^FD Next Day  ^FS\n\n^FO16,465^A0N,21,19^FB100,1,,L^FH\\^FDTrack^FS\n^FO0,465^A0N,21,19^FB796,1,,R^FH\\^FDService^FS\n\n\n^FO0,530^A0N,100,100^FB812,1,,C^FH\\^FDGB - DE1 1EE^FS\n\n\n\n\n\n\n\n\n\n\n^FO0,670^A0N,30,28^FB812,1,,C^FH\\^FD812-GB-DE1 1EE^FS\n^FO0,700^A0N,30,28^FB812,1,,C^FH\\^FD30/04/19   07:20   Routing Ver: 93^FS\n\n\n^BY3,2,250\n^FO40,770^BCN,,N,,A^FD%0DE11EE&gt;515553245200011812826^FS\n^FO0,1028^A0N,26,26^FB812,1,,C^FH\\^FD0DE1 1EE1 5553 2452 0001 1812 826 U^FS\n\n\n\n\n^FT534,350^A0N,14,16^FH\\^</w:t>
-      </w:r>
-      <w:proofErr w:type="spellStart"/>
-      <w:r>
-        <w:t>FDLabelled</w:t>
-      </w:r>
-      <w:proofErr w:type="spellEnd"/>
-      <w:r>
-        <w:t xml:space="preserve"> by^FS\n^FO510,357^GFA,400,400,16,,07F81CI07T038,0FFC3CI0F8S038,1FFE3CI0F8S038,1E3E3CI07T038,3C0E3CX038,3C063FF07F00FF83FDF07F63FFE0FE,3F003FFC7F81FFE3IF8IF7FFE1FF8,1FE03FFC7F81FFE3IF8IF7FFE3FF8,1FFC3F3C0781F9F3DF79F3F03803C7C,07FE3E3C0781F0F3DE79E1F0380783C,00FF3C1C0781E073DE7BC0F03807FFC,001F3C1C0781E073DE7BC0F03807FFC,380F3C1C0781E073DE7BC0F03807FFC,3C0F3C1C0781E0F3DE79C0F038078,3E1F3C1C0781F0F3DE79E1F03C67C,3IF3C1C7FF9IF3DE79IF03FF3FFC,1FFE3C1CIFDFFE3DE78IF03FF3FFC,0FFC1C1CIF9FFC3CE787FF01FE1FF8,01EN01E6L01CI07003C,Q01E,:::,^FS\n\n\n^PQ1,0,1,Y^XZ",</w:t>
-      </w:r>
-    </w:p>
-    <w:p>
-      <w:r>
-        <w:t xml:space="preserve">      "</w:t>
-      </w:r>
-      <w:proofErr w:type="spellStart"/>
-      <w:r>
-        <w:t>png</w:t>
-      </w:r>
-      <w:proofErr w:type="spellEnd"/>
-      <w:r>
-        <w:t>": ""</w:t>
+        <w:t>A0N,26,26^FB812,1,,C^FH\\^FD^FS\n\n^FO475,70^A0R,21,19^FB200,1,,L^FH\\^FDDelivery Address^FS\n\n\n^FO16,70^A0N,26,26^FB484,1,,L^FH\\^FD35 Ford Street^FS\n\n^FO16,94^A0N,26,26^FB484,1,,L^FH\\^FDDerby^FS\n\n^FO16,118^A0N,26,26^FB484,1,,L^FH\\^FDDE1 1EE^FS\n^FO16,142^A0N,26,26^FB484,1,,L^FH\\^FDGB - United Kingdom^FS\n\n\n\n^FO765,60^A0R,40,40^FB330,1,,C^FH\\^FDDPD^FS\n^FO725,60^A0R,40,40^FB330,1,,C^FH\\^FDwww.dpd.co.uk^FS\n\n^FO686,70^A0R,21,19^FB200,1,,L^FH\\^FDSender^FS\n\n^FO658,70^A0R,21,19^FB300,1,,L^FH\\^FDFix Zone^FS\n^FO638,70^A0R,21,19^FB300,1,,L^FH\\^FD420-424 Ewell Road^FS\n^FO618,70^A0R,21,19^FB300,1,,L^FH\\^FDSurbiton^FS\n^FO598,70^A0R,21,19^FB300,1,,L^FH\\^FDSurrey^FS\n^FO578,70^A0R,21,19^FB300,1,,L^FH\\^FDKT6 7EH^FS\n\n\n^FO507,70^A0R,21,19^FB400,1,,L^FH\\^FDTelephone: 020 3856 7290^FS\n\n^FO686,220^A0R,21,19^FB200,1,,L^FH\\^FDAccount^FS\n^FO684,300^A0R,24,24^FB80,1,,C^FH\\^FD191190^FS\n\n^FO16,229^A0N,21,19^FB100,1,,L^FH\\^FDContact^FS\n^FO80,229^A0N,26,22^FB300,1,,L^FH\\^FDDAVID XU^FS\n\n^FO16,259^A0N,21,19^FB100,1,,L^FH\\^FDPhone^FS\n^FO80,259^A0N,26,22^FB300,1,,L^FH\\^FD^FS\n\n^FO16,289^A0N,21,19^FB100,1,,L^FH\\^FDInfo^FS\n^FO80,289^A0N,26,22^FB300,1,,L^FH\\^FD^FS\n^FO80,315^A0N,26,22^FB300,1,,L^FH\\^FD^FS\n\n^FO16,366^A0N,21,19^FB100,1,,L^FH\\^FDReference^FS\n^FO104,366^A0N,26,22^FB300,1,,L^FH\\^FD80000883^FS\n\n\n^FO378,229^A0N,21,19^FB100,1,,L^FH\\^FDParcels^FS\n^FO370,255^A0N,32,30^FB122,1,,R^FH\\^FD1 of 1^FS\n\n^FO378,315^A0N,21,19^FB100,1,,L^FH\\^FDWeight^FS\n^FO370,341^A0N,32,30^FB122,1,,R^FH\\^FD3 Kg^FS\n\n\n^FO16,408^A0N,62,64^FB220,1,,L^FH\\^FD1555^FS\n^FO150,408^A0N,50,50^FB500,1,,L^FH\\^FD3245 2000 11 M^FS\n\n\n^FO406,408^A0N,50,50^FB390,1,,R^FH\\^FD Next Day  ^FS\n\n^FO16,465^A0N,21,19^FB100,1,,L^FH\\^FDTrack^FS\n^FO0,465^A0N,21,19^FB796,1,,R^FH\\^FDService^FS\n\n\n^FO0,530^A0N,100,100^FB812,1,,C^FH\\^FDGB - DE1 1EE^FS\n\n\n\n\n\n\n\n\n\n\n^FO0,670^A0N,30,28^FB812,1,,C^FH\\^FD812-GB-DE1 1EE^FS\n^FO0,700^A0N,30,28^FB812,1,,C^FH\\^FD30/04/19   07:20   Routing Ver: 93^FS\n\n\n^BY3,2,250\n^FO40,770^BCN,,N,,A^FD%0DE11EE&gt;515553245200011812826^FS\n^FO0,1028^A0N,26,26^FB812,1,,C^FH\\^FD0DE1 1EE1 5553 2452 0001 1812 826 U^FS\n\n\n\n\n^FT534,350^A0N,14,16^FH\\^FDLabelled by^FS\n^FO510,357^GFA,400,400,16,,07F81CI07T038,0FFC3CI0F8S038,1FFE3CI0F8S038,1E3E3CI07T038,3C0E3CX038,3C063FF07F00FF83FDF07F63FFE0FE,3F003FFC7F81FFE3IF8IF7FFE1FF8,1FE03FFC7F81FFE3IF8IF7FFE3FF8,1FFC3F3C0781F9F3DF79F3F03803C7C,07FE3E3C0781F0F3DE79E1F0380783C,00FF3C1C0781E073DE7BC0F03807FFC,001F3C1C0781E073DE7BC0F03807FFC,380F3C1C0781E073DE7BC0F03807FFC,3C0F3C1C0781E0F3DE79C0F038078,3E1F3C1C0781F0F3DE79E1F03C67C,3IF3C1C7FF9IF3DE79IF03FF3FFC,1FFE3C1CIFDFFE3DE78IF03FF3FFC,0FFC1C1CIF9FFC3CE787FF01FE1FF8,01EN01E6L01CI07003C,Q01E,:::,^FS\n\n\n^PQ1,0,1,Y^XZ",</w:t>
+      </w:r>
+    </w:p>
+    <w:p>
+      <w:r>
+        <w:t xml:space="preserve">      "png": ""</w:t>
       </w:r>
     </w:p>
     <w:p>
@@ -1978,20 +1829,12 @@
           <w:rFonts w:hint="eastAsia"/>
         </w:rPr>
         <w:lastRenderedPageBreak/>
-        <w:t xml:space="preserve">4. </w:t>
-      </w:r>
-      <w:proofErr w:type="spellStart"/>
-      <w:r>
-        <w:rPr>
-          <w:rFonts w:hint="eastAsia"/>
-        </w:rPr>
-        <w:t>GetLabel</w:t>
+        <w:t>4. GetLabel</w:t>
       </w:r>
       <w:bookmarkEnd w:id="4"/>
-      <w:proofErr w:type="spellEnd"/>
-    </w:p>
-    <w:p>
-      <w:hyperlink r:id="rId12" w:history="1">
+    </w:p>
+    <w:p>
+      <w:hyperlink r:id="rId13" w:history="1">
         <w:r>
           <w:rPr>
             <w:rStyle w:val="Hyperlink"/>
@@ -2012,36 +1855,21 @@
         <w:rPr>
           <w:rFonts w:hint="eastAsia"/>
         </w:rPr>
-        <w:t xml:space="preserve">Parameters: </w:t>
-      </w:r>
-      <w:proofErr w:type="spellStart"/>
-      <w:r>
-        <w:rPr>
-          <w:rFonts w:hint="eastAsia"/>
-        </w:rPr>
-        <w:t>Tracking_reference</w:t>
-      </w:r>
-      <w:proofErr w:type="spellEnd"/>
-      <w:r>
-        <w:rPr>
-          <w:rFonts w:hint="eastAsia"/>
-        </w:rPr>
-        <w:t>, Token</w:t>
-      </w:r>
-    </w:p>
-    <w:p>
-      <w:proofErr w:type="spellStart"/>
+        <w:t>Parameters: Tracking_reference, Token</w:t>
+      </w:r>
+    </w:p>
+    <w:p>
+      <w:r>
+        <w:rPr>
+          <w:rFonts w:hint="eastAsia"/>
+        </w:rPr>
+        <w:t>Method</w:t>
+      </w:r>
       <w:proofErr w:type="gramStart"/>
       <w:r>
         <w:rPr>
           <w:rFonts w:hint="eastAsia"/>
         </w:rPr>
-        <w:t>Method</w:t>
-      </w:r>
-      <w:r>
-        <w:rPr>
-          <w:rFonts w:hint="eastAsia"/>
-        </w:rPr>
         <w:t>:</w:t>
       </w:r>
       <w:r>
@@ -2050,13 +1878,13 @@
         </w:rPr>
         <w:t>GET</w:t>
       </w:r>
-      <w:proofErr w:type="spellEnd"/>
       <w:proofErr w:type="gramEnd"/>
     </w:p>
     <w:p>
       <w:r>
         <w:rPr>
           <w:noProof/>
+          <w:lang w:val="en-GB" w:eastAsia="en-GB"/>
         </w:rPr>
         <w:drawing>
           <wp:inline distT="0" distB="0" distL="0" distR="0">
@@ -2076,7 +1904,7 @@
                     </pic:cNvPicPr>
                   </pic:nvPicPr>
                   <pic:blipFill>
-                    <a:blip r:embed="rId13"/>
+                    <a:blip r:embed="rId14"/>
                     <a:srcRect/>
                     <a:stretch>
                       <a:fillRect/>
@@ -2131,38 +1959,25 @@
     </w:p>
     <w:p>
       <w:r>
-        <w:t xml:space="preserve">   "data": [</w:t>
+        <w:t xml:space="preserve">   "</w:t>
       </w:r>
       <w:proofErr w:type="gramStart"/>
       <w:r>
-        <w:t xml:space="preserve">   {</w:t>
+        <w:t>data</w:t>
       </w:r>
       <w:proofErr w:type="gramEnd"/>
-    </w:p>
-    <w:p>
-      <w:r>
-        <w:t xml:space="preserve">      "</w:t>
-      </w:r>
-      <w:proofErr w:type="spellStart"/>
-      <w:r>
-        <w:t>consignment_reference</w:t>
-      </w:r>
-      <w:proofErr w:type="spellEnd"/>
-      <w:r>
-        <w:t>": "80000883",</w:t>
-      </w:r>
-    </w:p>
-    <w:p>
-      <w:r>
-        <w:t xml:space="preserve">      "</w:t>
-      </w:r>
-      <w:proofErr w:type="spellStart"/>
-      <w:r>
-        <w:t>parcel_reference</w:t>
-      </w:r>
-      <w:proofErr w:type="spellEnd"/>
-      <w:r>
-        <w:t>": "80000883-1",</w:t>
+      <w:r>
+        <w:t>": [   {</w:t>
+      </w:r>
+    </w:p>
+    <w:p>
+      <w:r>
+        <w:t xml:space="preserve">      "consignment_reference": "80000883",</w:t>
+      </w:r>
+    </w:p>
+    <w:p>
+      <w:r>
+        <w:t xml:space="preserve">      "parcel_reference": "80000883-1",</w:t>
       </w:r>
     </w:p>
     <w:p>
@@ -2172,98 +1987,37 @@
     </w:p>
     <w:p>
       <w:r>
-        <w:t xml:space="preserve">      "</w:t>
-      </w:r>
-      <w:proofErr w:type="spellStart"/>
-      <w:r>
-        <w:t>service_name</w:t>
-      </w:r>
-      <w:proofErr w:type="spellEnd"/>
-      <w:r>
-        <w:t>": "Parcel - Next Day",</w:t>
-      </w:r>
-    </w:p>
-    <w:p>
-      <w:r>
-        <w:t xml:space="preserve">      "</w:t>
-      </w:r>
-      <w:proofErr w:type="spellStart"/>
-      <w:r>
-        <w:t>tracking_reference</w:t>
-      </w:r>
-      <w:proofErr w:type="spellEnd"/>
-      <w:r>
-        <w:t>": "15553245200011",</w:t>
-      </w:r>
-    </w:p>
-    <w:p>
-      <w:r>
-        <w:t xml:space="preserve">      "</w:t>
-      </w:r>
-      <w:proofErr w:type="spellStart"/>
-      <w:r>
-        <w:t>created_by</w:t>
-      </w:r>
-      <w:proofErr w:type="spellEnd"/>
-      <w:r>
-        <w:t>": "Paul Ralphs",</w:t>
-      </w:r>
-    </w:p>
-    <w:p>
-      <w:r>
-        <w:t xml:space="preserve">      "</w:t>
-      </w:r>
-      <w:proofErr w:type="spellStart"/>
-      <w:r>
-        <w:t>created_with</w:t>
-      </w:r>
-      <w:proofErr w:type="spellEnd"/>
-      <w:r>
-        <w:t>": "Shipmate Web App",</w:t>
-      </w:r>
-    </w:p>
-    <w:p>
-      <w:r>
-        <w:t xml:space="preserve">      "</w:t>
-      </w:r>
-      <w:proofErr w:type="spellStart"/>
-      <w:r>
-        <w:t>created_at</w:t>
-      </w:r>
-      <w:proofErr w:type="spellEnd"/>
-      <w:r>
-        <w:t>": "2019-04-30 07:22:38",</w:t>
-      </w:r>
-    </w:p>
-    <w:p>
-      <w:r>
-        <w:t xml:space="preserve">      "</w:t>
-      </w:r>
-      <w:proofErr w:type="spellStart"/>
-      <w:r>
-        <w:t>to_address</w:t>
-      </w:r>
-      <w:proofErr w:type="spellEnd"/>
-      <w:r>
-        <w:t xml:space="preserve">":    </w:t>
-      </w:r>
-      <w:proofErr w:type="gramStart"/>
-      <w:r>
-        <w:t xml:space="preserve">   {</w:t>
-      </w:r>
-      <w:proofErr w:type="gramEnd"/>
-    </w:p>
-    <w:p>
-      <w:r>
-        <w:t xml:space="preserve">         "</w:t>
-      </w:r>
-      <w:proofErr w:type="spellStart"/>
-      <w:r>
-        <w:t>delivery_name</w:t>
-      </w:r>
-      <w:proofErr w:type="spellEnd"/>
-      <w:r>
-        <w:t>": "David Xu",</w:t>
+        <w:t xml:space="preserve">      "service_name": "Parcel - Next Day",</w:t>
+      </w:r>
+    </w:p>
+    <w:p>
+      <w:r>
+        <w:t xml:space="preserve">      "tracking_reference": "15553245200011",</w:t>
+      </w:r>
+    </w:p>
+    <w:p>
+      <w:r>
+        <w:t xml:space="preserve">      "created_by": "Paul Ralphs",</w:t>
+      </w:r>
+    </w:p>
+    <w:p>
+      <w:r>
+        <w:t xml:space="preserve">      "created_with": "Shipmate Web App",</w:t>
+      </w:r>
+    </w:p>
+    <w:p>
+      <w:r>
+        <w:t xml:space="preserve">      "created_at": "2019-04-30 07:22:38",</w:t>
+      </w:r>
+    </w:p>
+    <w:p>
+      <w:r>
+        <w:t xml:space="preserve">      "to_address":       {</w:t>
+      </w:r>
+    </w:p>
+    <w:p>
+      <w:r>
+        <w:t xml:space="preserve">         "delivery_name": "David Xu",</w:t>
       </w:r>
     </w:p>
     <w:p>
@@ -2313,51 +2067,11 @@
     </w:p>
     <w:p>
       <w:r>
-        <w:t xml:space="preserve">      "</w:t>
-      </w:r>
-      <w:proofErr w:type="spellStart"/>
-      <w:r>
-        <w:t>zpl</w:t>
-      </w:r>
-      <w:proofErr w:type="spellEnd"/>
-      <w:r>
-        <w:t xml:space="preserve">": </w:t>
+        <w:t xml:space="preserve">      "zpl": </w:t>
       </w:r>
       <w:r>
         <w:lastRenderedPageBreak/>
-        <w:t xml:space="preserve">"d~~CD,~CC^~CT~\n\n^XA\n~TA000~JSN^MNW^MTD^PON^PMN^JMA^PR5,5~SD15^JUS^LRN^CI0^XZ\n\n^XA\n\n^FO692,5^GFA,700,700,14,,K0E,J03F8,J0FFE,I03IF8,I07IFC,001KF,007KFC,01MF,07MFC,1OF,3OF8L0FN01E0NFEM0F8M01E03MF8M0FN01E01MFN0FN01E407KFC04L0FN01E601KF00CL0FN01E7807IFE03CL0FN01E7E03IF80FCL0FN01E7F00FFE01FCJ07FF03FEI0FFE7FC03FE07FCI01IF1IF803FFE7FF01FF1FFCI03IF1IFC07FFE7FF807FBFFCI07IF1IFE0IFE7FFE01JFCI0FE1F1F07F1F83E7IF81JFCI0F80F1F03F1F01E7IFE1JFCI0F80F1F01F3E01E7JF1JFC001F00F1F00F3E01E:::7JF1JFCI0F00F1F01F3E01E7JF1JFCI0F80F1F01F1F01E7JF1JFCI0FC0F1F07F1F81E7JF1JFCI07IF1F1FE0IFE7JF1JFCI03IF1F1FC0IFE7JF1JFCI01IF9F1F803FFE7JF1JFCJ07FF1F1E001FFE7JF1JFCM01F,1JF1JFN01F,0JF1IFCN01F,03IF1IF8N01F,00IF1FFEO01F,003FF1FF8O01F,001FFBFFP01F,I07IFC,I01IF,J0FFE,J03F8,K0E,,^FS\n\n^FO0,60^GB812,0,2^FS\n^FO712,60^GB0,330,3^FS\n^FO500,60^GB0,330,3^FS\n^FO0,390^GB812,0,8^FS\n^FO0,218^GB500,0,3^FS\n^FO370,218^GB0,180,3^FS\n\n\n\n^FO0,24^A0N,26,26^FB812,1,,C^FH\\^FD^FS\n\n^FO475,70^A0R,21,19^FB200,1,,L^FH\\^FDDelivery </w:t>
-      </w:r>
-      <w:proofErr w:type="spellStart"/>
-      <w:r>
-        <w:t>Address^FS</w:t>
-      </w:r>
-      <w:proofErr w:type="spellEnd"/>
-      <w:r>
-        <w:t xml:space="preserve">\n\n\n^FO16,70^A0N,26,26^FB484,1,,L^FH\\^FD35 Ford Street^FS\n\n^FO16,94^A0N,26,26^FB484,1,,L^FH\\^FDDerby^FS\n\n^FO16,118^A0N,26,26^FB484,1,,L^FH\\^FDDE1 1EE^FS\n^FO16,142^A0N,26,26^FB484,1,,L^FH\\^FDGB - United Kingdom^FS\n\n\n\n^FO765,60^A0R,40,40^FB330,1,,C^FH\\^FDDPD^FS\n^FO725,60^A0R,40,40^FB330,1,,C^FH\\^FDwww.dpd.co.uk^FS\n\n^FO686,70^A0R,21,19^FB200,1,,L^FH\\^FDSender^FS\n\n^FO658,70^A0R,21,19^FB300,1,,L^FH\\^FDFix </w:t>
-      </w:r>
-      <w:proofErr w:type="spellStart"/>
-      <w:r>
-        <w:t>Zone^FS</w:t>
-      </w:r>
-      <w:proofErr w:type="spellEnd"/>
-      <w:r>
-        <w:t>\n^FO638,70^A0R,21,19^FB300,1,,L^FH\\^FD420-424 Ewell Road^FS\n^FO618,70^A0R,21,19^FB300,1,,L^FH\\^FDSurbiton^FS\n^FO598,70^A0R,21,19^FB300,1,,L^FH\\^FDSurrey^FS\n^FO578,70^A0R,21,19^FB300,1,,L^FH\\^FDKT6 7EH^FS\n\n\n^FO507,70^A0R,21,19^FB400,1,,L^FH\\^</w:t>
-      </w:r>
-      <w:proofErr w:type="spellStart"/>
-      <w:r>
-        <w:t>FDTelephone</w:t>
-      </w:r>
-      <w:proofErr w:type="spellEnd"/>
-      <w:r>
-        <w:t>: 020 3856 7290^FS\n\n^FO686,220^A0R,21,19^FB200,1,,L^FH\\^FDAccount^FS\n^FO684,300^A0R,24,24^FB80,1,,C^FH\\^FD191190^FS\n\n^FO16,229^A0N,21,19^FB100,1,,L^FH\\^FDContact^FS\n^FO80,229^A0N,26,22^FB300,1,,L^FH\\^FDDAVID XU^FS\n\n^FO16,259^A0N,21,19^FB100,1,,L^FH\\^FDPhone^FS\n^FO80,259^A0N,26,22^FB300,1,,L^FH\\^FD^FS\n\n^FO16,289^A0N,21,19^FB100,1,,L^FH\\^FDInfo^FS\n^FO80,289^A0N,26,22^FB300,1,,L^FH\\^FD^FS\n^FO80,315^A0N,26,22^FB300,1,,L^FH\\^FD^FS\n\n^FO16,366^A0N,21,19^FB100,1,,L^FH\\^FDReference^FS\n^FO104,366^A0N,26,22^FB300,1,,L^FH\\^FD80000883^FS\n\n\n^FO378,229^A0N,21,19^FB100,1,,L^FH\\^FDParcels^FS\n^FO370,255^A0N,32,30^FB122,1,,R^FH\\^FD1 of 1^FS\n\n^FO378,315^A0N,21,19^FB100,1,,L^FH\\^FDWeight^FS\n^FO370,341^A0N,32,30^FB122,1,,R^FH\\^FD3 Kg^FS\n\n\n^FO16,408^A0N,62,64^FB220,1,,L^FH\\^FD1555^FS\n^FO150,408^A0N,50,50^FB500,1,,L^FH\\^FD3245 2000 11 M^FS\n\n\n^FO406,408^A0N,50,50^FB390,1,,R^FH\\^FD Next Day  ^FS\n\n^FO16,465^A0N,21,19^FB100,1,,L^FH\\^FDTrack^FS\n^FO0,465^A0N,21,19^FB796,1,,R^FH\\^FDService^FS\n\n\n^FO0,530^A0N,100,100^FB812,1,,C^FH\\^FDGB - DE1 1EE^FS\n\n\n\n\n\n\n\n\n\n\n^FO0,670^A0N,30,28^FB812,1,,C^FH\\^FD812-GB-DE1 1EE^FS\n^FO0,700^A0N,30,28^FB812,1,,C^FH\\^FD30/04/19   07:20   Routing Ver: 93^FS\n\n\n^BY3,2,250\n^FO40,770^BCN,,N,,A^FD%0DE11EE&gt;515553245200011812826^FS\n^FO0,1028^A0N,26,26^FB812,1,,C^FH\\^FD0DE1 1EE1 5553 2452 0001 1812 826 U^FS\n\n\n\n\n^FT534,350^A0N,14,16^FH\\^</w:t>
-      </w:r>
-      <w:proofErr w:type="spellStart"/>
-      <w:r>
-        <w:t>FDLabelled</w:t>
-      </w:r>
-      <w:proofErr w:type="spellEnd"/>
-      <w:r>
-        <w:t xml:space="preserve"> by^FS\n^FO510,357^GFA,400,400,16,,07F81CI07T038,0FFC3CI0F8S038,1FFE3CI0F8S038,1E3E3CI07T038,3C0E3CX038,3C063FF07F00FF83FDF07F63FFE0FE,3F003FFC7F81FFE3IF8IF7FFE1FF8,1FE0</w:t>
+        <w:t>"d~~CD,~CC^~CT~\n\n^XA\n~TA000~JSN^MNW^MTD^PON^PMN^JMA^PR5,5~SD15^JUS^LRN^CI0^XZ\n\n^XA\n\n^FO692,5^GFA,700,700,14,,K0E,J03F8,J0FFE,I03IF8,I07IFC,001KF,007KFC,01MF,07MFC,1OF,3OF8L0FN01E0NFEM0F8M01E03MF8M0FN01E01MFN0FN01E407KFC04L0FN01E601KF00CL0FN01E7807IFE03CL0FN01E7E03IF80FCL0FN01E7F00FFE01FCJ07FF03FEI0FFE7FC03FE07FCI01IF1IF803FFE7FF01FF1FFCI03IF1IFC07FFE7FF807FBFFCI07IF1IFE0IFE7FFE01JFCI0FE1F1F07F1F83E7IF81JFCI0F80F1F03F1F01E7IFE1JFCI0F80F1F01F3E01E7JF1JFC001F00F1F00F3E01E:::7JF1JFCI0F00F1F01F3E01E7JF1JFCI0F80F1F01F1F01E7JF1JFCI0FC0F1F07F1F81E7JF1JFCI07IF1F1FE0IFE7JF1JFCI03IF1F1FC0IFE7JF1JFCI01IF9F1F803FFE7JF1JFCJ07FF1F1E001FFE7JF1JFCM01F,1JF1JFN01F,0JF1IFCN01F,03IF1IF8N01F,00IF1FFEO01F,003FF1FF8O01F,001FFBFFP01F,I07IFC,I01IF,J0FFE,J03F8,K0E,,^FS\n\n^FO0,60^GB812,0,2^FS\n^FO712,60^GB0,330,3^FS\n^FO500,60^GB0,330,3^FS\n^FO0,390^GB812,0,8^FS\n^FO0,218^GB500,0,3^FS\n^FO370,218^GB0,180,3^FS\n\n\n\n^FO0,24^A0N,26,26^FB812,1,,C^FH\\^FD^FS\n\n^FO475,70^A0R,21,19^FB200,1,,L^FH\\^FDDelivery Address^FS\n\n\n^FO16,70^A0N,26,26^FB484,1,,L^FH\\^FD35 Ford Street^FS\n\n^FO16,94^A0N,26,26^FB484,1,,L^FH\\^FDDerby^FS\n\n^FO16,118^A0N,26,26^FB484,1,,L^FH\\^FDDE1 1EE^FS\n^FO16,142^A0N,26,26^FB484,1,,L^FH\\^FDGB - United Kingdom^FS\n\n\n\n^FO765,60^A0R,40,40^FB330,1,,C^FH\\^FDDPD^FS\n^FO725,60^A0R,40,40^FB330,1,,C^FH\\^FDwww.dpd.co.uk^FS\n\n^FO686,70^A0R,21,19^FB200,1,,L^FH\\^FDSender^FS\n\n^FO658,70^A0R,21,19^FB300,1,,L^FH\\^FDFix Zone^FS\n^FO638,70^A0R,21,19^FB300,1,,L^FH\\^FD420-424 Ewell Road^FS\n^FO618,70^A0R,21,19^FB300,1,,L^FH\\^FDSurbiton^FS\n^FO598,70^A0R,21,19^FB300,1,,L^FH\\^FDSurrey^FS\n^FO578,70^A0R,21,19^FB300,1,,L^FH\\^FDKT6 7EH^FS\n\n\n^FO507,70^A0R,21,19^FB400,1,,L^FH\\^FDTelephone: 020 3856 7290^FS\n\n^FO686,220^A0R,21,19^FB200,1,,L^FH\\^FDAccount^FS\n^FO684,300^A0R,24,24^FB80,1,,C^FH\\^FD191190^FS\n\n^FO16,229^A0N,21,19^FB100,1,,L^FH\\^FDContact^FS\n^FO80,229^A0N,26,22^FB300,1,,L^FH\\^FDDAVID XU^FS\n\n^FO16,259^A0N,21,19^FB100,1,,L^FH\\^FDPhone^FS\n^FO80,259^A0N,26,22^FB300,1,,L^FH\\^FD^FS\n\n^FO16,289^A0N,21,19^FB100,1,,L^FH\\^FDInfo^FS\n^FO80,289^A0N,26,22^FB300,1,,L^FH\\^FD^FS\n^FO80,315^A0N,26,22^FB300,1,,L^FH\\^FD^FS\n\n^FO16,366^A0N,21,19^FB100,1,,L^FH\\^FDReference^FS\n^FO104,366^A0N,26,22^FB300,1,,L^FH\\^FD80000883^FS\n\n\n^FO378,229^A0N,21,19^FB100,1,,L^FH\\^FDParcels^FS\n^FO370,255^A0N,32,30^FB122,1,,R^FH\\^FD1 of 1^FS\n\n^FO378,315^A0N,21,19^FB100,1,,L^FH\\^FDWeight^FS\n^FO370,341^A0N,32,30^FB122,1,,R^FH\\^FD3 Kg^FS\n\n\n^FO16,408^A0N,62,64^FB220,1,,L^FH\\^FD1555^FS\n^FO150,408^A0N,50,50^FB500,1,,L^FH\\^FD3245 2000 11 M^FS\n\n\n^FO406,408^A0N,50,50^FB390,1,,R^FH\\^FD Next Day  ^FS\n\n^FO16,465^A0N,21,19^FB100,1,,L^FH\\^FDTrack^FS\n^FO0,465^A0N,21,19^FB796,1,,R^FH\\^FDService^FS\n\n\n^FO0,530^A0N,100,100^FB812,1,,C^FH\\^FDGB - DE1 1EE^FS\n\n\n\n\n\n\n\n\n\n\n^FO0,670^A0N,30,28^FB812,1,,C^FH\\^FD812-GB-DE1 1EE^FS\n^FO0,700^A0N,30,28^FB812,1,,C^FH\\^FD30/04/19   07:20   Routing Ver: 93^FS\n\n\n^BY3,2,250\n^FO40,770^BCN,,N,,A^FD%0DE11EE&gt;515553245200011812826^FS\n^FO0,1028^A0N,26,26^FB812,1,,C^FH\\^FD0DE1 1EE1 5553 2452 0001 1812 826 U^FS\n\n\n\n\n^FT534,350^A0N,14,16^FH\\^FDLabelled by^FS\n^FO510,357^GFA,400,400,16,,07F81CI07T038,0FFC3CI0F8S038,1FFE3CI0F8S038,1E3E3CI07T038,3C0E3CX038,3C063FF07F00FF83FDF07F63FFE0FE,3F003FFC7F81FFE3IF8IF7FFE1FF8,1FE0</w:t>
       </w:r>
       <w:r>
         <w:lastRenderedPageBreak/>
@@ -2366,15 +2080,7 @@
     </w:p>
     <w:p>
       <w:r>
-        <w:t xml:space="preserve">      "</w:t>
-      </w:r>
-      <w:proofErr w:type="spellStart"/>
-      <w:r>
-        <w:t>png</w:t>
-      </w:r>
-      <w:proofErr w:type="spellEnd"/>
-      <w:r>
-        <w:t>": ""</w:t>
+        <w:t xml:space="preserve">      "png": ""</w:t>
       </w:r>
     </w:p>
     <w:p>
@@ -2402,7 +2108,7 @@
       <w:bookmarkEnd w:id="5"/>
     </w:p>
     <w:p>
-      <w:hyperlink r:id="rId14" w:history="1">
+      <w:hyperlink r:id="rId15" w:history="1">
         <w:r>
           <w:rPr>
             <w:rStyle w:val="Hyperlink"/>
@@ -2450,6 +2156,7 @@
       <w:r>
         <w:rPr>
           <w:noProof/>
+          <w:lang w:val="en-GB" w:eastAsia="en-GB"/>
         </w:rPr>
         <w:drawing>
           <wp:inline distT="0" distB="0" distL="0" distR="0">
@@ -2469,7 +2176,7 @@
                     </pic:cNvPicPr>
                   </pic:nvPicPr>
                   <pic:blipFill>
-                    <a:blip r:embed="rId15"/>
+                    <a:blip r:embed="rId16"/>
                     <a:srcRect/>
                     <a:stretch>
                       <a:fillRect/>
@@ -2542,17 +2249,9 @@
         <w:rPr>
           <w:rFonts w:hint="eastAsia"/>
         </w:rPr>
-        <w:t xml:space="preserve">6. Tracking by </w:t>
-      </w:r>
-      <w:proofErr w:type="spellStart"/>
-      <w:r>
-        <w:rPr>
-          <w:rFonts w:hint="eastAsia"/>
-        </w:rPr>
-        <w:t>Consigments</w:t>
+        <w:t>6. Tracking by Consigments</w:t>
       </w:r>
       <w:bookmarkEnd w:id="6"/>
-      <w:proofErr w:type="spellEnd"/>
     </w:p>
     <w:p>
       <w:r>
@@ -2599,48 +2298,25 @@
       </w:r>
     </w:p>
     <w:p>
-      <w:proofErr w:type="spellStart"/>
-      <w:r>
-        <w:rPr>
-          <w:rFonts w:hint="eastAsia"/>
-        </w:rPr>
-        <w:t>Paremeters</w:t>
-      </w:r>
-      <w:proofErr w:type="spellEnd"/>
-      <w:r>
-        <w:rPr>
-          <w:rFonts w:hint="eastAsia"/>
-        </w:rPr>
-        <w:t xml:space="preserve">: </w:t>
-      </w:r>
-      <w:proofErr w:type="spellStart"/>
-      <w:r>
-        <w:rPr>
-          <w:rFonts w:hint="eastAsia"/>
-        </w:rPr>
-        <w:t>Consignments_Reference</w:t>
-      </w:r>
-      <w:proofErr w:type="spellEnd"/>
-      <w:r>
-        <w:rPr>
-          <w:rFonts w:hint="eastAsia"/>
-        </w:rPr>
-        <w:t>, Token</w:t>
-      </w:r>
-    </w:p>
-    <w:p>
-      <w:proofErr w:type="spellStart"/>
+      <w:r>
+        <w:rPr>
+          <w:rFonts w:hint="eastAsia"/>
+        </w:rPr>
+        <w:t>Paremeters: Consignments_Reference, Token</w:t>
+      </w:r>
+    </w:p>
+    <w:p>
+      <w:r>
+        <w:rPr>
+          <w:rFonts w:hint="eastAsia"/>
+        </w:rPr>
+        <w:t>Method</w:t>
+      </w:r>
       <w:proofErr w:type="gramStart"/>
       <w:r>
         <w:rPr>
           <w:rFonts w:hint="eastAsia"/>
         </w:rPr>
-        <w:t>Method</w:t>
-      </w:r>
-      <w:r>
-        <w:rPr>
-          <w:rFonts w:hint="eastAsia"/>
-        </w:rPr>
         <w:t>:</w:t>
       </w:r>
       <w:r>
@@ -2649,7 +2325,6 @@
         </w:rPr>
         <w:t>Get</w:t>
       </w:r>
-      <w:proofErr w:type="spellEnd"/>
       <w:proofErr w:type="gramEnd"/>
     </w:p>
     <w:p>
@@ -2657,6 +2332,7 @@
         <w:rPr>
           <w:rFonts w:hint="eastAsia"/>
           <w:noProof/>
+          <w:lang w:val="en-GB" w:eastAsia="en-GB"/>
         </w:rPr>
         <w:lastRenderedPageBreak/>
         <w:drawing>
@@ -2677,7 +2353,7 @@
                     </pic:cNvPicPr>
                   </pic:nvPicPr>
                   <pic:blipFill>
-                    <a:blip r:embed="rId16"/>
+                    <a:blip r:embed="rId17"/>
                     <a:srcRect/>
                     <a:stretch>
                       <a:fillRect/>
@@ -2732,187 +2408,138 @@
     </w:p>
     <w:p>
       <w:r>
-        <w:t xml:space="preserve">   "data": {"15553245200014": </w:t>
+        <w:t xml:space="preserve">   "</w:t>
       </w:r>
       <w:proofErr w:type="gramStart"/>
       <w:r>
-        <w:t xml:space="preserve">   {</w:t>
+        <w:t>data</w:t>
       </w:r>
       <w:proofErr w:type="gramEnd"/>
-    </w:p>
-    <w:p>
-      <w:r>
-        <w:t xml:space="preserve">      "</w:t>
-      </w:r>
-      <w:proofErr w:type="spellStart"/>
-      <w:r>
-        <w:t>sender_reference</w:t>
-      </w:r>
-      <w:proofErr w:type="spellEnd"/>
-      <w:r>
-        <w:t>": "80000885-1",</w:t>
-      </w:r>
-    </w:p>
-    <w:p>
-      <w:r>
-        <w:t xml:space="preserve">      "</w:t>
-      </w:r>
-      <w:proofErr w:type="spellStart"/>
-      <w:r>
-        <w:t>courier_tracking_reference</w:t>
-      </w:r>
-      <w:proofErr w:type="spellEnd"/>
-      <w:r>
-        <w:t>": "15553245200014",</w:t>
-      </w:r>
-    </w:p>
-    <w:p>
-      <w:r>
-        <w:t xml:space="preserve">      "</w:t>
-      </w:r>
-      <w:proofErr w:type="spellStart"/>
-      <w:r>
-        <w:t>tracking_events</w:t>
-      </w:r>
-      <w:proofErr w:type="spellEnd"/>
-      <w:r>
-        <w:t xml:space="preserve">": [   </w:t>
+      <w:r>
+        <w:t>": {"15553245200014":    {</w:t>
+      </w:r>
+    </w:p>
+    <w:p>
+      <w:r>
+        <w:t xml:space="preserve">      "sender_reference": "80000885-1",</w:t>
+      </w:r>
+    </w:p>
+    <w:p>
+      <w:r>
+        <w:t xml:space="preserve">      "courier_tracking_reference": "15553245200014",</w:t>
+      </w:r>
+    </w:p>
+    <w:p>
+      <w:r>
+        <w:t xml:space="preserve">      "tracking_events": [      {</w:t>
+      </w:r>
+    </w:p>
+    <w:p>
+      <w:r>
+        <w:t xml:space="preserve">         "code": "SHIP01",</w:t>
+      </w:r>
+    </w:p>
+    <w:p>
+      <w:r>
+        <w:t xml:space="preserve">         "name": "Label Created",</w:t>
+      </w:r>
+    </w:p>
+    <w:p>
+      <w:r>
+        <w:t xml:space="preserve">         "description": "A label has been created",</w:t>
+      </w:r>
+    </w:p>
+    <w:p>
+      <w:r>
+        <w:t xml:space="preserve">         "date": "2019-04-30 08:26:52",</w:t>
+      </w:r>
+    </w:p>
+    <w:p>
+      <w:r>
+        <w:t xml:space="preserve">         "type": "LABEL_CREATED"</w:t>
+      </w:r>
+    </w:p>
+    <w:p>
+      <w:r>
+        <w:t xml:space="preserve">      }]</w:t>
+      </w:r>
+    </w:p>
+    <w:p>
+      <w:r>
+        <w:t xml:space="preserve">   }}</w:t>
+      </w:r>
+    </w:p>
+    <w:p>
+      <w:r>
+        <w:t>}</w:t>
+      </w:r>
+    </w:p>
+    <w:p/>
+    <w:p>
+      <w:pPr>
+        <w:pStyle w:val="Heading1"/>
+      </w:pPr>
+      <w:bookmarkStart w:id="7" w:name="_Toc7537293"/>
+      <w:r>
+        <w:rPr>
+          <w:rFonts w:hint="eastAsia"/>
+        </w:rPr>
+        <w:t>7. Tracking by Parcels</w:t>
+      </w:r>
+      <w:bookmarkEnd w:id="7"/>
+    </w:p>
+    <w:p>
+      <w:r>
+        <w:rPr>
+          <w:rFonts w:hint="eastAsia"/>
+        </w:rPr>
+        <w:t>URL</w:t>
+      </w:r>
+      <w:r>
+        <w:rPr>
+          <w:rFonts w:hint="eastAsia"/>
+        </w:rPr>
+        <w:t xml:space="preserve">: </w:t>
+      </w:r>
+      <w:r>
+        <w:t>/fzshipmate.dll/TrackingByTrackingReference?Tracking_Reference=15553245200014&amp;Token=c107fb733d9573b610e2f93589d848df</w:t>
+      </w:r>
+    </w:p>
+    <w:p>
+      <w:r>
+        <w:rPr>
+          <w:rFonts w:hint="eastAsia"/>
+        </w:rPr>
+        <w:t>Paremeters: Tracking_Reference, Token</w:t>
+      </w:r>
+    </w:p>
+    <w:p>
+      <w:r>
+        <w:rPr>
+          <w:rFonts w:hint="eastAsia"/>
+        </w:rPr>
+        <w:t>Method</w:t>
       </w:r>
       <w:proofErr w:type="gramStart"/>
       <w:r>
-        <w:t xml:space="preserve">   {</w:t>
+        <w:rPr>
+          <w:rFonts w:hint="eastAsia"/>
+        </w:rPr>
+        <w:t>:</w:t>
+      </w:r>
+      <w:r>
+        <w:rPr>
+          <w:rFonts w:hint="eastAsia"/>
+        </w:rPr>
+        <w:t>Get</w:t>
       </w:r>
       <w:proofErr w:type="gramEnd"/>
     </w:p>
     <w:p>
       <w:r>
-        <w:t xml:space="preserve">         "code": "SHIP01",</w:t>
-      </w:r>
-    </w:p>
-    <w:p>
-      <w:r>
-        <w:t xml:space="preserve">         "name": "Label Created",</w:t>
-      </w:r>
-    </w:p>
-    <w:p>
-      <w:r>
-        <w:t xml:space="preserve">         "description": "A label has been created",</w:t>
-      </w:r>
-    </w:p>
-    <w:p>
-      <w:r>
-        <w:t xml:space="preserve">         "date": "2019-04-30 08:26:52",</w:t>
-      </w:r>
-    </w:p>
-    <w:p>
-      <w:r>
-        <w:t xml:space="preserve">         "type": "LABEL_CREATED"</w:t>
-      </w:r>
-    </w:p>
-    <w:p>
-      <w:r>
-        <w:t xml:space="preserve">      }]</w:t>
-      </w:r>
-    </w:p>
-    <w:p>
-      <w:r>
-        <w:t xml:space="preserve">   }}</w:t>
-      </w:r>
-    </w:p>
-    <w:p>
-      <w:r>
-        <w:t>}</w:t>
-      </w:r>
-    </w:p>
-    <w:p/>
-    <w:p>
-      <w:pPr>
-        <w:pStyle w:val="Heading1"/>
-      </w:pPr>
-      <w:bookmarkStart w:id="7" w:name="_Toc7537293"/>
-      <w:r>
-        <w:rPr>
-          <w:rFonts w:hint="eastAsia"/>
-        </w:rPr>
-        <w:t>7. Tracking by Parcels</w:t>
-      </w:r>
-      <w:bookmarkEnd w:id="7"/>
-    </w:p>
-    <w:p>
-      <w:r>
-        <w:rPr>
-          <w:rFonts w:hint="eastAsia"/>
-        </w:rPr>
-        <w:t>URL</w:t>
-      </w:r>
-      <w:r>
-        <w:rPr>
-          <w:rFonts w:hint="eastAsia"/>
-        </w:rPr>
-        <w:t xml:space="preserve">: </w:t>
-      </w:r>
-      <w:r>
-        <w:t>/fzshipmate.dll/TrackingByTrackingReference?Tracking_Reference=15553245200014&amp;Token=c107fb733d9573b610e2f93589d848df</w:t>
-      </w:r>
-    </w:p>
-    <w:p>
-      <w:proofErr w:type="spellStart"/>
-      <w:r>
-        <w:rPr>
-          <w:rFonts w:hint="eastAsia"/>
-        </w:rPr>
-        <w:t>Paremeters</w:t>
-      </w:r>
-      <w:proofErr w:type="spellEnd"/>
-      <w:r>
-        <w:rPr>
-          <w:rFonts w:hint="eastAsia"/>
-        </w:rPr>
-        <w:t xml:space="preserve">: </w:t>
-      </w:r>
-      <w:proofErr w:type="spellStart"/>
-      <w:r>
-        <w:rPr>
-          <w:rFonts w:hint="eastAsia"/>
-        </w:rPr>
-        <w:t>Tracking_Reference</w:t>
-      </w:r>
-      <w:proofErr w:type="spellEnd"/>
-      <w:r>
-        <w:rPr>
-          <w:rFonts w:hint="eastAsia"/>
-        </w:rPr>
-        <w:t>, Token</w:t>
-      </w:r>
-    </w:p>
-    <w:p>
-      <w:proofErr w:type="spellStart"/>
-      <w:proofErr w:type="gramStart"/>
-      <w:r>
-        <w:rPr>
-          <w:rFonts w:hint="eastAsia"/>
-        </w:rPr>
-        <w:t>Method</w:t>
-      </w:r>
-      <w:r>
-        <w:rPr>
-          <w:rFonts w:hint="eastAsia"/>
-        </w:rPr>
-        <w:t>:</w:t>
-      </w:r>
-      <w:r>
-        <w:rPr>
-          <w:rFonts w:hint="eastAsia"/>
-        </w:rPr>
-        <w:t>Get</w:t>
-      </w:r>
-      <w:proofErr w:type="spellEnd"/>
-      <w:proofErr w:type="gramEnd"/>
-    </w:p>
-    <w:p>
-      <w:r>
         <w:rPr>
           <w:noProof/>
+          <w:lang w:val="en-GB" w:eastAsia="en-GB"/>
         </w:rPr>
         <w:lastRenderedPageBreak/>
         <w:drawing>
@@ -2933,7 +2560,7 @@
                     </pic:cNvPicPr>
                   </pic:nvPicPr>
                   <pic:blipFill>
-                    <a:blip r:embed="rId17"/>
+                    <a:blip r:embed="rId18"/>
                     <a:srcRect/>
                     <a:stretch>
                       <a:fillRect/>
@@ -2977,7 +2604,7 @@
       <w:bookmarkEnd w:id="8"/>
     </w:p>
     <w:p>
-      <w:hyperlink r:id="rId18" w:history="1">
+      <w:hyperlink r:id="rId19" w:history="1">
         <w:r>
           <w:rPr>
             <w:rStyle w:val="Hyperlink"/>
@@ -2994,48 +2621,25 @@
       </w:hyperlink>
     </w:p>
     <w:p>
-      <w:proofErr w:type="spellStart"/>
-      <w:r>
-        <w:rPr>
-          <w:rFonts w:hint="eastAsia"/>
-        </w:rPr>
-        <w:t>Paremeters</w:t>
-      </w:r>
-      <w:proofErr w:type="spellEnd"/>
-      <w:r>
-        <w:rPr>
-          <w:rFonts w:hint="eastAsia"/>
-        </w:rPr>
-        <w:t xml:space="preserve">: </w:t>
-      </w:r>
-      <w:proofErr w:type="spellStart"/>
-      <w:r>
-        <w:rPr>
-          <w:rFonts w:hint="eastAsia"/>
-        </w:rPr>
-        <w:t>Tracking_Reference</w:t>
-      </w:r>
-      <w:proofErr w:type="spellEnd"/>
-      <w:r>
-        <w:rPr>
-          <w:rFonts w:hint="eastAsia"/>
-        </w:rPr>
-        <w:t>, Token</w:t>
-      </w:r>
-    </w:p>
-    <w:p>
-      <w:proofErr w:type="spellStart"/>
+      <w:r>
+        <w:rPr>
+          <w:rFonts w:hint="eastAsia"/>
+        </w:rPr>
+        <w:t>Paremeters: Tracking_Reference, Token</w:t>
+      </w:r>
+    </w:p>
+    <w:p>
+      <w:r>
+        <w:rPr>
+          <w:rFonts w:hint="eastAsia"/>
+        </w:rPr>
+        <w:t>Method</w:t>
+      </w:r>
       <w:proofErr w:type="gramStart"/>
       <w:r>
         <w:rPr>
           <w:rFonts w:hint="eastAsia"/>
         </w:rPr>
-        <w:t>Method</w:t>
-      </w:r>
-      <w:r>
-        <w:rPr>
-          <w:rFonts w:hint="eastAsia"/>
-        </w:rPr>
         <w:t>:</w:t>
       </w:r>
       <w:r>
@@ -3044,13 +2648,13 @@
         </w:rPr>
         <w:t>Get</w:t>
       </w:r>
-      <w:proofErr w:type="spellEnd"/>
       <w:proofErr w:type="gramEnd"/>
     </w:p>
     <w:p>
       <w:r>
         <w:rPr>
           <w:noProof/>
+          <w:lang w:val="en-GB" w:eastAsia="en-GB"/>
         </w:rPr>
         <w:drawing>
           <wp:inline distT="0" distB="0" distL="0" distR="0">
@@ -3070,7 +2674,7 @@
                     </pic:cNvPicPr>
                   </pic:nvPicPr>
                   <pic:blipFill>
-                    <a:blip r:embed="rId19"/>
+                    <a:blip r:embed="rId20"/>
                     <a:srcRect/>
                     <a:stretch>
                       <a:fillRect/>
@@ -3125,38 +2729,25 @@
     </w:p>
     <w:p>
       <w:r>
-        <w:t xml:space="preserve">   "data": </w:t>
+        <w:t xml:space="preserve">   "</w:t>
       </w:r>
       <w:proofErr w:type="gramStart"/>
       <w:r>
-        <w:t xml:space="preserve">   {</w:t>
+        <w:t>data</w:t>
       </w:r>
       <w:proofErr w:type="gramEnd"/>
-    </w:p>
-    <w:p>
-      <w:r>
-        <w:t xml:space="preserve">      "</w:t>
-      </w:r>
-      <w:proofErr w:type="spellStart"/>
-      <w:r>
-        <w:t>consignment_reference</w:t>
-      </w:r>
-      <w:proofErr w:type="spellEnd"/>
-      <w:r>
-        <w:t>": "80000885",</w:t>
-      </w:r>
-    </w:p>
-    <w:p>
-      <w:r>
-        <w:t xml:space="preserve">      "</w:t>
-      </w:r>
-      <w:proofErr w:type="spellStart"/>
-      <w:r>
-        <w:t>parcel_reference</w:t>
-      </w:r>
-      <w:proofErr w:type="spellEnd"/>
-      <w:r>
-        <w:t>": "80000885-1",</w:t>
+      <w:r>
+        <w:t>":    {</w:t>
+      </w:r>
+    </w:p>
+    <w:p>
+      <w:r>
+        <w:t xml:space="preserve">      "consignment_reference": "80000885",</w:t>
+      </w:r>
+    </w:p>
+    <w:p>
+      <w:r>
+        <w:t xml:space="preserve">      "parcel_reference": "80000885-1",</w:t>
       </w:r>
     </w:p>
     <w:p>
@@ -3166,99 +2757,38 @@
     </w:p>
     <w:p>
       <w:r>
-        <w:t xml:space="preserve">      "</w:t>
-      </w:r>
-      <w:proofErr w:type="spellStart"/>
-      <w:r>
-        <w:t>service_name</w:t>
-      </w:r>
-      <w:proofErr w:type="spellEnd"/>
-      <w:r>
-        <w:t>": "Parcel - Next Day",</w:t>
-      </w:r>
-    </w:p>
-    <w:p>
-      <w:r>
-        <w:t xml:space="preserve">      "</w:t>
-      </w:r>
-      <w:proofErr w:type="spellStart"/>
-      <w:r>
-        <w:t>tracking_reference</w:t>
-      </w:r>
-      <w:proofErr w:type="spellEnd"/>
-      <w:r>
-        <w:t>": "15553245200014",</w:t>
-      </w:r>
-    </w:p>
-    <w:p>
-      <w:r>
-        <w:t xml:space="preserve">      "</w:t>
-      </w:r>
-      <w:proofErr w:type="spellStart"/>
-      <w:r>
-        <w:t>created_by</w:t>
-      </w:r>
-      <w:proofErr w:type="spellEnd"/>
-      <w:r>
-        <w:t>": "Paul Ralphs",</w:t>
-      </w:r>
-    </w:p>
-    <w:p>
-      <w:r>
-        <w:t xml:space="preserve">      "</w:t>
-      </w:r>
-      <w:proofErr w:type="spellStart"/>
-      <w:r>
-        <w:t>created_with</w:t>
-      </w:r>
-      <w:proofErr w:type="spellEnd"/>
-      <w:r>
-        <w:t>": "Shipmate Web App",</w:t>
-      </w:r>
-    </w:p>
-    <w:p>
-      <w:r>
-        <w:t xml:space="preserve">      "</w:t>
-      </w:r>
-      <w:proofErr w:type="spellStart"/>
-      <w:r>
-        <w:t>created_at</w:t>
-      </w:r>
-      <w:proofErr w:type="spellEnd"/>
-      <w:r>
-        <w:t>": "2019-04-30 08:55:15",</w:t>
+        <w:t xml:space="preserve">      "service_name": "Parcel - Next Day",</w:t>
+      </w:r>
+    </w:p>
+    <w:p>
+      <w:r>
+        <w:t xml:space="preserve">      "tracking_reference": "15553245200014",</w:t>
+      </w:r>
+    </w:p>
+    <w:p>
+      <w:r>
+        <w:t xml:space="preserve">      "created_by": "Paul Ralphs",</w:t>
+      </w:r>
+    </w:p>
+    <w:p>
+      <w:r>
+        <w:t xml:space="preserve">      "created_with": "Shipmate Web App",</w:t>
+      </w:r>
+    </w:p>
+    <w:p>
+      <w:r>
+        <w:t xml:space="preserve">      "created_at": "2019-04-30 08:55:15",</w:t>
       </w:r>
     </w:p>
     <w:p>
       <w:r>
         <w:lastRenderedPageBreak/>
-        <w:t xml:space="preserve">      "</w:t>
-      </w:r>
-      <w:proofErr w:type="spellStart"/>
-      <w:r>
-        <w:t>to_address</w:t>
-      </w:r>
-      <w:proofErr w:type="spellEnd"/>
-      <w:r>
-        <w:t xml:space="preserve">":    </w:t>
-      </w:r>
-      <w:proofErr w:type="gramStart"/>
-      <w:r>
-        <w:t xml:space="preserve">   {</w:t>
-      </w:r>
-      <w:proofErr w:type="gramEnd"/>
-    </w:p>
-    <w:p>
-      <w:r>
-        <w:t xml:space="preserve">         "</w:t>
-      </w:r>
-      <w:proofErr w:type="spellStart"/>
-      <w:r>
-        <w:t>delivery_name</w:t>
-      </w:r>
-      <w:proofErr w:type="spellEnd"/>
-      <w:r>
-        <w:t>": "David Xu",</w:t>
+        <w:t xml:space="preserve">      "to_address":       {</w:t>
+      </w:r>
+    </w:p>
+    <w:p>
+      <w:r>
+        <w:t xml:space="preserve">         "delivery_name": "David Xu",</w:t>
       </w:r>
     </w:p>
     <w:p>
@@ -3308,64 +2838,16 @@
     </w:p>
     <w:p>
       <w:r>
-        <w:t xml:space="preserve">      "</w:t>
-      </w:r>
-      <w:proofErr w:type="spellStart"/>
-      <w:r>
-        <w:t>zpl</w:t>
-      </w:r>
-      <w:proofErr w:type="spellEnd"/>
-      <w:r>
-        <w:t xml:space="preserve">": "d~~CD,~CC^~CT~\n\n^XA\n~TA000~JSN^MNW^MTD^PON^PMN^JMA^PR5,5~SD15^JUS^LRN^CI0^XZ\n\n^XA\n\n^FO692,5^GFA,700,700,14,,K0E,J03F8,J0FFE,I03IF8,I07IFC,001KF,007KFC,01MF,07MFC,1OF,3OF8L0FN01E0NFEM0F8M01E03MF8M0FN01E01MFN0FN01E407KFC04L0FN01E601KF00CL0FN01E7807IFE03CL0FN01E7E03IF80FCL0FN01E7F00FFE01FCJ07FF03FEI0FFE7FC03FE07FCI01IF1IF803FFE7FF01FF1FFCI03IF1IFC07FFE7FF807FBFFCI07IF1IFE0IFE7FFE01JFCI0FE1F1F07F1F83E7IF81JFCI0F80F1F03F1F01E7IFE1JFCI0F80F1F01F3E01E7JF1JFC001F00F1F00F3E01E:::7JF1JFCI0F00F1F01F3E01E7JF1JFCI0F80F1F01F1F01E7JF1JFCI0FC0F1F07F1F81E7JF1JFCI07IF1F1FE0IFE7JF1JFCI03IF1F1FC0IFE7JF1JFCI01IF9F1F803FFE7JF1JFCJ07FF1F1E001FFE7JF1JFCM01F,1JF1JFN01F,0JF1IFCN01F,03IF1IF8N01F,00IF1FFEO01F,003FF1FF8O01F,001FFBFFP01F,I07IFC,I01IF,J0FFE,J03F8,K0E,,^FS\n\n^FO0,60^GB812,0,2^FS\n^FO712,60^GB0,330,3^FS\n^FO500,60^GB0,330,3^FS\n^FO0,390^GB812,0,8^FS\n^FO0,218^GB500,0,3^FS\n^FO370,218^GB0,180,3^FS\n\n\n\n^FO0,24^A0N,26,26^FB812,1,,C^FH\\^FD^FS\n\n^FO475,70^A0R,21,19^FB200,1,,L^FH\\^FDDelivery </w:t>
-      </w:r>
-      <w:proofErr w:type="spellStart"/>
-      <w:r>
-        <w:t>Address^FS</w:t>
-      </w:r>
-      <w:proofErr w:type="spellEnd"/>
-      <w:r>
-        <w:t xml:space="preserve">\n\n\n^FO16,70^A0N,26,26^FB484,1,,L^FH\\^FD35 Ford Street^FS\n\n^FO16,94^A0N,26,26^FB484,1,,L^FH\\^FDDerby^FS\n\n^FO16,118^A0N,26,26^FB484,1,,L^FH\\^FDDE1 1EE^FS\n^FO16,142^A0N,26,26^FB484,1,,L^FH\\^FDGB - United Kingdom^FS\n\n\n\n^FO765,60^A0R,40,40^FB330,1,,C^FH\\^FDDPD^FS\n^FO725,60^A0R,40,40^FB330,1,,C^FH\\^FDwww.dpd.co.uk^FS\n\n^FO686,70^A0R,21,19^FB200,1,,L^FH\\^FDSender^FS\n\n^FO658,70^A0R,21,19^FB300,1,,L^FH\\^FDFix </w:t>
-      </w:r>
-      <w:proofErr w:type="spellStart"/>
-      <w:r>
-        <w:t>Zone^FS</w:t>
-      </w:r>
-      <w:proofErr w:type="spellEnd"/>
-      <w:r>
-        <w:t>\n^FO638,70^A0R,21,19^FB300,1,,L^FH\\^FD420-424 Ewell Road^FS\n^FO618,70^A0R,21,19^FB300,1,,L^FH\\^FDSurbiton^FS\n^FO598,70^A0R,21,19^FB300,1,,L^FH\\^FDSurrey^FS\n^FO578,70^A0R,21,19^FB300,1,,L^FH\\^FDKT6 7EH^FS\n\n\n^FO507,70^A0R,21,19^FB400,1,,L^FH\\^</w:t>
-      </w:r>
-      <w:proofErr w:type="spellStart"/>
-      <w:r>
-        <w:t>FDTelephone</w:t>
-      </w:r>
-      <w:proofErr w:type="spellEnd"/>
-      <w:r>
-        <w:t>: 020 3856 7290^FS\n\n^FO686,220^A0R,21,19^FB200,1,,L^FH\\^FDAccount^FS\n^FO684,300^A0R,24,24^FB80,1,,C^FH\\^FD191190^FS\n\n^FO16,229^A0N,21,19^FB100,1,,L^FH\\^FDContact^FS\n^FO80,229^A0N,26,22^FB300,1,,L^FH\\^FDDAVID XU^FS\n\n^FO16,259^A0N,21,19^FB100,1,,L^FH\\^FDPhone^FS\n^FO80,259^A0N,26,22^FB300,1,,L^FH\\^FD^FS\n\n^FO16,289^A0N,21,19^FB100,1,,L^FH\\^FDInfo^FS\n^FO80,289^A0N,26,22^FB300,1,,L^FH\\^FD^FS\n^FO80,315^A0N,26,22^FB300,1,,L^FH\\^FD^FS\n\n^FO16,366^A0N,21,19^FB100,1,,L^FH\\^FDReference^FS\n^FO104,366^A0N,26,22^FB300,1,,L^FH\\^FD80000885^FS\n\n\n^FO378,229^A0N,21,19^FB100,1,,L^FH\\^FDParcels^FS\n^FO370,255^A0N,32,30^FB122,1,,R^FH\\^FD1 of 1^FS\n\n^FO378,315^A0N,21,19^FB100,1,,L^FH\\^FDWeight^FS\n^FO370,341^A0N,32,30^FB12</w:t>
+        <w:t xml:space="preserve">      "zpl": "d~~CD,~CC^~CT~\n\n^XA\n~TA000~JSN^MNW^MTD^PON^PMN^JMA^PR5,5~SD15^JUS^LRN^CI0^XZ\n\n^XA\n\n^FO692,5^GFA,700,700,14,,K0E,J03F8,J0FFE,I03IF8,I07IFC,001KF,007KFC,01MF,07MFC,1OF,3OF8L0FN01E0NFEM0F8M01E03MF8M0FN01E01MFN0FN01E407KFC04L0FN01E601KF00CL0FN01E7807IFE03CL0FN01E7E03IF80FCL0FN01E7F00FFE01FCJ07FF03FEI0FFE7FC03FE07FCI01IF1IF803FFE7FF01FF1FFCI03IF1IFC07FFE7FF807FBFFCI07IF1IFE0IFE7FFE01JFCI0FE1F1F07F1F83E7IF81JFCI0F80F1F03F1F01E7IFE1JFCI0F80F1F01F3E01E7JF1JFC001F00F1F00F3E01E:::7JF1JFCI0F00F1F01F3E01E7JF1JFCI0F80F1F01F1F01E7JF1JFCI0FC0F1F07F1F81E7JF1JFCI07IF1F1FE0IFE7JF1JFCI03IF1F1FC0IFE7JF1JFCI01IF9F1F803FFE7JF1JFCJ07FF1F1E001FFE7JF1JFCM01F,1JF1JFN01F,0JF1IFCN01F,03IF1IF8N01F,00IF1FFEO01F,003FF1FF8O01F,001FFBFFP01F,I07IFC,I01IF,J0FFE,J03F8,K0E,,^FS\n\n^FO0,60^GB812,0,2^FS\n^FO712,60^GB0,330,3^FS\n^FO500,60^GB0,330,3^FS\n^FO0,390^GB812,0,8^FS\n^FO0,218^GB500,0,3^FS\n^FO370,218^GB0,180,3^FS\n\n\n\n^FO0,24^A0N,26,26^FB812,1,,C^FH\\^FD^FS\n\n^FO475,70^A0R,21,19^FB200,1,,L^FH\\^FDDelivery Address^FS\n\n\n^FO16,70^A0N,26,26^FB484,1,,L^FH\\^FD35 Ford Street^FS\n\n^FO16,94^A0N,26,26^FB484,1,,L^FH\\^FDDerby^FS\n\n^FO16,118^A0N,26,26^FB484,1,,L^FH\\^FDDE1 1EE^FS\n^FO16,142^A0N,26,26^FB484,1,,L^FH\\^FDGB - United Kingdom^FS\n\n\n\n^FO765,60^A0R,40,40^FB330,1,,C^FH\\^FDDPD^FS\n^FO725,60^A0R,40,40^FB330,1,,C^FH\\^FDwww.dpd.co.uk^FS\n\n^FO686,70^A0R,21,19^FB200,1,,L^FH\\^FDSender^FS\n\n^FO658,70^A0R,21,19^FB300,1,,L^FH\\^FDFix Zone^FS\n^FO638,70^A0R,21,19^FB300,1,,L^FH\\^FD420-424 Ewell Road^FS\n^FO618,70^A0R,21,19^FB300,1,,L^FH\\^FDSurbiton^FS\n^FO598,70^A0R,21,19^FB300,1,,L^FH\\^FDSurrey^FS\n^FO578,70^A0R,21,19^FB300,1,,L^FH\\^FDKT6 7EH^FS\n\n\n^FO507,70^A0R,21,19^FB400,1,,L^FH\\^FDTelephone: 020 3856 7290^FS\n\n^FO686,220^A0R,21,19^FB200,1,,L^FH\\^FDAccount^FS\n^FO684,300^A0R,24,24^FB80,1,,C^FH\\^FD191190^FS\n\n^FO16,229^A0N,21,19^FB100,1,,L^FH\\^FDContact^FS\n^FO80,229^A0N,26,22^FB300,1,,L^FH\\^FDDAVID XU^FS\n\n^FO16,259^A0N,21,19^FB100,1,,L^FH\\^FDPhone^FS\n^FO80,259^A0N,26,22^FB300,1,,L^FH\\^FD^FS\n\n^FO16,289^A0N,21,19^FB100,1,,L^FH\\^FDInfo^FS\n^FO80,289^A0N,26,22^FB300,1,,L^FH\\^FD^FS\n^FO80,315^A0N,26,22^FB300,1,,L^FH\\^FD^FS\n\n^FO16,366^A0N,21,19^FB100,1,,L^FH\\^FDReference^FS\n^FO104,366^A0N,26,22^FB300,1,,L^FH\\^FD80000885^FS\n\n\n^FO378,229^A0N,21,19^FB100,1,,L^FH\\^FDParcels^FS\n^FO370,255^A0N,32,30^FB122,1,,R^FH\\^FD1 of 1^FS\n\n^FO378,315^A0N,21,19^FB100,1,,L^FH\\^FDWeight^FS\n^FO370,341^A0N,32,30^FB12</w:t>
       </w:r>
       <w:r>
         <w:lastRenderedPageBreak/>
-        <w:t>2,1,,R^FH\\^FD3 Kg^FS\n\n\n^FO16,408^A0N,62,64^FB220,1,,L^FH\\^FD1555^FS\n^FO150,408^A0N,50,50^FB500,1,,L^FH\\^FD3245 2000 14 G^FS\n\n\n^FO406,408^A0N,50,50^FB390,1,,R^FH\\^FD Next Day  ^FS\n\n^FO16,465^A0N,21,19^FB100,1,,L^FH\\^FDTrack^FS\n^FO0,465^A0N,21,19^FB796,1,,R^FH\\^FDService^FS\n\n\n^FO0,530^A0N,100,100^FB812,1,,C^FH\\^FDGB - DE1 1EE^FS\n\n\n\n\n\n\n\n\n\n\n^FO0,670^A0N,30,28^FB812,1,,C^FH\\^FD812-GB-DE1 1EE^FS\n^FO0,700^A0N,30,28^FB812,1,,C^FH\\^FD30/04/19   08:26   Routing Ver: 93^FS\n\n\n^BY3,2,250\n^FO40,770^BCN,,N,,A^FD%0DE11EE&gt;515553245200014812826^FS\n^FO0,1028^A0N,26,26^FB812,1,,C^FH\\^FD0DE1 1EE1 5553 2452 0001 4812 826 O^FS\n\n\n\n\n^FT534,350^A0N,14,16^FH\\^</w:t>
-      </w:r>
-      <w:proofErr w:type="spellStart"/>
-      <w:r>
-        <w:t>FDLabelled</w:t>
-      </w:r>
-      <w:proofErr w:type="spellEnd"/>
-      <w:r>
-        <w:t xml:space="preserve"> by^FS\n^FO510,357^GFA,400,400,16,,07F81CI07T038,0FFC3CI0F8S038,1FFE3CI0F8S038,1E3E3CI07T038,3C0E3CX038,3C063FF07F00FF83FDF07F63FFE0FE,3F003FFC7F81FFE3IF8IF7FFE1FF8,1FE03FFC7F81FFE3IF8IF7FFE3FF8,1FFC3F3C0781F9F3DF79F3F03803C7C,07FE3E3C0781F0F3DE79E1F0380783C,00FF3C1C0781E073DE7BC0F03807FFC,001F3C1C0781E073DE7BC0F03807FFC,380F3C1C0781E073DE7BC0F03807FFC,3C0F3C1C0781E0F3DE79C0F038078,3E1F3C1C0781F0F3DE79E1F03C67C,3IF3C1C7FF9IF3DE79IF03FF3FFC,1FFE3C1CIFDFFE3DE78IF03FF3FFC,0FFC1C1CIF9FFC3CE787FF01FE1FF8,01EN01E6L01CI07003C,Q01E,:::,^FS\n\n\n^PQ1,0,1,Y^XZ",</w:t>
-      </w:r>
-    </w:p>
-    <w:p>
-      <w:r>
-        <w:t xml:space="preserve">      "</w:t>
-      </w:r>
-      <w:proofErr w:type="spellStart"/>
-      <w:r>
-        <w:t>png</w:t>
-      </w:r>
-      <w:proofErr w:type="spellEnd"/>
-      <w:r>
-        <w:t>": ""</w:t>
+        <w:t>2,1,,R^FH\\^FD3 Kg^FS\n\n\n^FO16,408^A0N,62,64^FB220,1,,L^FH\\^FD1555^FS\n^FO150,408^A0N,50,50^FB500,1,,L^FH\\^FD3245 2000 14 G^FS\n\n\n^FO406,408^A0N,50,50^FB390,1,,R^FH\\^FD Next Day  ^FS\n\n^FO16,465^A0N,21,19^FB100,1,,L^FH\\^FDTrack^FS\n^FO0,465^A0N,21,19^FB796,1,,R^FH\\^FDService^FS\n\n\n^FO0,530^A0N,100,100^FB812,1,,C^FH\\^FDGB - DE1 1EE^FS\n\n\n\n\n\n\n\n\n\n\n^FO0,670^A0N,30,28^FB812,1,,C^FH\\^FD812-GB-DE1 1EE^FS\n^FO0,700^A0N,30,28^FB812,1,,C^FH\\^FD30/04/19   08:26   Routing Ver: 93^FS\n\n\n^BY3,2,250\n^FO40,770^BCN,,N,,A^FD%0DE11EE&gt;515553245200014812826^FS\n^FO0,1028^A0N,26,26^FB812,1,,C^FH\\^FD0DE1 1EE1 5553 2452 0001 4812 826 O^FS\n\n\n\n\n^FT534,350^A0N,14,16^FH\\^FDLabelled by^FS\n^FO510,357^GFA,400,400,16,,07F81CI07T038,0FFC3CI0F8S038,1FFE3CI0F8S038,1E3E3CI07T038,3C0E3CX038,3C063FF07F00FF83FDF07F63FFE0FE,3F003FFC7F81FFE3IF8IF7FFE1FF8,1FE03FFC7F81FFE3IF8IF7FFE3FF8,1FFC3F3C0781F9F3DF79F3F03803C7C,07FE3E3C0781F0F3DE79E1F0380783C,00FF3C1C0781E073DE7BC0F03807FFC,001F3C1C0781E073DE7BC0F03807FFC,380F3C1C0781E073DE7BC0F03807FFC,3C0F3C1C0781E0F3DE79C0F038078,3E1F3C1C0781F0F3DE79E1F03C67C,3IF3C1C7FF9IF3DE79IF03FF3FFC,1FFE3C1CIFDFFE3DE78IF03FF3FFC,0FFC1C1CIF9FFC3CE787FF01FE1FF8,01EN01E6L01CI07003C,Q01E,:::,^FS\n\n\n^PQ1,0,1,Y^XZ",</w:t>
+      </w:r>
+    </w:p>
+    <w:p>
+      <w:r>
+        <w:t xml:space="preserve">      "png": ""</w:t>
       </w:r>
     </w:p>
     <w:p>
@@ -3386,7 +2868,7 @@
       </w:r>
     </w:p>
     <w:p>
-      <w:hyperlink r:id="rId20" w:history="1">
+      <w:hyperlink r:id="rId21" w:history="1">
         <w:r>
           <w:rPr>
             <w:rStyle w:val="Hyperlink"/>
@@ -3402,7 +2884,7 @@
       </w:r>
     </w:p>
     <w:p>
-      <w:hyperlink r:id="rId21" w:history="1">
+      <w:hyperlink r:id="rId22" w:history="1">
         <w:r>
           <w:rPr>
             <w:rStyle w:val="Hyperlink"/>
@@ -3413,11 +2895,6 @@
     </w:p>
     <w:p/>
     <w:p>
-      <w:pPr>
-        <w:rPr>
-          <w:rFonts w:hint="eastAsia"/>
-        </w:rPr>
-      </w:pPr>
       <w:r>
         <w:rPr>
           <w:rFonts w:hint="eastAsia"/>
@@ -3430,14 +2907,10 @@
     </w:p>
     <w:p/>
     <w:p>
-      <w:pPr>
-        <w:rPr>
-          <w:rFonts w:hint="eastAsia"/>
-        </w:rPr>
-      </w:pPr>
       <w:r>
         <w:rPr>
           <w:noProof/>
+          <w:lang w:val="en-GB" w:eastAsia="en-GB"/>
         </w:rPr>
         <w:lastRenderedPageBreak/>
         <w:drawing>
@@ -3456,7 +2929,7 @@
                     <pic:cNvPicPr/>
                   </pic:nvPicPr>
                   <pic:blipFill>
-                    <a:blip r:embed="rId22"/>
+                    <a:blip r:embed="rId23"/>
                     <a:stretch>
                       <a:fillRect/>
                     </a:stretch>
@@ -3477,13 +2950,7 @@
         </w:drawing>
       </w:r>
     </w:p>
-    <w:p>
-      <w:pPr>
-        <w:rPr>
-          <w:rFonts w:hint="eastAsia"/>
-        </w:rPr>
-      </w:pPr>
-    </w:p>
+    <w:p/>
     <w:p>
       <w:r>
         <w:rPr>
@@ -3491,7 +2958,7 @@
         </w:rPr>
         <w:t xml:space="preserve">Any question, please email </w:t>
       </w:r>
-      <w:hyperlink r:id="rId23" w:history="1">
+      <w:hyperlink r:id="rId24" w:history="1">
         <w:r>
           <w:rPr>
             <w:rStyle w:val="Hyperlink"/>
@@ -3507,13 +2974,7 @@
         <w:t>, thanks</w:t>
       </w:r>
     </w:p>
-    <w:p>
-      <w:pPr>
-        <w:rPr>
-          <w:rFonts w:hint="eastAsia"/>
-        </w:rPr>
-      </w:pPr>
-    </w:p>
+    <w:p/>
     <w:sectPr>
       <w:pgSz w:w="11906" w:h="16838"/>
       <w:pgMar w:top="1440" w:right="1800" w:bottom="1440" w:left="1800" w:header="851" w:footer="992" w:gutter="0"/>
@@ -3525,7 +2986,7 @@
 </file>
 
 <file path=word/endnotes.xml><?xml version="1.0" encoding="utf-8"?>
-<w:endnotes xmlns:wpc="http://schemas.microsoft.com/office/word/2010/wordprocessingCanvas" xmlns:cx="http://schemas.microsoft.com/office/drawing/2014/chartex" xmlns:cx1="http://schemas.microsoft.com/office/drawing/2015/9/8/chartex" xmlns:cx2="http://schemas.microsoft.com/office/drawing/2015/10/21/chartex" xmlns:cx3="http://schemas.microsoft.com/office/drawing/2016/5/9/chartex" xmlns:cx4="http://schemas.microsoft.com/office/drawing/2016/5/10/chartex" xmlns:cx5="http://schemas.microsoft.com/office/drawing/2016/5/11/chartex" xmlns:cx6="http://schemas.microsoft.com/office/drawing/2016/5/12/chartex" xmlns:cx7="http://schemas.microsoft.com/office/drawing/2016/5/13/chartex" xmlns:cx8="http://schemas.microsoft.com/office/drawing/2016/5/14/chartex" xmlns:mc="http://schemas.openxmlformats.org/markup-compatibility/2006" xmlns:aink="http://schemas.microsoft.com/office/drawing/2016/ink" xmlns:am3d="http://schemas.microsoft.com/office/drawing/2017/model3d" xmlns:o="urn:schemas-microsoft-com:office:office" xmlns:r="http://schemas.openxmlformats.org/officeDocument/2006/relationships" xmlns:m="http://schemas.openxmlformats.org/officeDocument/2006/math" xmlns:v="urn:schemas-microsoft-com:vml" xmlns:wp14="http://schemas.microsoft.com/office/word/2010/wordprocessingDrawing" xmlns:wp="http://schemas.openxmlformats.org/drawingml/2006/wordprocessingDrawing" xmlns:w10="urn:schemas-microsoft-com:office:word" xmlns:w="http://schemas.openxmlformats.org/wordprocessingml/2006/main" xmlns:w14="http://schemas.microsoft.com/office/word/2010/wordml" xmlns:w15="http://schemas.microsoft.com/office/word/2012/wordml" xmlns:w16cid="http://schemas.microsoft.com/office/word/2016/wordml/cid" xmlns:w16se="http://schemas.microsoft.com/office/word/2015/wordml/symex" xmlns:wpg="http://schemas.microsoft.com/office/word/2010/wordprocessingGroup" xmlns:wpi="http://schemas.microsoft.com/office/word/2010/wordprocessingInk" xmlns:wne="http://schemas.microsoft.com/office/word/2006/wordml" xmlns:wps="http://schemas.microsoft.com/office/word/2010/wordprocessingShape" mc:Ignorable="w14 w15 w16se w16cid wp14">
+<w:endnotes xmlns:wpc="http://schemas.microsoft.com/office/word/2010/wordprocessingCanvas" xmlns:mc="http://schemas.openxmlformats.org/markup-compatibility/2006" xmlns:o="urn:schemas-microsoft-com:office:office" xmlns:r="http://schemas.openxmlformats.org/officeDocument/2006/relationships" xmlns:m="http://schemas.openxmlformats.org/officeDocument/2006/math" xmlns:v="urn:schemas-microsoft-com:vml" xmlns:wp14="http://schemas.microsoft.com/office/word/2010/wordprocessingDrawing" xmlns:wp="http://schemas.openxmlformats.org/drawingml/2006/wordprocessingDrawing" xmlns:w10="urn:schemas-microsoft-com:office:word" xmlns:w="http://schemas.openxmlformats.org/wordprocessingml/2006/main" xmlns:w14="http://schemas.microsoft.com/office/word/2010/wordml" xmlns:wpg="http://schemas.microsoft.com/office/word/2010/wordprocessingGroup" xmlns:wpi="http://schemas.microsoft.com/office/word/2010/wordprocessingInk" xmlns:wne="http://schemas.microsoft.com/office/word/2006/wordml" xmlns:wps="http://schemas.microsoft.com/office/word/2010/wordprocessingShape" mc:Ignorable="w14 wp14">
   <w:endnote w:type="separator" w:id="-1">
     <w:p>
       <w:r>
@@ -3544,7 +3005,7 @@
 </file>
 
 <file path=word/footnotes.xml><?xml version="1.0" encoding="utf-8"?>
-<w:footnotes xmlns:wpc="http://schemas.microsoft.com/office/word/2010/wordprocessingCanvas" xmlns:cx="http://schemas.microsoft.com/office/drawing/2014/chartex" xmlns:cx1="http://schemas.microsoft.com/office/drawing/2015/9/8/chartex" xmlns:cx2="http://schemas.microsoft.com/office/drawing/2015/10/21/chartex" xmlns:cx3="http://schemas.microsoft.com/office/drawing/2016/5/9/chartex" xmlns:cx4="http://schemas.microsoft.com/office/drawing/2016/5/10/chartex" xmlns:cx5="http://schemas.microsoft.com/office/drawing/2016/5/11/chartex" xmlns:cx6="http://schemas.microsoft.com/office/drawing/2016/5/12/chartex" xmlns:cx7="http://schemas.microsoft.com/office/drawing/2016/5/13/chartex" xmlns:cx8="http://schemas.microsoft.com/office/drawing/2016/5/14/chartex" xmlns:mc="http://schemas.openxmlformats.org/markup-compatibility/2006" xmlns:aink="http://schemas.microsoft.com/office/drawing/2016/ink" xmlns:am3d="http://schemas.microsoft.com/office/drawing/2017/model3d" xmlns:o="urn:schemas-microsoft-com:office:office" xmlns:r="http://schemas.openxmlformats.org/officeDocument/2006/relationships" xmlns:m="http://schemas.openxmlformats.org/officeDocument/2006/math" xmlns:v="urn:schemas-microsoft-com:vml" xmlns:wp14="http://schemas.microsoft.com/office/word/2010/wordprocessingDrawing" xmlns:wp="http://schemas.openxmlformats.org/drawingml/2006/wordprocessingDrawing" xmlns:w10="urn:schemas-microsoft-com:office:word" xmlns:w="http://schemas.openxmlformats.org/wordprocessingml/2006/main" xmlns:w14="http://schemas.microsoft.com/office/word/2010/wordml" xmlns:w15="http://schemas.microsoft.com/office/word/2012/wordml" xmlns:w16cid="http://schemas.microsoft.com/office/word/2016/wordml/cid" xmlns:w16se="http://schemas.microsoft.com/office/word/2015/wordml/symex" xmlns:wpg="http://schemas.microsoft.com/office/word/2010/wordprocessingGroup" xmlns:wpi="http://schemas.microsoft.com/office/word/2010/wordprocessingInk" xmlns:wne="http://schemas.microsoft.com/office/word/2006/wordml" xmlns:wps="http://schemas.microsoft.com/office/word/2010/wordprocessingShape" mc:Ignorable="w14 w15 w16se w16cid wp14">
+<w:footnotes xmlns:wpc="http://schemas.microsoft.com/office/word/2010/wordprocessingCanvas" xmlns:mc="http://schemas.openxmlformats.org/markup-compatibility/2006" xmlns:o="urn:schemas-microsoft-com:office:office" xmlns:r="http://schemas.openxmlformats.org/officeDocument/2006/relationships" xmlns:m="http://schemas.openxmlformats.org/officeDocument/2006/math" xmlns:v="urn:schemas-microsoft-com:vml" xmlns:wp14="http://schemas.microsoft.com/office/word/2010/wordprocessingDrawing" xmlns:wp="http://schemas.openxmlformats.org/drawingml/2006/wordprocessingDrawing" xmlns:w10="urn:schemas-microsoft-com:office:word" xmlns:w="http://schemas.openxmlformats.org/wordprocessingml/2006/main" xmlns:w14="http://schemas.microsoft.com/office/word/2010/wordml" xmlns:wpg="http://schemas.microsoft.com/office/word/2010/wordprocessingGroup" xmlns:wpi="http://schemas.microsoft.com/office/word/2010/wordprocessingInk" xmlns:wne="http://schemas.microsoft.com/office/word/2006/wordml" xmlns:wps="http://schemas.microsoft.com/office/word/2010/wordprocessingShape" mc:Ignorable="w14 wp14">
   <w:footnote w:type="separator" w:id="-1">
     <w:p>
       <w:r>
@@ -3563,8 +3024,8 @@
 </file>
 
 <file path=word/numbering.xml><?xml version="1.0" encoding="utf-8"?>
-<w:numbering xmlns:wpc="http://schemas.microsoft.com/office/word/2010/wordprocessingCanvas" xmlns:cx="http://schemas.microsoft.com/office/drawing/2014/chartex" xmlns:cx1="http://schemas.microsoft.com/office/drawing/2015/9/8/chartex" xmlns:cx2="http://schemas.microsoft.com/office/drawing/2015/10/21/chartex" xmlns:cx3="http://schemas.microsoft.com/office/drawing/2016/5/9/chartex" xmlns:cx4="http://schemas.microsoft.com/office/drawing/2016/5/10/chartex" xmlns:cx5="http://schemas.microsoft.com/office/drawing/2016/5/11/chartex" xmlns:cx6="http://schemas.microsoft.com/office/drawing/2016/5/12/chartex" xmlns:cx7="http://schemas.microsoft.com/office/drawing/2016/5/13/chartex" xmlns:cx8="http://schemas.microsoft.com/office/drawing/2016/5/14/chartex" xmlns:mc="http://schemas.openxmlformats.org/markup-compatibility/2006" xmlns:aink="http://schemas.microsoft.com/office/drawing/2016/ink" xmlns:am3d="http://schemas.microsoft.com/office/drawing/2017/model3d" xmlns:o="urn:schemas-microsoft-com:office:office" xmlns:r="http://schemas.openxmlformats.org/officeDocument/2006/relationships" xmlns:m="http://schemas.openxmlformats.org/officeDocument/2006/math" xmlns:v="urn:schemas-microsoft-com:vml" xmlns:wp14="http://schemas.microsoft.com/office/word/2010/wordprocessingDrawing" xmlns:wp="http://schemas.openxmlformats.org/drawingml/2006/wordprocessingDrawing" xmlns:w10="urn:schemas-microsoft-com:office:word" xmlns:w="http://schemas.openxmlformats.org/wordprocessingml/2006/main" xmlns:w14="http://schemas.microsoft.com/office/word/2010/wordml" xmlns:w15="http://schemas.microsoft.com/office/word/2012/wordml" xmlns:w16cid="http://schemas.microsoft.com/office/word/2016/wordml/cid" xmlns:w16se="http://schemas.microsoft.com/office/word/2015/wordml/symex" xmlns:wpg="http://schemas.microsoft.com/office/word/2010/wordprocessingGroup" xmlns:wpi="http://schemas.microsoft.com/office/word/2010/wordprocessingInk" xmlns:wne="http://schemas.microsoft.com/office/word/2006/wordml" xmlns:wps="http://schemas.microsoft.com/office/word/2010/wordprocessingShape" mc:Ignorable="w14 w15 w16se w16cid wp14">
-  <w:abstractNum w:abstractNumId="0" w15:restartNumberingAfterBreak="0">
+<w:numbering xmlns:wpc="http://schemas.microsoft.com/office/word/2010/wordprocessingCanvas" xmlns:mc="http://schemas.openxmlformats.org/markup-compatibility/2006" xmlns:o="urn:schemas-microsoft-com:office:office" xmlns:r="http://schemas.openxmlformats.org/officeDocument/2006/relationships" xmlns:m="http://schemas.openxmlformats.org/officeDocument/2006/math" xmlns:v="urn:schemas-microsoft-com:vml" xmlns:wp14="http://schemas.microsoft.com/office/word/2010/wordprocessingDrawing" xmlns:wp="http://schemas.openxmlformats.org/drawingml/2006/wordprocessingDrawing" xmlns:w10="urn:schemas-microsoft-com:office:word" xmlns:w="http://schemas.openxmlformats.org/wordprocessingml/2006/main" xmlns:w14="http://schemas.microsoft.com/office/word/2010/wordml" xmlns:wpg="http://schemas.microsoft.com/office/word/2010/wordprocessingGroup" xmlns:wpi="http://schemas.microsoft.com/office/word/2010/wordprocessingInk" xmlns:wne="http://schemas.microsoft.com/office/word/2006/wordml" xmlns:wps="http://schemas.microsoft.com/office/word/2010/wordprocessingShape" mc:Ignorable="w14 wp14">
+  <w:abstractNum w:abstractNumId="0">
     <w:nsid w:val="53D8560E"/>
     <w:multiLevelType w:val="hybridMultilevel"/>
     <w:tmpl w:val="9CF291EA"/>
@@ -3653,7 +3114,7 @@
       </w:pPr>
     </w:lvl>
   </w:abstractNum>
-  <w:abstractNum w:abstractNumId="1" w15:restartNumberingAfterBreak="0">
+  <w:abstractNum w:abstractNumId="1">
     <w:nsid w:val="6E39539A"/>
     <w:multiLevelType w:val="hybridMultilevel"/>
     <w:tmpl w:val="2C227998"/>
@@ -3742,7 +3203,7 @@
       </w:pPr>
     </w:lvl>
   </w:abstractNum>
-  <w:abstractNum w:abstractNumId="2" w15:restartNumberingAfterBreak="0">
+  <w:abstractNum w:abstractNumId="2">
     <w:nsid w:val="77BA7DFC"/>
     <w:multiLevelType w:val="hybridMultilevel"/>
     <w:tmpl w:val="461E4B2A"/>
@@ -3844,7 +3305,7 @@
 </file>
 
 <file path=word/styles.xml><?xml version="1.0" encoding="utf-8"?>
-<w:styles xmlns:mc="http://schemas.openxmlformats.org/markup-compatibility/2006" xmlns:r="http://schemas.openxmlformats.org/officeDocument/2006/relationships" xmlns:w="http://schemas.openxmlformats.org/wordprocessingml/2006/main" xmlns:w14="http://schemas.microsoft.com/office/word/2010/wordml" xmlns:w15="http://schemas.microsoft.com/office/word/2012/wordml" xmlns:w16cid="http://schemas.microsoft.com/office/word/2016/wordml/cid" xmlns:w16se="http://schemas.microsoft.com/office/word/2015/wordml/symex" mc:Ignorable="w14 w15 w16se w16cid">
+<w:styles xmlns:mc="http://schemas.openxmlformats.org/markup-compatibility/2006" xmlns:r="http://schemas.openxmlformats.org/officeDocument/2006/relationships" xmlns:w="http://schemas.openxmlformats.org/wordprocessingml/2006/main" xmlns:w14="http://schemas.microsoft.com/office/word/2010/wordml" mc:Ignorable="w14">
   <w:docDefaults>
     <w:rPrDefault>
       <w:rPr>
@@ -3857,383 +3318,144 @@
     </w:rPrDefault>
     <w:pPrDefault/>
   </w:docDefaults>
-  <w:latentStyles w:defLockedState="0" w:defUIPriority="99" w:defSemiHidden="0" w:defUnhideWhenUsed="0" w:defQFormat="0" w:count="376">
-    <w:lsdException w:name="Normal" w:uiPriority="0" w:qFormat="1"/>
-    <w:lsdException w:name="heading 1" w:uiPriority="9" w:qFormat="1"/>
-    <w:lsdException w:name="heading 2" w:semiHidden="1" w:uiPriority="9" w:unhideWhenUsed="1" w:qFormat="1"/>
-    <w:lsdException w:name="heading 3" w:semiHidden="1" w:uiPriority="9" w:unhideWhenUsed="1" w:qFormat="1"/>
-    <w:lsdException w:name="heading 4" w:semiHidden="1" w:uiPriority="9" w:unhideWhenUsed="1" w:qFormat="1"/>
-    <w:lsdException w:name="heading 5" w:semiHidden="1" w:uiPriority="9" w:unhideWhenUsed="1" w:qFormat="1"/>
-    <w:lsdException w:name="heading 6" w:semiHidden="1" w:uiPriority="9" w:unhideWhenUsed="1" w:qFormat="1"/>
-    <w:lsdException w:name="heading 7" w:semiHidden="1" w:uiPriority="9" w:unhideWhenUsed="1" w:qFormat="1"/>
-    <w:lsdException w:name="heading 8" w:semiHidden="1" w:uiPriority="9" w:unhideWhenUsed="1" w:qFormat="1"/>
-    <w:lsdException w:name="heading 9" w:semiHidden="1" w:uiPriority="9" w:unhideWhenUsed="1" w:qFormat="1"/>
-    <w:lsdException w:name="index 1" w:semiHidden="1" w:unhideWhenUsed="1"/>
-    <w:lsdException w:name="index 2" w:semiHidden="1" w:unhideWhenUsed="1"/>
-    <w:lsdException w:name="index 3" w:semiHidden="1" w:unhideWhenUsed="1"/>
-    <w:lsdException w:name="index 4" w:semiHidden="1" w:unhideWhenUsed="1"/>
-    <w:lsdException w:name="index 5" w:semiHidden="1" w:unhideWhenUsed="1"/>
-    <w:lsdException w:name="index 6" w:semiHidden="1" w:unhideWhenUsed="1"/>
-    <w:lsdException w:name="index 7" w:semiHidden="1" w:unhideWhenUsed="1"/>
-    <w:lsdException w:name="index 8" w:semiHidden="1" w:unhideWhenUsed="1"/>
-    <w:lsdException w:name="index 9" w:semiHidden="1" w:unhideWhenUsed="1"/>
-    <w:lsdException w:name="toc 1" w:semiHidden="1" w:uiPriority="39" w:unhideWhenUsed="1" w:qFormat="1"/>
-    <w:lsdException w:name="toc 2" w:semiHidden="1" w:uiPriority="39" w:unhideWhenUsed="1" w:qFormat="1"/>
-    <w:lsdException w:name="toc 3" w:semiHidden="1" w:uiPriority="39" w:unhideWhenUsed="1" w:qFormat="1"/>
-    <w:lsdException w:name="toc 4" w:semiHidden="1" w:uiPriority="39" w:unhideWhenUsed="1"/>
-    <w:lsdException w:name="toc 5" w:semiHidden="1" w:uiPriority="39" w:unhideWhenUsed="1"/>
-    <w:lsdException w:name="toc 6" w:semiHidden="1" w:uiPriority="39" w:unhideWhenUsed="1"/>
-    <w:lsdException w:name="toc 7" w:semiHidden="1" w:uiPriority="39" w:unhideWhenUsed="1"/>
-    <w:lsdException w:name="toc 8" w:semiHidden="1" w:uiPriority="39" w:unhideWhenUsed="1"/>
-    <w:lsdException w:name="toc 9" w:semiHidden="1" w:uiPriority="39" w:unhideWhenUsed="1"/>
-    <w:lsdException w:name="Normal Indent" w:semiHidden="1" w:unhideWhenUsed="1"/>
-    <w:lsdException w:name="footnote text" w:semiHidden="1" w:unhideWhenUsed="1"/>
-    <w:lsdException w:name="annotation text" w:semiHidden="1" w:unhideWhenUsed="1"/>
-    <w:lsdException w:name="header" w:semiHidden="1" w:unhideWhenUsed="1"/>
-    <w:lsdException w:name="footer" w:semiHidden="1" w:unhideWhenUsed="1"/>
-    <w:lsdException w:name="index heading" w:semiHidden="1" w:unhideWhenUsed="1"/>
-    <w:lsdException w:name="caption" w:semiHidden="1" w:uiPriority="35" w:unhideWhenUsed="1" w:qFormat="1"/>
-    <w:lsdException w:name="table of figures" w:semiHidden="1" w:unhideWhenUsed="1"/>
-    <w:lsdException w:name="envelope address" w:semiHidden="1" w:unhideWhenUsed="1"/>
-    <w:lsdException w:name="envelope return" w:semiHidden="1" w:unhideWhenUsed="1"/>
-    <w:lsdException w:name="footnote reference" w:semiHidden="1" w:unhideWhenUsed="1"/>
-    <w:lsdException w:name="annotation reference" w:semiHidden="1" w:unhideWhenUsed="1"/>
-    <w:lsdException w:name="line number" w:semiHidden="1" w:unhideWhenUsed="1"/>
-    <w:lsdException w:name="page number" w:semiHidden="1" w:unhideWhenUsed="1"/>
-    <w:lsdException w:name="endnote reference" w:semiHidden="1" w:unhideWhenUsed="1"/>
-    <w:lsdException w:name="endnote text" w:semiHidden="1" w:unhideWhenUsed="1"/>
-    <w:lsdException w:name="table of authorities" w:semiHidden="1" w:unhideWhenUsed="1"/>
-    <w:lsdException w:name="macro" w:semiHidden="1" w:unhideWhenUsed="1"/>
-    <w:lsdException w:name="toa heading" w:semiHidden="1" w:unhideWhenUsed="1"/>
-    <w:lsdException w:name="List" w:semiHidden="1" w:unhideWhenUsed="1"/>
-    <w:lsdException w:name="List Bullet" w:semiHidden="1" w:unhideWhenUsed="1"/>
-    <w:lsdException w:name="List Number" w:semiHidden="1" w:unhideWhenUsed="1"/>
-    <w:lsdException w:name="List 2" w:semiHidden="1" w:unhideWhenUsed="1"/>
-    <w:lsdException w:name="List 3" w:semiHidden="1" w:unhideWhenUsed="1"/>
-    <w:lsdException w:name="List 4" w:semiHidden="1" w:unhideWhenUsed="1"/>
-    <w:lsdException w:name="List 5" w:semiHidden="1" w:unhideWhenUsed="1"/>
-    <w:lsdException w:name="List Bullet 2" w:semiHidden="1" w:unhideWhenUsed="1"/>
-    <w:lsdException w:name="List Bullet 3" w:semiHidden="1" w:unhideWhenUsed="1"/>
-    <w:lsdException w:name="List Bullet 4" w:semiHidden="1" w:unhideWhenUsed="1"/>
-    <w:lsdException w:name="List Bullet 5" w:semiHidden="1" w:unhideWhenUsed="1"/>
-    <w:lsdException w:name="List Number 2" w:semiHidden="1" w:unhideWhenUsed="1"/>
-    <w:lsdException w:name="List Number 3" w:semiHidden="1" w:unhideWhenUsed="1"/>
-    <w:lsdException w:name="List Number 4" w:semiHidden="1" w:unhideWhenUsed="1"/>
-    <w:lsdException w:name="List Number 5" w:semiHidden="1" w:unhideWhenUsed="1"/>
-    <w:lsdException w:name="Title" w:uiPriority="10" w:qFormat="1"/>
-    <w:lsdException w:name="Closing" w:semiHidden="1" w:unhideWhenUsed="1"/>
-    <w:lsdException w:name="Signature" w:semiHidden="1" w:unhideWhenUsed="1"/>
-    <w:lsdException w:name="Default Paragraph Font" w:semiHidden="1" w:uiPriority="1" w:unhideWhenUsed="1"/>
-    <w:lsdException w:name="Body Text" w:semiHidden="1" w:unhideWhenUsed="1"/>
-    <w:lsdException w:name="Body Text Indent" w:semiHidden="1" w:unhideWhenUsed="1"/>
-    <w:lsdException w:name="List Continue" w:semiHidden="1" w:unhideWhenUsed="1"/>
-    <w:lsdException w:name="List Continue 2" w:semiHidden="1" w:unhideWhenUsed="1"/>
-    <w:lsdException w:name="List Continue 3" w:semiHidden="1" w:unhideWhenUsed="1"/>
-    <w:lsdException w:name="List Continue 4" w:semiHidden="1" w:unhideWhenUsed="1"/>
-    <w:lsdException w:name="List Continue 5" w:semiHidden="1" w:unhideWhenUsed="1"/>
-    <w:lsdException w:name="Message Header" w:semiHidden="1" w:unhideWhenUsed="1"/>
-    <w:lsdException w:name="Subtitle" w:uiPriority="11" w:qFormat="1"/>
-    <w:lsdException w:name="Salutation" w:semiHidden="1" w:unhideWhenUsed="1"/>
-    <w:lsdException w:name="Date" w:semiHidden="1" w:unhideWhenUsed="1"/>
-    <w:lsdException w:name="Body Text First Indent" w:semiHidden="1" w:unhideWhenUsed="1"/>
-    <w:lsdException w:name="Body Text First Indent 2" w:semiHidden="1" w:unhideWhenUsed="1"/>
-    <w:lsdException w:name="Note Heading" w:semiHidden="1" w:unhideWhenUsed="1"/>
-    <w:lsdException w:name="Body Text 2" w:semiHidden="1" w:unhideWhenUsed="1"/>
-    <w:lsdException w:name="Body Text 3" w:semiHidden="1" w:unhideWhenUsed="1"/>
-    <w:lsdException w:name="Body Text Indent 2" w:semiHidden="1" w:unhideWhenUsed="1"/>
-    <w:lsdException w:name="Body Text Indent 3" w:semiHidden="1" w:unhideWhenUsed="1"/>
-    <w:lsdException w:name="Block Text" w:semiHidden="1" w:unhideWhenUsed="1"/>
-    <w:lsdException w:name="Hyperlink" w:semiHidden="1" w:unhideWhenUsed="1"/>
-    <w:lsdException w:name="FollowedHyperlink" w:semiHidden="1" w:unhideWhenUsed="1"/>
-    <w:lsdException w:name="Strong" w:uiPriority="22" w:qFormat="1"/>
-    <w:lsdException w:name="Emphasis" w:uiPriority="20" w:qFormat="1"/>
-    <w:lsdException w:name="Document Map" w:semiHidden="1" w:unhideWhenUsed="1"/>
-    <w:lsdException w:name="Plain Text" w:semiHidden="1" w:unhideWhenUsed="1"/>
-    <w:lsdException w:name="E-mail Signature" w:semiHidden="1" w:unhideWhenUsed="1"/>
-    <w:lsdException w:name="HTML Top of Form" w:semiHidden="1" w:unhideWhenUsed="1"/>
-    <w:lsdException w:name="HTML Bottom of Form" w:semiHidden="1" w:unhideWhenUsed="1"/>
-    <w:lsdException w:name="Normal (Web)" w:semiHidden="1" w:unhideWhenUsed="1"/>
-    <w:lsdException w:name="HTML Acronym" w:semiHidden="1" w:unhideWhenUsed="1"/>
-    <w:lsdException w:name="HTML Address" w:semiHidden="1" w:unhideWhenUsed="1"/>
-    <w:lsdException w:name="HTML Cite" w:semiHidden="1" w:unhideWhenUsed="1"/>
-    <w:lsdException w:name="HTML Code" w:semiHidden="1" w:unhideWhenUsed="1"/>
-    <w:lsdException w:name="HTML Definition" w:semiHidden="1" w:unhideWhenUsed="1"/>
-    <w:lsdException w:name="HTML Keyboard" w:semiHidden="1" w:unhideWhenUsed="1"/>
-    <w:lsdException w:name="HTML Preformatted" w:semiHidden="1" w:unhideWhenUsed="1"/>
-    <w:lsdException w:name="HTML Sample" w:semiHidden="1" w:unhideWhenUsed="1"/>
-    <w:lsdException w:name="HTML Typewriter" w:semiHidden="1" w:unhideWhenUsed="1"/>
-    <w:lsdException w:name="HTML Variable" w:semiHidden="1" w:unhideWhenUsed="1"/>
-    <w:lsdException w:name="Normal Table" w:semiHidden="1" w:unhideWhenUsed="1"/>
-    <w:lsdException w:name="annotation subject" w:semiHidden="1" w:unhideWhenUsed="1"/>
-    <w:lsdException w:name="No List" w:semiHidden="1" w:unhideWhenUsed="1"/>
-    <w:lsdException w:name="Outline List 1" w:semiHidden="1" w:unhideWhenUsed="1"/>
-    <w:lsdException w:name="Outline List 2" w:semiHidden="1" w:unhideWhenUsed="1"/>
-    <w:lsdException w:name="Outline List 3" w:semiHidden="1" w:unhideWhenUsed="1"/>
-    <w:lsdException w:name="Table Simple 1" w:semiHidden="1" w:unhideWhenUsed="1"/>
-    <w:lsdException w:name="Table Simple 2" w:semiHidden="1" w:unhideWhenUsed="1"/>
-    <w:lsdException w:name="Table Simple 3" w:semiHidden="1" w:unhideWhenUsed="1"/>
-    <w:lsdException w:name="Table Classic 1" w:semiHidden="1" w:unhideWhenUsed="1"/>
-    <w:lsdException w:name="Table Classic 2" w:semiHidden="1" w:unhideWhenUsed="1"/>
-    <w:lsdException w:name="Table Classic 3" w:semiHidden="1" w:unhideWhenUsed="1"/>
-    <w:lsdException w:name="Table Classic 4" w:semiHidden="1" w:unhideWhenUsed="1"/>
-    <w:lsdException w:name="Table Colorful 1" w:semiHidden="1" w:unhideWhenUsed="1"/>
-    <w:lsdException w:name="Table Colorful 2" w:semiHidden="1" w:unhideWhenUsed="1"/>
-    <w:lsdException w:name="Table Colorful 3" w:semiHidden="1" w:unhideWhenUsed="1"/>
-    <w:lsdException w:name="Table Columns 1" w:semiHidden="1" w:unhideWhenUsed="1"/>
-    <w:lsdException w:name="Table Columns 2" w:semiHidden="1" w:unhideWhenUsed="1"/>
-    <w:lsdException w:name="Table Columns 3" w:semiHidden="1" w:unhideWhenUsed="1"/>
-    <w:lsdException w:name="Table Columns 4" w:semiHidden="1" w:unhideWhenUsed="1"/>
-    <w:lsdException w:name="Table Columns 5" w:semiHidden="1" w:unhideWhenUsed="1"/>
-    <w:lsdException w:name="Table Grid 1" w:semiHidden="1" w:unhideWhenUsed="1"/>
-    <w:lsdException w:name="Table Grid 2" w:semiHidden="1" w:unhideWhenUsed="1"/>
-    <w:lsdException w:name="Table Grid 3" w:semiHidden="1" w:unhideWhenUsed="1"/>
-    <w:lsdException w:name="Table Grid 4" w:semiHidden="1" w:unhideWhenUsed="1"/>
-    <w:lsdException w:name="Table Grid 5" w:semiHidden="1" w:unhideWhenUsed="1"/>
-    <w:lsdException w:name="Table Grid 6" w:semiHidden="1" w:unhideWhenUsed="1"/>
-    <w:lsdException w:name="Table Grid 7" w:semiHidden="1" w:unhideWhenUsed="1"/>
-    <w:lsdException w:name="Table Grid 8" w:semiHidden="1" w:unhideWhenUsed="1"/>
-    <w:lsdException w:name="Table List 1" w:semiHidden="1" w:unhideWhenUsed="1"/>
-    <w:lsdException w:name="Table List 2" w:semiHidden="1" w:unhideWhenUsed="1"/>
-    <w:lsdException w:name="Table List 3" w:semiHidden="1" w:unhideWhenUsed="1"/>
-    <w:lsdException w:name="Table List 4" w:semiHidden="1" w:unhideWhenUsed="1"/>
-    <w:lsdException w:name="Table List 5" w:semiHidden="1" w:unhideWhenUsed="1"/>
-    <w:lsdException w:name="Table List 6" w:semiHidden="1" w:unhideWhenUsed="1"/>
-    <w:lsdException w:name="Table List 7" w:semiHidden="1" w:unhideWhenUsed="1"/>
-    <w:lsdException w:name="Table List 8" w:semiHidden="1" w:unhideWhenUsed="1"/>
-    <w:lsdException w:name="Table 3D effects 1" w:semiHidden="1" w:unhideWhenUsed="1"/>
-    <w:lsdException w:name="Table 3D effects 2" w:semiHidden="1" w:unhideWhenUsed="1"/>
-    <w:lsdException w:name="Table 3D effects 3" w:semiHidden="1" w:unhideWhenUsed="1"/>
-    <w:lsdException w:name="Table Contemporary" w:semiHidden="1" w:unhideWhenUsed="1"/>
-    <w:lsdException w:name="Table Elegant" w:semiHidden="1" w:unhideWhenUsed="1"/>
-    <w:lsdException w:name="Table Professional" w:semiHidden="1" w:unhideWhenUsed="1"/>
-    <w:lsdException w:name="Table Subtle 1" w:semiHidden="1" w:unhideWhenUsed="1"/>
-    <w:lsdException w:name="Table Subtle 2" w:semiHidden="1" w:unhideWhenUsed="1"/>
-    <w:lsdException w:name="Table Web 1" w:semiHidden="1" w:unhideWhenUsed="1"/>
-    <w:lsdException w:name="Table Web 2" w:semiHidden="1" w:unhideWhenUsed="1"/>
-    <w:lsdException w:name="Table Web 3" w:semiHidden="1" w:unhideWhenUsed="1"/>
-    <w:lsdException w:name="Balloon Text" w:semiHidden="1" w:unhideWhenUsed="1"/>
-    <w:lsdException w:name="Table Grid" w:semiHidden="1" w:uiPriority="59" w:unhideWhenUsed="1"/>
-    <w:lsdException w:name="Table Theme" w:semiHidden="1" w:unhideWhenUsed="1"/>
-    <w:lsdException w:name="Placeholder Text" w:semiHidden="1"/>
-    <w:lsdException w:name="No Spacing" w:uiPriority="1" w:qFormat="1"/>
-    <w:lsdException w:name="Light Shading" w:uiPriority="60"/>
-    <w:lsdException w:name="Light List" w:uiPriority="61"/>
-    <w:lsdException w:name="Light Grid" w:uiPriority="62"/>
-    <w:lsdException w:name="Medium Shading 1" w:uiPriority="63"/>
-    <w:lsdException w:name="Medium Shading 2" w:uiPriority="64"/>
-    <w:lsdException w:name="Medium List 1" w:uiPriority="65"/>
-    <w:lsdException w:name="Medium List 2" w:uiPriority="66"/>
-    <w:lsdException w:name="Medium Grid 1" w:uiPriority="67"/>
-    <w:lsdException w:name="Medium Grid 2" w:uiPriority="68"/>
-    <w:lsdException w:name="Medium Grid 3" w:uiPriority="69"/>
-    <w:lsdException w:name="Dark List" w:uiPriority="70"/>
-    <w:lsdException w:name="Colorful Shading" w:uiPriority="71"/>
-    <w:lsdException w:name="Colorful List" w:uiPriority="72"/>
-    <w:lsdException w:name="Colorful Grid" w:uiPriority="73"/>
-    <w:lsdException w:name="Light Shading Accent 1" w:uiPriority="60"/>
-    <w:lsdException w:name="Light List Accent 1" w:uiPriority="61"/>
-    <w:lsdException w:name="Light Grid Accent 1" w:uiPriority="62"/>
-    <w:lsdException w:name="Medium Shading 1 Accent 1" w:uiPriority="63"/>
-    <w:lsdException w:name="Medium Shading 2 Accent 1" w:uiPriority="64"/>
-    <w:lsdException w:name="Medium List 1 Accent 1" w:uiPriority="65"/>
-    <w:lsdException w:name="Revision" w:semiHidden="1"/>
-    <w:lsdException w:name="List Paragraph" w:uiPriority="34" w:qFormat="1"/>
-    <w:lsdException w:name="Quote" w:uiPriority="29" w:qFormat="1"/>
-    <w:lsdException w:name="Intense Quote" w:uiPriority="30" w:qFormat="1"/>
-    <w:lsdException w:name="Medium List 2 Accent 1" w:uiPriority="66"/>
-    <w:lsdException w:name="Medium Grid 1 Accent 1" w:uiPriority="67"/>
-    <w:lsdException w:name="Medium Grid 2 Accent 1" w:uiPriority="68"/>
-    <w:lsdException w:name="Medium Grid 3 Accent 1" w:uiPriority="69"/>
-    <w:lsdException w:name="Dark List Accent 1" w:uiPriority="70"/>
-    <w:lsdException w:name="Colorful Shading Accent 1" w:uiPriority="71"/>
-    <w:lsdException w:name="Colorful List Accent 1" w:uiPriority="72"/>
-    <w:lsdException w:name="Colorful Grid Accent 1" w:uiPriority="73"/>
-    <w:lsdException w:name="Light Shading Accent 2" w:uiPriority="60"/>
-    <w:lsdException w:name="Light List Accent 2" w:uiPriority="61"/>
-    <w:lsdException w:name="Light Grid Accent 2" w:uiPriority="62"/>
-    <w:lsdException w:name="Medium Shading 1 Accent 2" w:uiPriority="63"/>
-    <w:lsdException w:name="Medium Shading 2 Accent 2" w:uiPriority="64"/>
-    <w:lsdException w:name="Medium List 1 Accent 2" w:uiPriority="65"/>
-    <w:lsdException w:name="Medium List 2 Accent 2" w:uiPriority="66"/>
-    <w:lsdException w:name="Medium Grid 1 Accent 2" w:uiPriority="67"/>
-    <w:lsdException w:name="Medium Grid 2 Accent 2" w:uiPriority="68"/>
-    <w:lsdException w:name="Medium Grid 3 Accent 2" w:uiPriority="69"/>
-    <w:lsdException w:name="Dark List Accent 2" w:uiPriority="70"/>
-    <w:lsdException w:name="Colorful Shading Accent 2" w:uiPriority="71"/>
-    <w:lsdException w:name="Colorful List Accent 2" w:uiPriority="72"/>
-    <w:lsdException w:name="Colorful Grid Accent 2" w:uiPriority="73"/>
-    <w:lsdException w:name="Light Shading Accent 3" w:uiPriority="60"/>
-    <w:lsdException w:name="Light List Accent 3" w:uiPriority="61"/>
-    <w:lsdException w:name="Light Grid Accent 3" w:uiPriority="62"/>
-    <w:lsdException w:name="Medium Shading 1 Accent 3" w:uiPriority="63"/>
-    <w:lsdException w:name="Medium Shading 2 Accent 3" w:uiPriority="64"/>
-    <w:lsdException w:name="Medium List 1 Accent 3" w:uiPriority="65"/>
-    <w:lsdException w:name="Medium List 2 Accent 3" w:uiPriority="66"/>
-    <w:lsdException w:name="Medium Grid 1 Accent 3" w:uiPriority="67"/>
-    <w:lsdException w:name="Medium Grid 2 Accent 3" w:uiPriority="68"/>
-    <w:lsdException w:name="Medium Grid 3 Accent 3" w:uiPriority="69"/>
-    <w:lsdException w:name="Dark List Accent 3" w:uiPriority="70"/>
-    <w:lsdException w:name="Colorful Shading Accent 3" w:uiPriority="71"/>
-    <w:lsdException w:name="Colorful List Accent 3" w:uiPriority="72"/>
-    <w:lsdException w:name="Colorful Grid Accent 3" w:uiPriority="73"/>
-    <w:lsdException w:name="Light Shading Accent 4" w:uiPriority="60"/>
-    <w:lsdException w:name="Light List Accent 4" w:uiPriority="61"/>
-    <w:lsdException w:name="Light Grid Accent 4" w:uiPriority="62"/>
-    <w:lsdException w:name="Medium Shading 1 Accent 4" w:uiPriority="63"/>
-    <w:lsdException w:name="Medium Shading 2 Accent 4" w:uiPriority="64"/>
-    <w:lsdException w:name="Medium List 1 Accent 4" w:uiPriority="65"/>
-    <w:lsdException w:name="Medium List 2 Accent 4" w:uiPriority="66"/>
-    <w:lsdException w:name="Medium Grid 1 Accent 4" w:uiPriority="67"/>
-    <w:lsdException w:name="Medium Grid 2 Accent 4" w:uiPriority="68"/>
-    <w:lsdException w:name="Medium Grid 3 Accent 4" w:uiPriority="69"/>
-    <w:lsdException w:name="Dark List Accent 4" w:uiPriority="70"/>
-    <w:lsdException w:name="Colorful Shading Accent 4" w:uiPriority="71"/>
-    <w:lsdException w:name="Colorful List Accent 4" w:uiPriority="72"/>
-    <w:lsdException w:name="Colorful Grid Accent 4" w:uiPriority="73"/>
-    <w:lsdException w:name="Light Shading Accent 5" w:uiPriority="60"/>
-    <w:lsdException w:name="Light List Accent 5" w:uiPriority="61"/>
-    <w:lsdException w:name="Light Grid Accent 5" w:uiPriority="62"/>
-    <w:lsdException w:name="Medium Shading 1 Accent 5" w:uiPriority="63"/>
-    <w:lsdException w:name="Medium Shading 2 Accent 5" w:uiPriority="64"/>
-    <w:lsdException w:name="Medium List 1 Accent 5" w:uiPriority="65"/>
-    <w:lsdException w:name="Medium List 2 Accent 5" w:uiPriority="66"/>
-    <w:lsdException w:name="Medium Grid 1 Accent 5" w:uiPriority="67"/>
-    <w:lsdException w:name="Medium Grid 2 Accent 5" w:uiPriority="68"/>
-    <w:lsdException w:name="Medium Grid 3 Accent 5" w:uiPriority="69"/>
-    <w:lsdException w:name="Dark List Accent 5" w:uiPriority="70"/>
-    <w:lsdException w:name="Colorful Shading Accent 5" w:uiPriority="71"/>
-    <w:lsdException w:name="Colorful List Accent 5" w:uiPriority="72"/>
-    <w:lsdException w:name="Colorful Grid Accent 5" w:uiPriority="73"/>
-    <w:lsdException w:name="Light Shading Accent 6" w:uiPriority="60"/>
-    <w:lsdException w:name="Light List Accent 6" w:uiPriority="61"/>
-    <w:lsdException w:name="Light Grid Accent 6" w:uiPriority="62"/>
-    <w:lsdException w:name="Medium Shading 1 Accent 6" w:uiPriority="63"/>
-    <w:lsdException w:name="Medium Shading 2 Accent 6" w:uiPriority="64"/>
-    <w:lsdException w:name="Medium List 1 Accent 6" w:uiPriority="65"/>
-    <w:lsdException w:name="Medium List 2 Accent 6" w:uiPriority="66"/>
-    <w:lsdException w:name="Medium Grid 1 Accent 6" w:uiPriority="67"/>
-    <w:lsdException w:name="Medium Grid 2 Accent 6" w:uiPriority="68"/>
-    <w:lsdException w:name="Medium Grid 3 Accent 6" w:uiPriority="69"/>
-    <w:lsdException w:name="Dark List Accent 6" w:uiPriority="70"/>
-    <w:lsdException w:name="Colorful Shading Accent 6" w:uiPriority="71"/>
-    <w:lsdException w:name="Colorful List Accent 6" w:uiPriority="72"/>
-    <w:lsdException w:name="Colorful Grid Accent 6" w:uiPriority="73"/>
-    <w:lsdException w:name="Subtle Emphasis" w:uiPriority="19" w:qFormat="1"/>
-    <w:lsdException w:name="Intense Emphasis" w:uiPriority="21" w:qFormat="1"/>
-    <w:lsdException w:name="Subtle Reference" w:uiPriority="31" w:qFormat="1"/>
-    <w:lsdException w:name="Intense Reference" w:uiPriority="32" w:qFormat="1"/>
-    <w:lsdException w:name="Book Title" w:uiPriority="33" w:qFormat="1"/>
-    <w:lsdException w:name="Bibliography" w:semiHidden="1" w:uiPriority="37" w:unhideWhenUsed="1"/>
-    <w:lsdException w:name="TOC Heading" w:semiHidden="1" w:uiPriority="39" w:unhideWhenUsed="1" w:qFormat="1"/>
-    <w:lsdException w:name="Plain Table 1" w:uiPriority="41"/>
-    <w:lsdException w:name="Plain Table 2" w:uiPriority="42"/>
-    <w:lsdException w:name="Plain Table 3" w:uiPriority="43"/>
-    <w:lsdException w:name="Plain Table 4" w:uiPriority="44"/>
-    <w:lsdException w:name="Plain Table 5" w:uiPriority="45"/>
-    <w:lsdException w:name="Grid Table Light" w:uiPriority="40"/>
-    <w:lsdException w:name="Grid Table 1 Light" w:uiPriority="46"/>
-    <w:lsdException w:name="Grid Table 2" w:uiPriority="47"/>
-    <w:lsdException w:name="Grid Table 3" w:uiPriority="48"/>
-    <w:lsdException w:name="Grid Table 4" w:uiPriority="49"/>
-    <w:lsdException w:name="Grid Table 5 Dark" w:uiPriority="50"/>
-    <w:lsdException w:name="Grid Table 6 Colorful" w:uiPriority="51"/>
-    <w:lsdException w:name="Grid Table 7 Colorful" w:uiPriority="52"/>
-    <w:lsdException w:name="Grid Table 1 Light Accent 1" w:uiPriority="46"/>
-    <w:lsdException w:name="Grid Table 2 Accent 1" w:uiPriority="47"/>
-    <w:lsdException w:name="Grid Table 3 Accent 1" w:uiPriority="48"/>
-    <w:lsdException w:name="Grid Table 4 Accent 1" w:uiPriority="49"/>
-    <w:lsdException w:name="Grid Table 5 Dark Accent 1" w:uiPriority="50"/>
-    <w:lsdException w:name="Grid Table 6 Colorful Accent 1" w:uiPriority="51"/>
-    <w:lsdException w:name="Grid Table 7 Colorful Accent 1" w:uiPriority="52"/>
-    <w:lsdException w:name="Grid Table 1 Light Accent 2" w:uiPriority="46"/>
-    <w:lsdException w:name="Grid Table 2 Accent 2" w:uiPriority="47"/>
-    <w:lsdException w:name="Grid Table 3 Accent 2" w:uiPriority="48"/>
-    <w:lsdException w:name="Grid Table 4 Accent 2" w:uiPriority="49"/>
-    <w:lsdException w:name="Grid Table 5 Dark Accent 2" w:uiPriority="50"/>
-    <w:lsdException w:name="Grid Table 6 Colorful Accent 2" w:uiPriority="51"/>
-    <w:lsdException w:name="Grid Table 7 Colorful Accent 2" w:uiPriority="52"/>
-    <w:lsdException w:name="Grid Table 1 Light Accent 3" w:uiPriority="46"/>
-    <w:lsdException w:name="Grid Table 2 Accent 3" w:uiPriority="47"/>
-    <w:lsdException w:name="Grid Table 3 Accent 3" w:uiPriority="48"/>
-    <w:lsdException w:name="Grid Table 4 Accent 3" w:uiPriority="49"/>
-    <w:lsdException w:name="Grid Table 5 Dark Accent 3" w:uiPriority="50"/>
-    <w:lsdException w:name="Grid Table 6 Colorful Accent 3" w:uiPriority="51"/>
-    <w:lsdException w:name="Grid Table 7 Colorful Accent 3" w:uiPriority="52"/>
-    <w:lsdException w:name="Grid Table 1 Light Accent 4" w:uiPriority="46"/>
-    <w:lsdException w:name="Grid Table 2 Accent 4" w:uiPriority="47"/>
-    <w:lsdException w:name="Grid Table 3 Accent 4" w:uiPriority="48"/>
-    <w:lsdException w:name="Grid Table 4 Accent 4" w:uiPriority="49"/>
-    <w:lsdException w:name="Grid Table 5 Dark Accent 4" w:uiPriority="50"/>
-    <w:lsdException w:name="Grid Table 6 Colorful Accent 4" w:uiPriority="51"/>
-    <w:lsdException w:name="Grid Table 7 Colorful Accent 4" w:uiPriority="52"/>
-    <w:lsdException w:name="Grid Table 1 Light Accent 5" w:uiPriority="46"/>
-    <w:lsdException w:name="Grid Table 2 Accent 5" w:uiPriority="47"/>
-    <w:lsdException w:name="Grid Table 3 Accent 5" w:uiPriority="48"/>
-    <w:lsdException w:name="Grid Table 4 Accent 5" w:uiPriority="49"/>
-    <w:lsdException w:name="Grid Table 5 Dark Accent 5" w:uiPriority="50"/>
-    <w:lsdException w:name="Grid Table 6 Colorful Accent 5" w:uiPriority="51"/>
-    <w:lsdException w:name="Grid Table 7 Colorful Accent 5" w:uiPriority="52"/>
-    <w:lsdException w:name="Grid Table 1 Light Accent 6" w:uiPriority="46"/>
-    <w:lsdException w:name="Grid Table 2 Accent 6" w:uiPriority="47"/>
-    <w:lsdException w:name="Grid Table 3 Accent 6" w:uiPriority="48"/>
-    <w:lsdException w:name="Grid Table 4 Accent 6" w:uiPriority="49"/>
-    <w:lsdException w:name="Grid Table 5 Dark Accent 6" w:uiPriority="50"/>
-    <w:lsdException w:name="Grid Table 6 Colorful Accent 6" w:uiPriority="51"/>
-    <w:lsdException w:name="Grid Table 7 Colorful Accent 6" w:uiPriority="52"/>
-    <w:lsdException w:name="List Table 1 Light" w:uiPriority="46"/>
-    <w:lsdException w:name="List Table 2" w:uiPriority="47"/>
-    <w:lsdException w:name="List Table 3" w:uiPriority="48"/>
-    <w:lsdException w:name="List Table 4" w:uiPriority="49"/>
-    <w:lsdException w:name="List Table 5 Dark" w:uiPriority="50"/>
-    <w:lsdException w:name="List Table 6 Colorful" w:uiPriority="51"/>
-    <w:lsdException w:name="List Table 7 Colorful" w:uiPriority="52"/>
-    <w:lsdException w:name="List Table 1 Light Accent 1" w:uiPriority="46"/>
-    <w:lsdException w:name="List Table 2 Accent 1" w:uiPriority="47"/>
-    <w:lsdException w:name="List Table 3 Accent 1" w:uiPriority="48"/>
-    <w:lsdException w:name="List Table 4 Accent 1" w:uiPriority="49"/>
-    <w:lsdException w:name="List Table 5 Dark Accent 1" w:uiPriority="50"/>
-    <w:lsdException w:name="List Table 6 Colorful Accent 1" w:uiPriority="51"/>
-    <w:lsdException w:name="List Table 7 Colorful Accent 1" w:uiPriority="52"/>
-    <w:lsdException w:name="List Table 1 Light Accent 2" w:uiPriority="46"/>
-    <w:lsdException w:name="List Table 2 Accent 2" w:uiPriority="47"/>
-    <w:lsdException w:name="List Table 3 Accent 2" w:uiPriority="48"/>
-    <w:lsdException w:name="List Table 4 Accent 2" w:uiPriority="49"/>
-    <w:lsdException w:name="List Table 5 Dark Accent 2" w:uiPriority="50"/>
-    <w:lsdException w:name="List Table 6 Colorful Accent 2" w:uiPriority="51"/>
-    <w:lsdException w:name="List Table 7 Colorful Accent 2" w:uiPriority="52"/>
-    <w:lsdException w:name="List Table 1 Light Accent 3" w:uiPriority="46"/>
-    <w:lsdException w:name="List Table 2 Accent 3" w:uiPriority="47"/>
-    <w:lsdException w:name="List Table 3 Accent 3" w:uiPriority="48"/>
-    <w:lsdException w:name="List Table 4 Accent 3" w:uiPriority="49"/>
-    <w:lsdException w:name="List Table 5 Dark Accent 3" w:uiPriority="50"/>
-    <w:lsdException w:name="List Table 6 Colorful Accent 3" w:uiPriority="51"/>
-    <w:lsdException w:name="List Table 7 Colorful Accent 3" w:uiPriority="52"/>
-    <w:lsdException w:name="List Table 1 Light Accent 4" w:uiPriority="46"/>
-    <w:lsdException w:name="List Table 2 Accent 4" w:uiPriority="47"/>
-    <w:lsdException w:name="List Table 3 Accent 4" w:uiPriority="48"/>
-    <w:lsdException w:name="List Table 4 Accent 4" w:uiPriority="49"/>
-    <w:lsdException w:name="List Table 5 Dark Accent 4" w:uiPriority="50"/>
-    <w:lsdException w:name="List Table 6 Colorful Accent 4" w:uiPriority="51"/>
-    <w:lsdException w:name="List Table 7 Colorful Accent 4" w:uiPriority="52"/>
-    <w:lsdException w:name="List Table 1 Light Accent 5" w:uiPriority="46"/>
-    <w:lsdException w:name="List Table 2 Accent 5" w:uiPriority="47"/>
-    <w:lsdException w:name="List Table 3 Accent 5" w:uiPriority="48"/>
-    <w:lsdException w:name="List Table 4 Accent 5" w:uiPriority="49"/>
-    <w:lsdException w:name="List Table 5 Dark Accent 5" w:uiPriority="50"/>
-    <w:lsdException w:name="List Table 6 Colorful Accent 5" w:uiPriority="51"/>
-    <w:lsdException w:name="List Table 7 Colorful Accent 5" w:uiPriority="52"/>
-    <w:lsdException w:name="List Table 1 Light Accent 6" w:uiPriority="46"/>
-    <w:lsdException w:name="List Table 2 Accent 6" w:uiPriority="47"/>
-    <w:lsdException w:name="List Table 3 Accent 6" w:uiPriority="48"/>
-    <w:lsdException w:name="List Table 4 Accent 6" w:uiPriority="49"/>
-    <w:lsdException w:name="List Table 5 Dark Accent 6" w:uiPriority="50"/>
-    <w:lsdException w:name="List Table 6 Colorful Accent 6" w:uiPriority="51"/>
-    <w:lsdException w:name="List Table 7 Colorful Accent 6" w:uiPriority="52"/>
-    <w:lsdException w:name="Mention" w:semiHidden="1" w:unhideWhenUsed="1"/>
-    <w:lsdException w:name="Smart Hyperlink" w:semiHidden="1" w:unhideWhenUsed="1"/>
-    <w:lsdException w:name="Hashtag" w:semiHidden="1" w:unhideWhenUsed="1"/>
-    <w:lsdException w:name="Unresolved Mention" w:semiHidden="1" w:unhideWhenUsed="1"/>
-    <w:lsdException w:name="Smart Link" w:semiHidden="1" w:unhideWhenUsed="1"/>
+  <w:latentStyles w:defLockedState="0" w:defUIPriority="99" w:defSemiHidden="1" w:defUnhideWhenUsed="1" w:defQFormat="0" w:count="267">
+    <w:lsdException w:name="Normal" w:semiHidden="0" w:uiPriority="0" w:unhideWhenUsed="0" w:qFormat="1"/>
+    <w:lsdException w:name="heading 1" w:semiHidden="0" w:uiPriority="9" w:unhideWhenUsed="0" w:qFormat="1"/>
+    <w:lsdException w:name="heading 2" w:uiPriority="9" w:qFormat="1"/>
+    <w:lsdException w:name="heading 3" w:uiPriority="9" w:qFormat="1"/>
+    <w:lsdException w:name="heading 4" w:uiPriority="9" w:qFormat="1"/>
+    <w:lsdException w:name="heading 5" w:uiPriority="9" w:qFormat="1"/>
+    <w:lsdException w:name="heading 6" w:uiPriority="9" w:qFormat="1"/>
+    <w:lsdException w:name="heading 7" w:uiPriority="9" w:qFormat="1"/>
+    <w:lsdException w:name="heading 8" w:uiPriority="9" w:qFormat="1"/>
+    <w:lsdException w:name="heading 9" w:uiPriority="9" w:qFormat="1"/>
+    <w:lsdException w:name="toc 1" w:uiPriority="39" w:qFormat="1"/>
+    <w:lsdException w:name="toc 2" w:uiPriority="39" w:qFormat="1"/>
+    <w:lsdException w:name="toc 3" w:uiPriority="39" w:qFormat="1"/>
+    <w:lsdException w:name="toc 4" w:uiPriority="39"/>
+    <w:lsdException w:name="toc 5" w:uiPriority="39"/>
+    <w:lsdException w:name="toc 6" w:uiPriority="39"/>
+    <w:lsdException w:name="toc 7" w:uiPriority="39"/>
+    <w:lsdException w:name="toc 8" w:uiPriority="39"/>
+    <w:lsdException w:name="toc 9" w:uiPriority="39"/>
+    <w:lsdException w:name="caption" w:uiPriority="35" w:qFormat="1"/>
+    <w:lsdException w:name="Title" w:semiHidden="0" w:uiPriority="10" w:unhideWhenUsed="0" w:qFormat="1"/>
+    <w:lsdException w:name="Default Paragraph Font" w:uiPriority="1"/>
+    <w:lsdException w:name="Subtitle" w:semiHidden="0" w:uiPriority="11" w:unhideWhenUsed="0" w:qFormat="1"/>
+    <w:lsdException w:name="Strong" w:semiHidden="0" w:uiPriority="22" w:unhideWhenUsed="0" w:qFormat="1"/>
+    <w:lsdException w:name="Emphasis" w:semiHidden="0" w:uiPriority="20" w:unhideWhenUsed="0" w:qFormat="1"/>
+    <w:lsdException w:name="Table Grid" w:uiPriority="59"/>
+    <w:lsdException w:name="Placeholder Text" w:unhideWhenUsed="0"/>
+    <w:lsdException w:name="No Spacing" w:semiHidden="0" w:uiPriority="1" w:unhideWhenUsed="0" w:qFormat="1"/>
+    <w:lsdException w:name="Light Shading" w:semiHidden="0" w:uiPriority="60" w:unhideWhenUsed="0"/>
+    <w:lsdException w:name="Light List" w:semiHidden="0" w:uiPriority="61" w:unhideWhenUsed="0"/>
+    <w:lsdException w:name="Light Grid" w:semiHidden="0" w:uiPriority="62" w:unhideWhenUsed="0"/>
+    <w:lsdException w:name="Medium Shading 1" w:semiHidden="0" w:uiPriority="63" w:unhideWhenUsed="0"/>
+    <w:lsdException w:name="Medium Shading 2" w:semiHidden="0" w:uiPriority="64" w:unhideWhenUsed="0"/>
+    <w:lsdException w:name="Medium List 1" w:semiHidden="0" w:uiPriority="65" w:unhideWhenUsed="0"/>
+    <w:lsdException w:name="Medium List 2" w:semiHidden="0" w:uiPriority="66" w:unhideWhenUsed="0"/>
+    <w:lsdException w:name="Medium Grid 1" w:semiHidden="0" w:uiPriority="67" w:unhideWhenUsed="0"/>
+    <w:lsdException w:name="Medium Grid 2" w:semiHidden="0" w:uiPriority="68" w:unhideWhenUsed="0"/>
+    <w:lsdException w:name="Medium Grid 3" w:semiHidden="0" w:uiPriority="69" w:unhideWhenUsed="0"/>
+    <w:lsdException w:name="Dark List" w:semiHidden="0" w:uiPriority="70" w:unhideWhenUsed="0"/>
+    <w:lsdException w:name="Colorful Shading" w:semiHidden="0" w:uiPriority="71" w:unhideWhenUsed="0"/>
+    <w:lsdException w:name="Colorful List" w:semiHidden="0" w:uiPriority="72" w:unhideWhenUsed="0"/>
+    <w:lsdException w:name="Colorful Grid" w:semiHidden="0" w:uiPriority="73" w:unhideWhenUsed="0"/>
+    <w:lsdException w:name="Light Shading Accent 1" w:semiHidden="0" w:uiPriority="60" w:unhideWhenUsed="0"/>
+    <w:lsdException w:name="Light List Accent 1" w:semiHidden="0" w:uiPriority="61" w:unhideWhenUsed="0"/>
+    <w:lsdException w:name="Light Grid Accent 1" w:semiHidden="0" w:uiPriority="62" w:unhideWhenUsed="0"/>
+    <w:lsdException w:name="Medium Shading 1 Accent 1" w:semiHidden="0" w:uiPriority="63" w:unhideWhenUsed="0"/>
+    <w:lsdException w:name="Medium Shading 2 Accent 1" w:semiHidden="0" w:uiPriority="64" w:unhideWhenUsed="0"/>
+    <w:lsdException w:name="Medium List 1 Accent 1" w:semiHidden="0" w:uiPriority="65" w:unhideWhenUsed="0"/>
+    <w:lsdException w:name="Revision" w:unhideWhenUsed="0"/>
+    <w:lsdException w:name="List Paragraph" w:semiHidden="0" w:uiPriority="34" w:unhideWhenUsed="0" w:qFormat="1"/>
+    <w:lsdException w:name="Quote" w:semiHidden="0" w:uiPriority="29" w:unhideWhenUsed="0" w:qFormat="1"/>
+    <w:lsdException w:name="Intense Quote" w:semiHidden="0" w:uiPriority="30" w:unhideWhenUsed="0" w:qFormat="1"/>
+    <w:lsdException w:name="Medium List 2 Accent 1" w:semiHidden="0" w:uiPriority="66" w:unhideWhenUsed="0"/>
+    <w:lsdException w:name="Medium Grid 1 Accent 1" w:semiHidden="0" w:uiPriority="67" w:unhideWhenUsed="0"/>
+    <w:lsdException w:name="Medium Grid 2 Accent 1" w:semiHidden="0" w:uiPriority="68" w:unhideWhenUsed="0"/>
+    <w:lsdException w:name="Medium Grid 3 Accent 1" w:semiHidden="0" w:uiPriority="69" w:unhideWhenUsed="0"/>
+    <w:lsdException w:name="Dark List Accent 1" w:semiHidden="0" w:uiPriority="70" w:unhideWhenUsed="0"/>
+    <w:lsdException w:name="Colorful Shading Accent 1" w:semiHidden="0" w:uiPriority="71" w:unhideWhenUsed="0"/>
+    <w:lsdException w:name="Colorful List Accent 1" w:semiHidden="0" w:uiPriority="72" w:unhideWhenUsed="0"/>
+    <w:lsdException w:name="Colorful Grid Accent 1" w:semiHidden="0" w:uiPriority="73" w:unhideWhenUsed="0"/>
+    <w:lsdException w:name="Light Shading Accent 2" w:semiHidden="0" w:uiPriority="60" w:unhideWhenUsed="0"/>
+    <w:lsdException w:name="Light List Accent 2" w:semiHidden="0" w:uiPriority="61" w:unhideWhenUsed="0"/>
+    <w:lsdException w:name="Light Grid Accent 2" w:semiHidden="0" w:uiPriority="62" w:unhideWhenUsed="0"/>
+    <w:lsdException w:name="Medium Shading 1 Accent 2" w:semiHidden="0" w:uiPriority="63" w:unhideWhenUsed="0"/>
+    <w:lsdException w:name="Medium Shading 2 Accent 2" w:semiHidden="0" w:uiPriority="64" w:unhideWhenUsed="0"/>
+    <w:lsdException w:name="Medium List 1 Accent 2" w:semiHidden="0" w:uiPriority="65" w:unhideWhenUsed="0"/>
+    <w:lsdException w:name="Medium List 2 Accent 2" w:semiHidden="0" w:uiPriority="66" w:unhideWhenUsed="0"/>
+    <w:lsdException w:name="Medium Grid 1 Accent 2" w:semiHidden="0" w:uiPriority="67" w:unhideWhenUsed="0"/>
+    <w:lsdException w:name="Medium Grid 2 Accent 2" w:semiHidden="0" w:uiPriority="68" w:unhideWhenUsed="0"/>
+    <w:lsdException w:name="Medium Grid 3 Accent 2" w:semiHidden="0" w:uiPriority="69" w:unhideWhenUsed="0"/>
+    <w:lsdException w:name="Dark List Accent 2" w:semiHidden="0" w:uiPriority="70" w:unhideWhenUsed="0"/>
+    <w:lsdException w:name="Colorful Shading Accent 2" w:semiHidden="0" w:uiPriority="71" w:unhideWhenUsed="0"/>
+    <w:lsdException w:name="Colorful List Accent 2" w:semiHidden="0" w:uiPriority="72" w:unhideWhenUsed="0"/>
+    <w:lsdException w:name="Colorful Grid Accent 2" w:semiHidden="0" w:uiPriority="73" w:unhideWhenUsed="0"/>
+    <w:lsdException w:name="Light Shading Accent 3" w:semiHidden="0" w:uiPriority="60" w:unhideWhenUsed="0"/>
+    <w:lsdException w:name="Light List Accent 3" w:semiHidden="0" w:uiPriority="61" w:unhideWhenUsed="0"/>
+    <w:lsdException w:name="Light Grid Accent 3" w:semiHidden="0" w:uiPriority="62" w:unhideWhenUsed="0"/>
+    <w:lsdException w:name="Medium Shading 1 Accent 3" w:semiHidden="0" w:uiPriority="63" w:unhideWhenUsed="0"/>
+    <w:lsdException w:name="Medium Shading 2 Accent 3" w:semiHidden="0" w:uiPriority="64" w:unhideWhenUsed="0"/>
+    <w:lsdException w:name="Medium List 1 Accent 3" w:semiHidden="0" w:uiPriority="65" w:unhideWhenUsed="0"/>
+    <w:lsdException w:name="Medium List 2 Accent 3" w:semiHidden="0" w:uiPriority="66" w:unhideWhenUsed="0"/>
+    <w:lsdException w:name="Medium Grid 1 Accent 3" w:semiHidden="0" w:uiPriority="67" w:unhideWhenUsed="0"/>
+    <w:lsdException w:name="Medium Grid 2 Accent 3" w:semiHidden="0" w:uiPriority="68" w:unhideWhenUsed="0"/>
+    <w:lsdException w:name="Medium Grid 3 Accent 3" w:semiHidden="0" w:uiPriority="69" w:unhideWhenUsed="0"/>
+    <w:lsdException w:name="Dark List Accent 3" w:semiHidden="0" w:uiPriority="70" w:unhideWhenUsed="0"/>
+    <w:lsdException w:name="Colorful Shading Accent 3" w:semiHidden="0" w:uiPriority="71" w:unhideWhenUsed="0"/>
+    <w:lsdException w:name="Colorful List Accent 3" w:semiHidden="0" w:uiPriority="72" w:unhideWhenUsed="0"/>
+    <w:lsdException w:name="Colorful Grid Accent 3" w:semiHidden="0" w:uiPriority="73" w:unhideWhenUsed="0"/>
+    <w:lsdException w:name="Light Shading Accent 4" w:semiHidden="0" w:uiPriority="60" w:unhideWhenUsed="0"/>
+    <w:lsdException w:name="Light List Accent 4" w:semiHidden="0" w:uiPriority="61" w:unhideWhenUsed="0"/>
+    <w:lsdException w:name="Light Grid Accent 4" w:semiHidden="0" w:uiPriority="62" w:unhideWhenUsed="0"/>
+    <w:lsdException w:name="Medium Shading 1 Accent 4" w:semiHidden="0" w:uiPriority="63" w:unhideWhenUsed="0"/>
+    <w:lsdException w:name="Medium Shading 2 Accent 4" w:semiHidden="0" w:uiPriority="64" w:unhideWhenUsed="0"/>
+    <w:lsdException w:name="Medium List 1 Accent 4" w:semiHidden="0" w:uiPriority="65" w:unhideWhenUsed="0"/>
+    <w:lsdException w:name="Medium List 2 Accent 4" w:semiHidden="0" w:uiPriority="66" w:unhideWhenUsed="0"/>
+    <w:lsdException w:name="Medium Grid 1 Accent 4" w:semiHidden="0" w:uiPriority="67" w:unhideWhenUsed="0"/>
+    <w:lsdException w:name="Medium Grid 2 Accent 4" w:semiHidden="0" w:uiPriority="68" w:unhideWhenUsed="0"/>
+    <w:lsdException w:name="Medium Grid 3 Accent 4" w:semiHidden="0" w:uiPriority="69" w:unhideWhenUsed="0"/>
+    <w:lsdException w:name="Dark List Accent 4" w:semiHidden="0" w:uiPriority="70" w:unhideWhenUsed="0"/>
+    <w:lsdException w:name="Colorful Shading Accent 4" w:semiHidden="0" w:uiPriority="71" w:unhideWhenUsed="0"/>
+    <w:lsdException w:name="Colorful List Accent 4" w:semiHidden="0" w:uiPriority="72" w:unhideWhenUsed="0"/>
+    <w:lsdException w:name="Colorful Grid Accent 4" w:semiHidden="0" w:uiPriority="73" w:unhideWhenUsed="0"/>
+    <w:lsdException w:name="Light Shading Accent 5" w:semiHidden="0" w:uiPriority="60" w:unhideWhenUsed="0"/>
+    <w:lsdException w:name="Light List Accent 5" w:semiHidden="0" w:uiPriority="61" w:unhideWhenUsed="0"/>
+    <w:lsdException w:name="Light Grid Accent 5" w:semiHidden="0" w:uiPriority="62" w:unhideWhenUsed="0"/>
+    <w:lsdException w:name="Medium Shading 1 Accent 5" w:semiHidden="0" w:uiPriority="63" w:unhideWhenUsed="0"/>
+    <w:lsdException w:name="Medium Shading 2 Accent 5" w:semiHidden="0" w:uiPriority="64" w:unhideWhenUsed="0"/>
+    <w:lsdException w:name="Medium List 1 Accent 5" w:semiHidden="0" w:uiPriority="65" w:unhideWhenUsed="0"/>
+    <w:lsdException w:name="Medium List 2 Accent 5" w:semiHidden="0" w:uiPriority="66" w:unhideWhenUsed="0"/>
+    <w:lsdException w:name="Medium Grid 1 Accent 5" w:semiHidden="0" w:uiPriority="67" w:unhideWhenUsed="0"/>
+    <w:lsdException w:name="Medium Grid 2 Accent 5" w:semiHidden="0" w:uiPriority="68" w:unhideWhenUsed="0"/>
+    <w:lsdException w:name="Medium Grid 3 Accent 5" w:semiHidden="0" w:uiPriority="69" w:unhideWhenUsed="0"/>
+    <w:lsdException w:name="Dark List Accent 5" w:semiHidden="0" w:uiPriority="70" w:unhideWhenUsed="0"/>
+    <w:lsdException w:name="Colorful Shading Accent 5" w:semiHidden="0" w:uiPriority="71" w:unhideWhenUsed="0"/>
+    <w:lsdException w:name="Colorful List Accent 5" w:semiHidden="0" w:uiPriority="72" w:unhideWhenUsed="0"/>
+    <w:lsdException w:name="Colorful Grid Accent 5" w:semiHidden="0" w:uiPriority="73" w:unhideWhenUsed="0"/>
+    <w:lsdException w:name="Light Shading Accent 6" w:semiHidden="0" w:uiPriority="60" w:unhideWhenUsed="0"/>
+    <w:lsdException w:name="Light List Accent 6" w:semiHidden="0" w:uiPriority="61" w:unhideWhenUsed="0"/>
+    <w:lsdException w:name="Light Grid Accent 6" w:semiHidden="0" w:uiPriority="62" w:unhideWhenUsed="0"/>
+    <w:lsdException w:name="Medium Shading 1 Accent 6" w:semiHidden="0" w:uiPriority="63" w:unhideWhenUsed="0"/>
+    <w:lsdException w:name="Medium Shading 2 Accent 6" w:semiHidden="0" w:uiPriority="64" w:unhideWhenUsed="0"/>
+    <w:lsdException w:name="Medium List 1 Accent 6" w:semiHidden="0" w:uiPriority="65" w:unhideWhenUsed="0"/>
+    <w:lsdException w:name="Medium List 2 Accent 6" w:semiHidden="0" w:uiPriority="66" w:unhideWhenUsed="0"/>
+    <w:lsdException w:name="Medium Grid 1 Accent 6" w:semiHidden="0" w:uiPriority="67" w:unhideWhenUsed="0"/>
+    <w:lsdException w:name="Medium Grid 2 Accent 6" w:semiHidden="0" w:uiPriority="68" w:unhideWhenUsed="0"/>
+    <w:lsdException w:name="Medium Grid 3 Accent 6" w:semiHidden="0" w:uiPriority="69" w:unhideWhenUsed="0"/>
+    <w:lsdException w:name="Dark List Accent 6" w:semiHidden="0" w:uiPriority="70" w:unhideWhenUsed="0"/>
+    <w:lsdException w:name="Colorful Shading Accent 6" w:semiHidden="0" w:uiPriority="71" w:unhideWhenUsed="0"/>
+    <w:lsdException w:name="Colorful List Accent 6" w:semiHidden="0" w:uiPriority="72" w:unhideWhenUsed="0"/>
+    <w:lsdException w:name="Colorful Grid Accent 6" w:semiHidden="0" w:uiPriority="73" w:unhideWhenUsed="0"/>
+    <w:lsdException w:name="Subtle Emphasis" w:semiHidden="0" w:uiPriority="19" w:unhideWhenUsed="0" w:qFormat="1"/>
+    <w:lsdException w:name="Intense Emphasis" w:semiHidden="0" w:uiPriority="21" w:unhideWhenUsed="0" w:qFormat="1"/>
+    <w:lsdException w:name="Subtle Reference" w:semiHidden="0" w:uiPriority="31" w:unhideWhenUsed="0" w:qFormat="1"/>
+    <w:lsdException w:name="Intense Reference" w:semiHidden="0" w:uiPriority="32" w:unhideWhenUsed="0" w:qFormat="1"/>
+    <w:lsdException w:name="Book Title" w:semiHidden="0" w:uiPriority="33" w:unhideWhenUsed="0" w:qFormat="1"/>
+    <w:lsdException w:name="Bibliography" w:uiPriority="37"/>
+    <w:lsdException w:name="TOC Heading" w:uiPriority="39" w:qFormat="1"/>
   </w:latentStyles>
   <w:style w:type="paragraph" w:default="1" w:styleId="Normal">
     <w:name w:val="Normal"/>
@@ -4501,7 +3723,7 @@
       <w:sz w:val="22"/>
     </w:rPr>
   </w:style>
-  <w:style w:type="character" w:styleId="UnresolvedMention">
+  <w:style w:type="character" w:customStyle="1" w:styleId="UnresolvedMention">
     <w:name w:val="Unresolved Mention"/>
     <w:basedOn w:val="DefaultParagraphFont"/>
     <w:uiPriority w:val="99"/>
@@ -4512,6 +3734,196 @@
       <w:color w:val="605E5C"/>
       <w:shd w:val="clear" w:color="auto" w:fill="E1DFDD"/>
     </w:rPr>
+  </w:style>
+</w:styles>
+</file>
+
+<file path=word/stylesWithEffects.xml><?xml version="1.0" encoding="utf-8"?>
+<w:styles xmlns:wpc="http://schemas.microsoft.com/office/word/2010/wordprocessingCanvas" xmlns:mc="http://schemas.openxmlformats.org/markup-compatibility/2006" xmlns:o="urn:schemas-microsoft-com:office:office" xmlns:r="http://schemas.openxmlformats.org/officeDocument/2006/relationships" xmlns:m="http://schemas.openxmlformats.org/officeDocument/2006/math" xmlns:v="urn:schemas-microsoft-com:vml" xmlns:wp14="http://schemas.microsoft.com/office/word/2010/wordprocessingDrawing" xmlns:wp="http://schemas.openxmlformats.org/drawingml/2006/wordprocessingDrawing" xmlns:w10="urn:schemas-microsoft-com:office:word" xmlns:w="http://schemas.openxmlformats.org/wordprocessingml/2006/main" xmlns:w14="http://schemas.microsoft.com/office/word/2010/wordml" xmlns:wpg="http://schemas.microsoft.com/office/word/2010/wordprocessingGroup" xmlns:wpi="http://schemas.microsoft.com/office/word/2010/wordprocessingInk" xmlns:wne="http://schemas.microsoft.com/office/word/2006/wordml" xmlns:wps="http://schemas.microsoft.com/office/word/2010/wordprocessingShape" mc:Ignorable="w14 wp14">
+  <w:docDefaults>
+    <w:rPrDefault>
+      <w:rPr>
+        <w:rFonts w:asciiTheme="minorHAnsi" w:eastAsiaTheme="minorEastAsia" w:hAnsiTheme="minorHAnsi" w:cstheme="minorBidi"/>
+        <w:sz w:val="22"/>
+        <w:szCs w:val="22"/>
+        <w:lang w:val="en-GB" w:eastAsia="en-GB" w:bidi="ar-SA"/>
+      </w:rPr>
+    </w:rPrDefault>
+    <w:pPrDefault>
+      <w:pPr>
+        <w:spacing w:after="200" w:line="276" w:lineRule="auto"/>
+      </w:pPr>
+    </w:pPrDefault>
+  </w:docDefaults>
+  <w:latentStyles w:defLockedState="0" w:defUIPriority="99" w:defSemiHidden="1" w:defUnhideWhenUsed="1" w:defQFormat="0" w:count="267">
+    <w:lsdException w:name="Normal" w:semiHidden="0" w:uiPriority="0" w:unhideWhenUsed="0" w:qFormat="1"/>
+    <w:lsdException w:name="heading 1" w:semiHidden="0" w:uiPriority="9" w:unhideWhenUsed="0" w:qFormat="1"/>
+    <w:lsdException w:name="heading 2" w:uiPriority="9" w:qFormat="1"/>
+    <w:lsdException w:name="heading 3" w:uiPriority="9" w:qFormat="1"/>
+    <w:lsdException w:name="heading 4" w:uiPriority="9" w:qFormat="1"/>
+    <w:lsdException w:name="heading 5" w:uiPriority="9" w:qFormat="1"/>
+    <w:lsdException w:name="heading 6" w:uiPriority="9" w:qFormat="1"/>
+    <w:lsdException w:name="heading 7" w:uiPriority="9" w:qFormat="1"/>
+    <w:lsdException w:name="heading 8" w:uiPriority="9" w:qFormat="1"/>
+    <w:lsdException w:name="heading 9" w:uiPriority="9" w:qFormat="1"/>
+    <w:lsdException w:name="toc 1" w:uiPriority="39"/>
+    <w:lsdException w:name="toc 2" w:uiPriority="39"/>
+    <w:lsdException w:name="toc 3" w:uiPriority="39"/>
+    <w:lsdException w:name="toc 4" w:uiPriority="39"/>
+    <w:lsdException w:name="toc 5" w:uiPriority="39"/>
+    <w:lsdException w:name="toc 6" w:uiPriority="39"/>
+    <w:lsdException w:name="toc 7" w:uiPriority="39"/>
+    <w:lsdException w:name="toc 8" w:uiPriority="39"/>
+    <w:lsdException w:name="toc 9" w:uiPriority="39"/>
+    <w:lsdException w:name="caption" w:uiPriority="35" w:qFormat="1"/>
+    <w:lsdException w:name="Title" w:semiHidden="0" w:uiPriority="10" w:unhideWhenUsed="0" w:qFormat="1"/>
+    <w:lsdException w:name="Default Paragraph Font" w:uiPriority="1"/>
+    <w:lsdException w:name="Subtitle" w:semiHidden="0" w:uiPriority="11" w:unhideWhenUsed="0" w:qFormat="1"/>
+    <w:lsdException w:name="Strong" w:semiHidden="0" w:uiPriority="22" w:unhideWhenUsed="0" w:qFormat="1"/>
+    <w:lsdException w:name="Emphasis" w:semiHidden="0" w:uiPriority="20" w:unhideWhenUsed="0" w:qFormat="1"/>
+    <w:lsdException w:name="Table Grid" w:semiHidden="0" w:uiPriority="59" w:unhideWhenUsed="0"/>
+    <w:lsdException w:name="Placeholder Text" w:unhideWhenUsed="0"/>
+    <w:lsdException w:name="No Spacing" w:semiHidden="0" w:uiPriority="1" w:unhideWhenUsed="0" w:qFormat="1"/>
+    <w:lsdException w:name="Light Shading" w:semiHidden="0" w:uiPriority="60" w:unhideWhenUsed="0"/>
+    <w:lsdException w:name="Light List" w:semiHidden="0" w:uiPriority="61" w:unhideWhenUsed="0"/>
+    <w:lsdException w:name="Light Grid" w:semiHidden="0" w:uiPriority="62" w:unhideWhenUsed="0"/>
+    <w:lsdException w:name="Medium Shading 1" w:semiHidden="0" w:uiPriority="63" w:unhideWhenUsed="0"/>
+    <w:lsdException w:name="Medium Shading 2" w:semiHidden="0" w:uiPriority="64" w:unhideWhenUsed="0"/>
+    <w:lsdException w:name="Medium List 1" w:semiHidden="0" w:uiPriority="65" w:unhideWhenUsed="0"/>
+    <w:lsdException w:name="Medium List 2" w:semiHidden="0" w:uiPriority="66" w:unhideWhenUsed="0"/>
+    <w:lsdException w:name="Medium Grid 1" w:semiHidden="0" w:uiPriority="67" w:unhideWhenUsed="0"/>
+    <w:lsdException w:name="Medium Grid 2" w:semiHidden="0" w:uiPriority="68" w:unhideWhenUsed="0"/>
+    <w:lsdException w:name="Medium Grid 3" w:semiHidden="0" w:uiPriority="69" w:unhideWhenUsed="0"/>
+    <w:lsdException w:name="Dark List" w:semiHidden="0" w:uiPriority="70" w:unhideWhenUsed="0"/>
+    <w:lsdException w:name="Colorful Shading" w:semiHidden="0" w:uiPriority="71" w:unhideWhenUsed="0"/>
+    <w:lsdException w:name="Colorful List" w:semiHidden="0" w:uiPriority="72" w:unhideWhenUsed="0"/>
+    <w:lsdException w:name="Colorful Grid" w:semiHidden="0" w:uiPriority="73" w:unhideWhenUsed="0"/>
+    <w:lsdException w:name="Light Shading Accent 1" w:semiHidden="0" w:uiPriority="60" w:unhideWhenUsed="0"/>
+    <w:lsdException w:name="Light List Accent 1" w:semiHidden="0" w:uiPriority="61" w:unhideWhenUsed="0"/>
+    <w:lsdException w:name="Light Grid Accent 1" w:semiHidden="0" w:uiPriority="62" w:unhideWhenUsed="0"/>
+    <w:lsdException w:name="Medium Shading 1 Accent 1" w:semiHidden="0" w:uiPriority="63" w:unhideWhenUsed="0"/>
+    <w:lsdException w:name="Medium Shading 2 Accent 1" w:semiHidden="0" w:uiPriority="64" w:unhideWhenUsed="0"/>
+    <w:lsdException w:name="Medium List 1 Accent 1" w:semiHidden="0" w:uiPriority="65" w:unhideWhenUsed="0"/>
+    <w:lsdException w:name="Revision" w:unhideWhenUsed="0"/>
+    <w:lsdException w:name="List Paragraph" w:semiHidden="0" w:uiPriority="34" w:unhideWhenUsed="0" w:qFormat="1"/>
+    <w:lsdException w:name="Quote" w:semiHidden="0" w:uiPriority="29" w:unhideWhenUsed="0" w:qFormat="1"/>
+    <w:lsdException w:name="Intense Quote" w:semiHidden="0" w:uiPriority="30" w:unhideWhenUsed="0" w:qFormat="1"/>
+    <w:lsdException w:name="Medium List 2 Accent 1" w:semiHidden="0" w:uiPriority="66" w:unhideWhenUsed="0"/>
+    <w:lsdException w:name="Medium Grid 1 Accent 1" w:semiHidden="0" w:uiPriority="67" w:unhideWhenUsed="0"/>
+    <w:lsdException w:name="Medium Grid 2 Accent 1" w:semiHidden="0" w:uiPriority="68" w:unhideWhenUsed="0"/>
+    <w:lsdException w:name="Medium Grid 3 Accent 1" w:semiHidden="0" w:uiPriority="69" w:unhideWhenUsed="0"/>
+    <w:lsdException w:name="Dark List Accent 1" w:semiHidden="0" w:uiPriority="70" w:unhideWhenUsed="0"/>
+    <w:lsdException w:name="Colorful Shading Accent 1" w:semiHidden="0" w:uiPriority="71" w:unhideWhenUsed="0"/>
+    <w:lsdException w:name="Colorful List Accent 1" w:semiHidden="0" w:uiPriority="72" w:unhideWhenUsed="0"/>
+    <w:lsdException w:name="Colorful Grid Accent 1" w:semiHidden="0" w:uiPriority="73" w:unhideWhenUsed="0"/>
+    <w:lsdException w:name="Light Shading Accent 2" w:semiHidden="0" w:uiPriority="60" w:unhideWhenUsed="0"/>
+    <w:lsdException w:name="Light List Accent 2" w:semiHidden="0" w:uiPriority="61" w:unhideWhenUsed="0"/>
+    <w:lsdException w:name="Light Grid Accent 2" w:semiHidden="0" w:uiPriority="62" w:unhideWhenUsed="0"/>
+    <w:lsdException w:name="Medium Shading 1 Accent 2" w:semiHidden="0" w:uiPriority="63" w:unhideWhenUsed="0"/>
+    <w:lsdException w:name="Medium Shading 2 Accent 2" w:semiHidden="0" w:uiPriority="64" w:unhideWhenUsed="0"/>
+    <w:lsdException w:name="Medium List 1 Accent 2" w:semiHidden="0" w:uiPriority="65" w:unhideWhenUsed="0"/>
+    <w:lsdException w:name="Medium List 2 Accent 2" w:semiHidden="0" w:uiPriority="66" w:unhideWhenUsed="0"/>
+    <w:lsdException w:name="Medium Grid 1 Accent 2" w:semiHidden="0" w:uiPriority="67" w:unhideWhenUsed="0"/>
+    <w:lsdException w:name="Medium Grid 2 Accent 2" w:semiHidden="0" w:uiPriority="68" w:unhideWhenUsed="0"/>
+    <w:lsdException w:name="Medium Grid 3 Accent 2" w:semiHidden="0" w:uiPriority="69" w:unhideWhenUsed="0"/>
+    <w:lsdException w:name="Dark List Accent 2" w:semiHidden="0" w:uiPriority="70" w:unhideWhenUsed="0"/>
+    <w:lsdException w:name="Colorful Shading Accent 2" w:semiHidden="0" w:uiPriority="71" w:unhideWhenUsed="0"/>
+    <w:lsdException w:name="Colorful List Accent 2" w:semiHidden="0" w:uiPriority="72" w:unhideWhenUsed="0"/>
+    <w:lsdException w:name="Colorful Grid Accent 2" w:semiHidden="0" w:uiPriority="73" w:unhideWhenUsed="0"/>
+    <w:lsdException w:name="Light Shading Accent 3" w:semiHidden="0" w:uiPriority="60" w:unhideWhenUsed="0"/>
+    <w:lsdException w:name="Light List Accent 3" w:semiHidden="0" w:uiPriority="61" w:unhideWhenUsed="0"/>
+    <w:lsdException w:name="Light Grid Accent 3" w:semiHidden="0" w:uiPriority="62" w:unhideWhenUsed="0"/>
+    <w:lsdException w:name="Medium Shading 1 Accent 3" w:semiHidden="0" w:uiPriority="63" w:unhideWhenUsed="0"/>
+    <w:lsdException w:name="Medium Shading 2 Accent 3" w:semiHidden="0" w:uiPriority="64" w:unhideWhenUsed="0"/>
+    <w:lsdException w:name="Medium List 1 Accent 3" w:semiHidden="0" w:uiPriority="65" w:unhideWhenUsed="0"/>
+    <w:lsdException w:name="Medium List 2 Accent 3" w:semiHidden="0" w:uiPriority="66" w:unhideWhenUsed="0"/>
+    <w:lsdException w:name="Medium Grid 1 Accent 3" w:semiHidden="0" w:uiPriority="67" w:unhideWhenUsed="0"/>
+    <w:lsdException w:name="Medium Grid 2 Accent 3" w:semiHidden="0" w:uiPriority="68" w:unhideWhenUsed="0"/>
+    <w:lsdException w:name="Medium Grid 3 Accent 3" w:semiHidden="0" w:uiPriority="69" w:unhideWhenUsed="0"/>
+    <w:lsdException w:name="Dark List Accent 3" w:semiHidden="0" w:uiPriority="70" w:unhideWhenUsed="0"/>
+    <w:lsdException w:name="Colorful Shading Accent 3" w:semiHidden="0" w:uiPriority="71" w:unhideWhenUsed="0"/>
+    <w:lsdException w:name="Colorful List Accent 3" w:semiHidden="0" w:uiPriority="72" w:unhideWhenUsed="0"/>
+    <w:lsdException w:name="Colorful Grid Accent 3" w:semiHidden="0" w:uiPriority="73" w:unhideWhenUsed="0"/>
+    <w:lsdException w:name="Light Shading Accent 4" w:semiHidden="0" w:uiPriority="60" w:unhideWhenUsed="0"/>
+    <w:lsdException w:name="Light List Accent 4" w:semiHidden="0" w:uiPriority="61" w:unhideWhenUsed="0"/>
+    <w:lsdException w:name="Light Grid Accent 4" w:semiHidden="0" w:uiPriority="62" w:unhideWhenUsed="0"/>
+    <w:lsdException w:name="Medium Shading 1 Accent 4" w:semiHidden="0" w:uiPriority="63" w:unhideWhenUsed="0"/>
+    <w:lsdException w:name="Medium Shading 2 Accent 4" w:semiHidden="0" w:uiPriority="64" w:unhideWhenUsed="0"/>
+    <w:lsdException w:name="Medium List 1 Accent 4" w:semiHidden="0" w:uiPriority="65" w:unhideWhenUsed="0"/>
+    <w:lsdException w:name="Medium List 2 Accent 4" w:semiHidden="0" w:uiPriority="66" w:unhideWhenUsed="0"/>
+    <w:lsdException w:name="Medium Grid 1 Accent 4" w:semiHidden="0" w:uiPriority="67" w:unhideWhenUsed="0"/>
+    <w:lsdException w:name="Medium Grid 2 Accent 4" w:semiHidden="0" w:uiPriority="68" w:unhideWhenUsed="0"/>
+    <w:lsdException w:name="Medium Grid 3 Accent 4" w:semiHidden="0" w:uiPriority="69" w:unhideWhenUsed="0"/>
+    <w:lsdException w:name="Dark List Accent 4" w:semiHidden="0" w:uiPriority="70" w:unhideWhenUsed="0"/>
+    <w:lsdException w:name="Colorful Shading Accent 4" w:semiHidden="0" w:uiPriority="71" w:unhideWhenUsed="0"/>
+    <w:lsdException w:name="Colorful List Accent 4" w:semiHidden="0" w:uiPriority="72" w:unhideWhenUsed="0"/>
+    <w:lsdException w:name="Colorful Grid Accent 4" w:semiHidden="0" w:uiPriority="73" w:unhideWhenUsed="0"/>
+    <w:lsdException w:name="Light Shading Accent 5" w:semiHidden="0" w:uiPriority="60" w:unhideWhenUsed="0"/>
+    <w:lsdException w:name="Light List Accent 5" w:semiHidden="0" w:uiPriority="61" w:unhideWhenUsed="0"/>
+    <w:lsdException w:name="Light Grid Accent 5" w:semiHidden="0" w:uiPriority="62" w:unhideWhenUsed="0"/>
+    <w:lsdException w:name="Medium Shading 1 Accent 5" w:semiHidden="0" w:uiPriority="63" w:unhideWhenUsed="0"/>
+    <w:lsdException w:name="Medium Shading 2 Accent 5" w:semiHidden="0" w:uiPriority="64" w:unhideWhenUsed="0"/>
+    <w:lsdException w:name="Medium List 1 Accent 5" w:semiHidden="0" w:uiPriority="65" w:unhideWhenUsed="0"/>
+    <w:lsdException w:name="Medium List 2 Accent 5" w:semiHidden="0" w:uiPriority="66" w:unhideWhenUsed="0"/>
+    <w:lsdException w:name="Medium Grid 1 Accent 5" w:semiHidden="0" w:uiPriority="67" w:unhideWhenUsed="0"/>
+    <w:lsdException w:name="Medium Grid 2 Accent 5" w:semiHidden="0" w:uiPriority="68" w:unhideWhenUsed="0"/>
+    <w:lsdException w:name="Medium Grid 3 Accent 5" w:semiHidden="0" w:uiPriority="69" w:unhideWhenUsed="0"/>
+    <w:lsdException w:name="Dark List Accent 5" w:semiHidden="0" w:uiPriority="70" w:unhideWhenUsed="0"/>
+    <w:lsdException w:name="Colorful Shading Accent 5" w:semiHidden="0" w:uiPriority="71" w:unhideWhenUsed="0"/>
+    <w:lsdException w:name="Colorful List Accent 5" w:semiHidden="0" w:uiPriority="72" w:unhideWhenUsed="0"/>
+    <w:lsdException w:name="Colorful Grid Accent 5" w:semiHidden="0" w:uiPriority="73" w:unhideWhenUsed="0"/>
+    <w:lsdException w:name="Light Shading Accent 6" w:semiHidden="0" w:uiPriority="60" w:unhideWhenUsed="0"/>
+    <w:lsdException w:name="Light List Accent 6" w:semiHidden="0" w:uiPriority="61" w:unhideWhenUsed="0"/>
+    <w:lsdException w:name="Light Grid Accent 6" w:semiHidden="0" w:uiPriority="62" w:unhideWhenUsed="0"/>
+    <w:lsdException w:name="Medium Shading 1 Accent 6" w:semiHidden="0" w:uiPriority="63" w:unhideWhenUsed="0"/>
+    <w:lsdException w:name="Medium Shading 2 Accent 6" w:semiHidden="0" w:uiPriority="64" w:unhideWhenUsed="0"/>
+    <w:lsdException w:name="Medium List 1 Accent 6" w:semiHidden="0" w:uiPriority="65" w:unhideWhenUsed="0"/>
+    <w:lsdException w:name="Medium List 2 Accent 6" w:semiHidden="0" w:uiPriority="66" w:unhideWhenUsed="0"/>
+    <w:lsdException w:name="Medium Grid 1 Accent 6" w:semiHidden="0" w:uiPriority="67" w:unhideWhenUsed="0"/>
+    <w:lsdException w:name="Medium Grid 2 Accent 6" w:semiHidden="0" w:uiPriority="68" w:unhideWhenUsed="0"/>
+    <w:lsdException w:name="Medium Grid 3 Accent 6" w:semiHidden="0" w:uiPriority="69" w:unhideWhenUsed="0"/>
+    <w:lsdException w:name="Dark List Accent 6" w:semiHidden="0" w:uiPriority="70" w:unhideWhenUsed="0"/>
+    <w:lsdException w:name="Colorful Shading Accent 6" w:semiHidden="0" w:uiPriority="71" w:unhideWhenUsed="0"/>
+    <w:lsdException w:name="Colorful List Accent 6" w:semiHidden="0" w:uiPriority="72" w:unhideWhenUsed="0"/>
+    <w:lsdException w:name="Colorful Grid Accent 6" w:semiHidden="0" w:uiPriority="73" w:unhideWhenUsed="0"/>
+    <w:lsdException w:name="Subtle Emphasis" w:semiHidden="0" w:uiPriority="19" w:unhideWhenUsed="0" w:qFormat="1"/>
+    <w:lsdException w:name="Intense Emphasis" w:semiHidden="0" w:uiPriority="21" w:unhideWhenUsed="0" w:qFormat="1"/>
+    <w:lsdException w:name="Subtle Reference" w:semiHidden="0" w:uiPriority="31" w:unhideWhenUsed="0" w:qFormat="1"/>
+    <w:lsdException w:name="Intense Reference" w:semiHidden="0" w:uiPriority="32" w:unhideWhenUsed="0" w:qFormat="1"/>
+    <w:lsdException w:name="Book Title" w:semiHidden="0" w:uiPriority="33" w:unhideWhenUsed="0" w:qFormat="1"/>
+    <w:lsdException w:name="Bibliography" w:uiPriority="37"/>
+    <w:lsdException w:name="TOC Heading" w:uiPriority="39" w:qFormat="1"/>
+  </w:latentStyles>
+  <w:style w:type="paragraph" w:default="1" w:styleId="Normal">
+    <w:name w:val="Normal"/>
+    <w:qFormat/>
+  </w:style>
+  <w:style w:type="character" w:default="1" w:styleId="DefaultParagraphFont">
+    <w:name w:val="Default Paragraph Font"/>
+    <w:uiPriority w:val="1"/>
+    <w:semiHidden/>
+    <w:unhideWhenUsed/>
+  </w:style>
+  <w:style w:type="table" w:default="1" w:styleId="TableNormal">
+    <w:name w:val="Normal Table"/>
+    <w:uiPriority w:val="99"/>
+    <w:semiHidden/>
+    <w:unhideWhenUsed/>
+    <w:tblPr>
+      <w:tblInd w:w="0" w:type="dxa"/>
+      <w:tblCellMar>
+        <w:top w:w="0" w:type="dxa"/>
+        <w:left w:w="108" w:type="dxa"/>
+        <w:bottom w:w="0" w:type="dxa"/>
+        <w:right w:w="108" w:type="dxa"/>
+      </w:tblCellMar>
+    </w:tblPr>
+  </w:style>
+  <w:style w:type="numbering" w:default="1" w:styleId="NoList">
+    <w:name w:val="No List"/>
+    <w:uiPriority w:val="99"/>
+    <w:semiHidden/>
+    <w:unhideWhenUsed/>
   </w:style>
 </w:styles>
 </file>
@@ -4804,7 +4216,7 @@
 </file>
 
 <file path=customXml/itemProps1.xml><?xml version="1.0" encoding="utf-8"?>
-<ds:datastoreItem xmlns:ds="http://schemas.openxmlformats.org/officeDocument/2006/customXml" ds:itemID="{A71C4AEB-6538-4744-A1FB-909F6AE8E748}">
+<ds:datastoreItem xmlns:ds="http://schemas.openxmlformats.org/officeDocument/2006/customXml" ds:itemID="{7F58F028-111D-4828-AF7C-6C8BD54CE650}">
   <ds:schemaRefs>
     <ds:schemaRef ds:uri="http://schemas.openxmlformats.org/officeDocument/2006/bibliography"/>
   </ds:schemaRefs>

</xml_diff>